<commit_message>
Report Format - Resize image in supporting ingo
</commit_message>
<xml_diff>
--- a/lib/template/Supporting_information.docx
+++ b/lib/template/Supporting_information.docx
@@ -1,38 +1,68 @@
 
 <file path=word/document.xml><?xml version="1.0" encoding="utf-8"?>
-<w:document xmlns:wpc="http://schemas.microsoft.com/office/word/2010/wordprocessingCanvas" xmlns:mc="http://schemas.openxmlformats.org/markup-compatibility/2006" xmlns:o="urn:schemas-microsoft-com:office:office" xmlns:r="http://schemas.openxmlformats.org/officeDocument/2006/relationships" xmlns:m="http://schemas.openxmlformats.org/officeDocument/2006/math" xmlns:v="urn:schemas-microsoft-com:vml" xmlns:wp14="http://schemas.microsoft.com/office/word/2010/wordprocessingDrawing" xmlns:wp="http://schemas.openxmlformats.org/drawingml/2006/wordprocessingDrawing" xmlns:w10="urn:schemas-microsoft-com:office:word" xmlns:w="http://schemas.openxmlformats.org/wordprocessingml/2006/main" xmlns:w14="http://schemas.microsoft.com/office/word/2010/wordml" xmlns:w15="http://schemas.microsoft.com/office/word/2012/wordml" xmlns:wpg="http://schemas.microsoft.com/office/word/2010/wordprocessingGroup" xmlns:wpi="http://schemas.microsoft.com/office/word/2010/wordprocessingInk" xmlns:wne="http://schemas.microsoft.com/office/word/2006/wordml" xmlns:wps="http://schemas.microsoft.com/office/word/2010/wordprocessingShape" mc:Ignorable="w14 w15 wp14">
+<w:document xmlns:wpc="http://schemas.microsoft.com/office/word/2010/wordprocessingCanvas" xmlns:mc="http://schemas.openxmlformats.org/markup-compatibility/2006" xmlns:o="urn:schemas-microsoft-com:office:office" xmlns:r="http://schemas.openxmlformats.org/officeDocument/2006/relationships" xmlns:m="http://schemas.openxmlformats.org/officeDocument/2006/math" xmlns:v="urn:schemas-microsoft-com:vml" xmlns:wp14="http://schemas.microsoft.com/office/word/2010/wordprocessingDrawing" xmlns:wp="http://schemas.openxmlformats.org/drawingml/2006/wordprocessingDrawing" xmlns:w10="urn:schemas-microsoft-com:office:word" xmlns:w="http://schemas.openxmlformats.org/wordprocessingml/2006/main" xmlns:w14="http://schemas.microsoft.com/office/word/2010/wordml" xmlns:wpg="http://schemas.microsoft.com/office/word/2010/wordprocessingGroup" xmlns:wpi="http://schemas.microsoft.com/office/word/2010/wordprocessingInk" xmlns:wne="http://schemas.microsoft.com/office/word/2006/wordml" xmlns:wps="http://schemas.microsoft.com/office/word/2010/wordprocessingShape" mc:Ignorable="w14 wp14">
   <w:body>
     <w:p>
       <w:pPr>
         <w:rPr>
           <w:rFonts w:ascii="Times New Roman" w:hAnsi="Times New Roman" w:cs="Times New Roman"/>
-        </w:rPr>
-      </w:pPr>
-      <w:r>
-        <w:rPr>
-          <w:rFonts w:ascii="Times New Roman" w:hAnsi="Times New Roman" w:cs="Times New Roman"/>
-        </w:rPr>
-        <w:t xml:space="preserve">Experimental Part: </w:t>
-      </w:r>
-    </w:p>
-    <w:p>
-      <w:pPr>
-        <w:rPr>
-          <w:rFonts w:ascii="Times New Roman" w:hAnsi="Times New Roman" w:cs="Times New Roman"/>
-        </w:rPr>
-      </w:pPr>
-    </w:p>
-    <w:p>
-      <w:pPr>
-        <w:rPr>
-          <w:rFonts w:ascii="Times New Roman" w:hAnsi="Times New Roman" w:cs="Times New Roman"/>
-        </w:rPr>
-      </w:pPr>
-      <w:r>
-        <w:rPr>
-          <w:rFonts w:ascii="Times New Roman" w:hAnsi="Times New Roman" w:cs="Times New Roman"/>
-        </w:rPr>
-        <w:t>[1 Versions] Version InCHI (), Version SMILES ()</w:t>
+          <w:lang w:val="fr-FR"/>
+        </w:rPr>
+      </w:pPr>
+      <w:proofErr w:type="spellStart"/>
+      <w:r>
+        <w:rPr>
+          <w:rFonts w:ascii="Times New Roman" w:hAnsi="Times New Roman" w:cs="Times New Roman"/>
+          <w:lang w:val="fr-FR"/>
+        </w:rPr>
+        <w:t>Experimental</w:t>
+      </w:r>
+      <w:proofErr w:type="spellEnd"/>
+      <w:r>
+        <w:rPr>
+          <w:rFonts w:ascii="Times New Roman" w:hAnsi="Times New Roman" w:cs="Times New Roman"/>
+          <w:lang w:val="fr-FR"/>
+        </w:rPr>
+        <w:t xml:space="preserve"> Part: </w:t>
+      </w:r>
+    </w:p>
+    <w:p>
+      <w:pPr>
+        <w:rPr>
+          <w:rFonts w:ascii="Times New Roman" w:hAnsi="Times New Roman" w:cs="Times New Roman"/>
+          <w:lang w:val="fr-FR"/>
+        </w:rPr>
+      </w:pPr>
+    </w:p>
+    <w:p>
+      <w:pPr>
+        <w:rPr>
+          <w:rFonts w:ascii="Times New Roman" w:hAnsi="Times New Roman" w:cs="Times New Roman"/>
+          <w:lang w:val="fr-FR"/>
+        </w:rPr>
+      </w:pPr>
+      <w:r>
+        <w:rPr>
+          <w:rFonts w:ascii="Times New Roman" w:hAnsi="Times New Roman" w:cs="Times New Roman"/>
+          <w:lang w:val="fr-FR"/>
+        </w:rPr>
+        <w:t xml:space="preserve">[1 Versions] Version </w:t>
+      </w:r>
+      <w:proofErr w:type="spellStart"/>
+      <w:r>
+        <w:rPr>
+          <w:rFonts w:ascii="Times New Roman" w:hAnsi="Times New Roman" w:cs="Times New Roman"/>
+          <w:lang w:val="fr-FR"/>
+        </w:rPr>
+        <w:t>InCHI</w:t>
+      </w:r>
+      <w:proofErr w:type="spellEnd"/>
+      <w:r>
+        <w:rPr>
+          <w:rFonts w:ascii="Times New Roman" w:hAnsi="Times New Roman" w:cs="Times New Roman"/>
+          <w:lang w:val="fr-FR"/>
+        </w:rPr>
+        <w:t xml:space="preserve"> (), Version SMILES ()</w:t>
       </w:r>
     </w:p>
     <w:p>
@@ -40,6 +70,7 @@
         <w:rPr>
           <w:rFonts w:ascii="Times New Roman" w:hAnsi="Times New Roman" w:cs="Times New Roman"/>
           <w:b/>
+          <w:lang w:val="fr-FR"/>
         </w:rPr>
       </w:pPr>
     </w:p>
@@ -228,10 +259,10 @@
             <v:path o:extrusionok="f" gradientshapeok="t" o:connecttype="rect"/>
             <o:lock v:ext="edit" aspectratio="t"/>
           </v:shapetype>
-          <v:shape id="_x0000_i1025" type="#_x0000_t75" style="width:354.75pt;height:99.75pt" o:ole="">
-            <v:imagedata r:id="rId8" o:title=""/>
+          <v:shape id="_x0000_i1025" type="#_x0000_t75" style="width:447.75pt;height:99.75pt" o:ole="">
+            <v:imagedata r:id="rId9" o:title=""/>
           </v:shape>
-          <o:OLEObject Type="Embed" ProgID="ChemDraw.Document.6.0" ShapeID="_x0000_i1025" DrawAspect="Content" ObjectID="_1565008573" r:id="rId9"/>
+          <o:OLEObject Type="Embed" ProgID="ChemDraw.Document.6.0" ShapeID="_x0000_i1025" DrawAspect="Content" ObjectID="_1568636459" r:id="rId10"/>
         </w:object>
       </w:r>
       <w:r>
@@ -348,370 +379,370 @@
           <w:rFonts w:ascii="Times New Roman" w:hAnsi="Times New Roman" w:cs="Times New Roman"/>
         </w:rPr>
       </w:pPr>
+    </w:p>
+    <w:p>
+      <w:pPr>
+        <w:rPr>
+          <w:rFonts w:ascii="Times New Roman" w:hAnsi="Times New Roman" w:cs="Times New Roman"/>
+        </w:rPr>
+      </w:pPr>
+      <w:r>
+        <w:rPr>
+          <w:rFonts w:ascii="Times New Roman" w:hAnsi="Times New Roman" w:cs="Times New Roman"/>
+        </w:rPr>
+        <w:t>[4 Synthesis]</w:t>
+      </w:r>
+    </w:p>
+    <w:p>
+      <w:pPr>
+        <w:rPr>
+          <w:rFonts w:ascii="Times New Roman" w:hAnsi="Times New Roman" w:cs="Times New Roman"/>
+        </w:rPr>
+      </w:pPr>
+      <w:r>
+        <w:rPr>
+          <w:rFonts w:ascii="Times New Roman" w:hAnsi="Times New Roman" w:cs="Times New Roman"/>
+        </w:rPr>
+        <w:fldChar w:fldCharType="begin"/>
+      </w:r>
+      <w:r>
+        <w:rPr>
+          <w:rFonts w:ascii="Times New Roman" w:hAnsi="Times New Roman" w:cs="Times New Roman"/>
+        </w:rPr>
+        <w:instrText xml:space="preserve"> MERGEFIELD  contents:each(rxn)  \* MERGEFORMAT </w:instrText>
+      </w:r>
+      <w:r>
+        <w:rPr>
+          <w:rFonts w:ascii="Times New Roman" w:hAnsi="Times New Roman" w:cs="Times New Roman"/>
+        </w:rPr>
+        <w:fldChar w:fldCharType="separate"/>
+      </w:r>
+      <w:r>
+        <w:rPr>
+          <w:rFonts w:ascii="Times New Roman" w:hAnsi="Times New Roman" w:cs="Times New Roman"/>
+          <w:noProof/>
+        </w:rPr>
+        <w:t>«contents:each(rxn)»</w:t>
+      </w:r>
+      <w:r>
+        <w:rPr>
+          <w:rFonts w:ascii="Times New Roman" w:hAnsi="Times New Roman" w:cs="Times New Roman"/>
+        </w:rPr>
+        <w:fldChar w:fldCharType="end"/>
+      </w:r>
+    </w:p>
+    <w:p>
+      <w:pPr>
+        <w:rPr>
+          <w:rFonts w:ascii="Times New Roman" w:hAnsi="Times New Roman" w:cs="Times New Roman"/>
+          <w:b/>
+        </w:rPr>
+      </w:pPr>
+      <w:r>
+        <w:rPr>
+          <w:rFonts w:ascii="Times New Roman" w:hAnsi="Times New Roman" w:cs="Times New Roman"/>
+          <w:noProof/>
+        </w:rPr>
+        <w:fldChar w:fldCharType="begin"/>
+      </w:r>
+      <w:r>
+        <w:rPr>
+          <w:rFonts w:ascii="Times New Roman" w:hAnsi="Times New Roman" w:cs="Times New Roman"/>
+          <w:noProof/>
+        </w:rPr>
+        <w:instrText xml:space="preserve"> MERGEFIELD  =rxn.synthesis_title_html  \* MERGEFORMAT </w:instrText>
+      </w:r>
+      <w:r>
+        <w:rPr>
+          <w:rFonts w:ascii="Times New Roman" w:hAnsi="Times New Roman" w:cs="Times New Roman"/>
+          <w:noProof/>
+        </w:rPr>
+        <w:fldChar w:fldCharType="separate"/>
+      </w:r>
+      <w:r>
+        <w:rPr>
+          <w:rFonts w:ascii="Times New Roman" w:hAnsi="Times New Roman" w:cs="Times New Roman"/>
+          <w:noProof/>
+        </w:rPr>
+        <w:t>«=rxn.synthesis_title_html»</w:t>
+      </w:r>
+      <w:r>
+        <w:rPr>
+          <w:rFonts w:ascii="Times New Roman" w:hAnsi="Times New Roman" w:cs="Times New Roman"/>
+          <w:noProof/>
+        </w:rPr>
+        <w:fldChar w:fldCharType="end"/>
+      </w:r>
+    </w:p>
+    <w:p>
+      <w:pPr>
+        <w:rPr>
+          <w:rFonts w:ascii="Times New Roman" w:hAnsi="Times New Roman" w:cs="Times New Roman"/>
+          <w:noProof/>
+        </w:rPr>
+      </w:pPr>
+      <w:r>
+        <w:rPr>
+          <w:rFonts w:ascii="Times New Roman" w:hAnsi="Times New Roman" w:cs="Times New Roman"/>
+          <w:noProof/>
+        </w:rPr>
+        <w:fldChar w:fldCharType="begin"/>
+      </w:r>
+      <w:r>
+        <w:rPr>
+          <w:rFonts w:ascii="Times New Roman" w:hAnsi="Times New Roman" w:cs="Times New Roman"/>
+          <w:noProof/>
+        </w:rPr>
+        <w:instrText xml:space="preserve"> MERGEFIELD  configs.whole_diagram:if  \* MERGEFORMAT </w:instrText>
+      </w:r>
+      <w:r>
+        <w:rPr>
+          <w:rFonts w:ascii="Times New Roman" w:hAnsi="Times New Roman" w:cs="Times New Roman"/>
+          <w:noProof/>
+        </w:rPr>
+        <w:fldChar w:fldCharType="separate"/>
+      </w:r>
+      <w:r>
+        <w:rPr>
+          <w:rFonts w:ascii="Times New Roman" w:hAnsi="Times New Roman" w:cs="Times New Roman"/>
+          <w:noProof/>
+        </w:rPr>
+        <w:t>«configs.whole_diagram:if»</w:t>
+      </w:r>
+      <w:r>
+        <w:rPr>
+          <w:rFonts w:ascii="Times New Roman" w:hAnsi="Times New Roman" w:cs="Times New Roman"/>
+          <w:noProof/>
+        </w:rPr>
+        <w:fldChar w:fldCharType="end"/>
+      </w:r>
+    </w:p>
+    <w:p>
+      <w:pPr>
+        <w:jc w:val="center"/>
+        <w:rPr>
+          <w:rFonts w:ascii="Times New Roman" w:hAnsi="Times New Roman" w:cs="Times New Roman"/>
+        </w:rPr>
+      </w:pPr>
+      <w:r>
+        <w:rPr>
+          <w:rFonts w:ascii="Times New Roman" w:hAnsi="Times New Roman" w:cs="Times New Roman"/>
+        </w:rPr>
+        <w:fldChar w:fldCharType="begin"/>
+      </w:r>
+      <w:r>
+        <w:rPr>
+          <w:rFonts w:ascii="Times New Roman" w:hAnsi="Times New Roman" w:cs="Times New Roman"/>
+        </w:rPr>
+        <w:instrText xml:space="preserve"> MERGEFIELD  $$rxn.equation_reaction:start  \* MERGEFORMAT </w:instrText>
+      </w:r>
+      <w:r>
+        <w:rPr>
+          <w:rFonts w:ascii="Times New Roman" w:hAnsi="Times New Roman" w:cs="Times New Roman"/>
+        </w:rPr>
+        <w:fldChar w:fldCharType="separate"/>
+      </w:r>
+      <w:r>
+        <w:rPr>
+          <w:rFonts w:ascii="Times New Roman" w:hAnsi="Times New Roman" w:cs="Times New Roman"/>
+          <w:noProof/>
+        </w:rPr>
+        <w:t>«$$rxn.equation_reaction:start»</w:t>
+      </w:r>
+      <w:r>
+        <w:rPr>
+          <w:rFonts w:ascii="Times New Roman" w:hAnsi="Times New Roman" w:cs="Times New Roman"/>
+        </w:rPr>
+        <w:fldChar w:fldCharType="end"/>
+      </w:r>
+      <w:r>
+        <w:rPr>
+          <w:rFonts w:ascii="Times New Roman" w:hAnsi="Times New Roman" w:cs="Times New Roman"/>
+        </w:rPr>
+        <w:object w:dxaOrig="18787" w:dyaOrig="5510" w14:anchorId="40B4FE74">
+          <v:shape id="_x0000_i1026" type="#_x0000_t75" style="width:451.5pt;height:99.75pt" o:ole="">
+            <v:imagedata r:id="rId9" o:title=""/>
+          </v:shape>
+          <o:OLEObject Type="Embed" ProgID="ChemDraw.Document.6.0" ShapeID="_x0000_i1026" DrawAspect="Content" ObjectID="_1568636460" r:id="rId11"/>
+        </w:object>
+      </w:r>
+      <w:r>
+        <w:rPr>
+          <w:rFonts w:ascii="Times New Roman" w:hAnsi="Times New Roman" w:cs="Times New Roman"/>
+        </w:rPr>
+        <w:fldChar w:fldCharType="begin"/>
+      </w:r>
+      <w:r>
+        <w:rPr>
+          <w:rFonts w:ascii="Times New Roman" w:hAnsi="Times New Roman" w:cs="Times New Roman"/>
+        </w:rPr>
+        <w:instrText xml:space="preserve"> MERGEFIELD  $$rxn.equation_reaction:end  \* MERGEFORMAT </w:instrText>
+      </w:r>
+      <w:r>
+        <w:rPr>
+          <w:rFonts w:ascii="Times New Roman" w:hAnsi="Times New Roman" w:cs="Times New Roman"/>
+        </w:rPr>
+        <w:fldChar w:fldCharType="separate"/>
+      </w:r>
+      <w:r>
+        <w:rPr>
+          <w:rFonts w:ascii="Times New Roman" w:hAnsi="Times New Roman" w:cs="Times New Roman"/>
+          <w:noProof/>
+        </w:rPr>
+        <w:t>«$$rxn.equation_reaction:end»</w:t>
+      </w:r>
+      <w:r>
+        <w:rPr>
+          <w:rFonts w:ascii="Times New Roman" w:hAnsi="Times New Roman" w:cs="Times New Roman"/>
+        </w:rPr>
+        <w:fldChar w:fldCharType="end"/>
+      </w:r>
+    </w:p>
+    <w:p>
+      <w:pPr>
+        <w:rPr>
+          <w:rFonts w:ascii="Times New Roman" w:hAnsi="Times New Roman" w:cs="Times New Roman"/>
+          <w:noProof/>
+        </w:rPr>
+      </w:pPr>
+      <w:r>
+        <w:rPr>
+          <w:rFonts w:ascii="Times New Roman" w:hAnsi="Times New Roman" w:cs="Times New Roman"/>
+          <w:noProof/>
+        </w:rPr>
+        <w:fldChar w:fldCharType="begin"/>
+      </w:r>
+      <w:r>
+        <w:rPr>
+          <w:rFonts w:ascii="Times New Roman" w:hAnsi="Times New Roman" w:cs="Times New Roman"/>
+          <w:noProof/>
+        </w:rPr>
+        <w:instrText xml:space="preserve"> MERGEFIELD  configs.whole_diagram:endIf  \* MERGEFORMAT </w:instrText>
+      </w:r>
+      <w:r>
+        <w:rPr>
+          <w:rFonts w:ascii="Times New Roman" w:hAnsi="Times New Roman" w:cs="Times New Roman"/>
+          <w:noProof/>
+        </w:rPr>
+        <w:fldChar w:fldCharType="separate"/>
+      </w:r>
+      <w:r>
+        <w:rPr>
+          <w:rFonts w:ascii="Times New Roman" w:hAnsi="Times New Roman" w:cs="Times New Roman"/>
+          <w:noProof/>
+        </w:rPr>
+        <w:t>«configs.whole_diagram:endIf»</w:t>
+      </w:r>
+      <w:r>
+        <w:rPr>
+          <w:rFonts w:ascii="Times New Roman" w:hAnsi="Times New Roman" w:cs="Times New Roman"/>
+          <w:noProof/>
+        </w:rPr>
+        <w:fldChar w:fldCharType="end"/>
+      </w:r>
+    </w:p>
+    <w:p>
+      <w:pPr>
+        <w:rPr>
+          <w:rFonts w:ascii="Times New Roman" w:hAnsi="Times New Roman" w:cs="Times New Roman"/>
+          <w:noProof/>
+        </w:rPr>
+      </w:pPr>
+      <w:r>
+        <w:rPr>
+          <w:rFonts w:ascii="Times New Roman" w:hAnsi="Times New Roman" w:cs="Times New Roman"/>
+          <w:noProof/>
+        </w:rPr>
+        <w:fldChar w:fldCharType="begin"/>
+      </w:r>
+      <w:r>
+        <w:rPr>
+          <w:rFonts w:ascii="Times New Roman" w:hAnsi="Times New Roman" w:cs="Times New Roman"/>
+          <w:noProof/>
+        </w:rPr>
+        <w:instrText xml:space="preserve"> MERGEFIELD  configs.product_diagram:if  \* MERGEFORMAT </w:instrText>
+      </w:r>
+      <w:r>
+        <w:rPr>
+          <w:rFonts w:ascii="Times New Roman" w:hAnsi="Times New Roman" w:cs="Times New Roman"/>
+          <w:noProof/>
+        </w:rPr>
+        <w:fldChar w:fldCharType="separate"/>
+      </w:r>
+      <w:r>
+        <w:rPr>
+          <w:rFonts w:ascii="Times New Roman" w:hAnsi="Times New Roman" w:cs="Times New Roman"/>
+          <w:noProof/>
+        </w:rPr>
+        <w:t>«configs.product_diagram:if»</w:t>
+      </w:r>
+      <w:r>
+        <w:rPr>
+          <w:rFonts w:ascii="Times New Roman" w:hAnsi="Times New Roman" w:cs="Times New Roman"/>
+          <w:noProof/>
+        </w:rPr>
+        <w:fldChar w:fldCharType="end"/>
+      </w:r>
+    </w:p>
+    <w:p>
+      <w:pPr>
+        <w:jc w:val="center"/>
+        <w:rPr>
+          <w:rFonts w:ascii="Times New Roman" w:hAnsi="Times New Roman" w:cs="Times New Roman"/>
+        </w:rPr>
+      </w:pPr>
+    </w:p>
+    <w:p>
+      <w:pPr>
+        <w:jc w:val="center"/>
+        <w:rPr>
+          <w:rFonts w:ascii="Times New Roman" w:hAnsi="Times New Roman" w:cs="Times New Roman"/>
+        </w:rPr>
+      </w:pPr>
+      <w:r>
+        <w:rPr>
+          <w:rFonts w:ascii="Times New Roman" w:hAnsi="Times New Roman" w:cs="Times New Roman"/>
+        </w:rPr>
+        <w:fldChar w:fldCharType="begin"/>
+      </w:r>
+      <w:r>
+        <w:rPr>
+          <w:rFonts w:ascii="Times New Roman" w:hAnsi="Times New Roman" w:cs="Times New Roman"/>
+        </w:rPr>
+        <w:instrText xml:space="preserve"> MERGEFIELD  $$rxn.equation_products:start  \* MERGEFORMAT </w:instrText>
+      </w:r>
+      <w:r>
+        <w:rPr>
+          <w:rFonts w:ascii="Times New Roman" w:hAnsi="Times New Roman" w:cs="Times New Roman"/>
+        </w:rPr>
+        <w:fldChar w:fldCharType="separate"/>
+      </w:r>
+      <w:r>
+        <w:rPr>
+          <w:rFonts w:ascii="Times New Roman" w:hAnsi="Times New Roman" w:cs="Times New Roman"/>
+          <w:noProof/>
+        </w:rPr>
+        <w:t>«$$rxn.equation_products:start»</w:t>
+      </w:r>
+      <w:r>
+        <w:rPr>
+          <w:rFonts w:ascii="Times New Roman" w:hAnsi="Times New Roman" w:cs="Times New Roman"/>
+        </w:rPr>
+        <w:fldChar w:fldCharType="end"/>
+      </w:r>
       <w:bookmarkStart w:id="0" w:name="_GoBack"/>
+      <w:r>
+        <w:rPr>
+          <w:rFonts w:ascii="Times New Roman" w:hAnsi="Times New Roman" w:cs="Times New Roman"/>
+        </w:rPr>
+        <w:object w:dxaOrig="18787" w:dyaOrig="5510" w14:anchorId="4964B097">
+          <v:shape id="_x0000_i1027" type="#_x0000_t75" style="width:451.5pt;height:99.75pt" o:ole="">
+            <v:imagedata r:id="rId9" o:title=""/>
+          </v:shape>
+          <o:OLEObject Type="Embed" ProgID="ChemDraw.Document.6.0" ShapeID="_x0000_i1027" DrawAspect="Content" ObjectID="_1568636461" r:id="rId12"/>
+        </w:object>
+      </w:r>
       <w:bookmarkEnd w:id="0"/>
-    </w:p>
-    <w:p>
-      <w:pPr>
-        <w:rPr>
-          <w:rFonts w:ascii="Times New Roman" w:hAnsi="Times New Roman" w:cs="Times New Roman"/>
-        </w:rPr>
-      </w:pPr>
-      <w:r>
-        <w:rPr>
-          <w:rFonts w:ascii="Times New Roman" w:hAnsi="Times New Roman" w:cs="Times New Roman"/>
-        </w:rPr>
-        <w:t>[4 Synthesis]</w:t>
-      </w:r>
-    </w:p>
-    <w:p>
-      <w:pPr>
-        <w:rPr>
-          <w:rFonts w:ascii="Times New Roman" w:hAnsi="Times New Roman" w:cs="Times New Roman"/>
-        </w:rPr>
-      </w:pPr>
-      <w:r>
-        <w:rPr>
-          <w:rFonts w:ascii="Times New Roman" w:hAnsi="Times New Roman" w:cs="Times New Roman"/>
-        </w:rPr>
-        <w:fldChar w:fldCharType="begin"/>
-      </w:r>
-      <w:r>
-        <w:rPr>
-          <w:rFonts w:ascii="Times New Roman" w:hAnsi="Times New Roman" w:cs="Times New Roman"/>
-        </w:rPr>
-        <w:instrText xml:space="preserve"> MERGEFIELD  contents:each(rxn)  \* MERGEFORMAT </w:instrText>
-      </w:r>
-      <w:r>
-        <w:rPr>
-          <w:rFonts w:ascii="Times New Roman" w:hAnsi="Times New Roman" w:cs="Times New Roman"/>
-        </w:rPr>
-        <w:fldChar w:fldCharType="separate"/>
-      </w:r>
-      <w:r>
-        <w:rPr>
-          <w:rFonts w:ascii="Times New Roman" w:hAnsi="Times New Roman" w:cs="Times New Roman"/>
-          <w:noProof/>
-        </w:rPr>
-        <w:t>«contents:each(rxn)»</w:t>
-      </w:r>
-      <w:r>
-        <w:rPr>
-          <w:rFonts w:ascii="Times New Roman" w:hAnsi="Times New Roman" w:cs="Times New Roman"/>
-        </w:rPr>
-        <w:fldChar w:fldCharType="end"/>
-      </w:r>
-    </w:p>
-    <w:p>
-      <w:pPr>
-        <w:rPr>
-          <w:rFonts w:ascii="Times New Roman" w:hAnsi="Times New Roman" w:cs="Times New Roman"/>
-          <w:b/>
-        </w:rPr>
-      </w:pPr>
-      <w:r>
-        <w:rPr>
-          <w:rFonts w:ascii="Times New Roman" w:hAnsi="Times New Roman" w:cs="Times New Roman"/>
-          <w:noProof/>
-        </w:rPr>
-        <w:fldChar w:fldCharType="begin"/>
-      </w:r>
-      <w:r>
-        <w:rPr>
-          <w:rFonts w:ascii="Times New Roman" w:hAnsi="Times New Roman" w:cs="Times New Roman"/>
-          <w:noProof/>
-        </w:rPr>
-        <w:instrText xml:space="preserve"> MERGEFIELD  =rxn.synthesis_title_html  \* MERGEFORMAT </w:instrText>
-      </w:r>
-      <w:r>
-        <w:rPr>
-          <w:rFonts w:ascii="Times New Roman" w:hAnsi="Times New Roman" w:cs="Times New Roman"/>
-          <w:noProof/>
-        </w:rPr>
-        <w:fldChar w:fldCharType="separate"/>
-      </w:r>
-      <w:r>
-        <w:rPr>
-          <w:rFonts w:ascii="Times New Roman" w:hAnsi="Times New Roman" w:cs="Times New Roman"/>
-          <w:noProof/>
-        </w:rPr>
-        <w:t>«=rxn.synthesis_title_html»</w:t>
-      </w:r>
-      <w:r>
-        <w:rPr>
-          <w:rFonts w:ascii="Times New Roman" w:hAnsi="Times New Roman" w:cs="Times New Roman"/>
-          <w:noProof/>
-        </w:rPr>
-        <w:fldChar w:fldCharType="end"/>
-      </w:r>
-    </w:p>
-    <w:p>
-      <w:pPr>
-        <w:rPr>
-          <w:rFonts w:ascii="Times New Roman" w:hAnsi="Times New Roman" w:cs="Times New Roman"/>
-          <w:noProof/>
-        </w:rPr>
-      </w:pPr>
-      <w:r>
-        <w:rPr>
-          <w:rFonts w:ascii="Times New Roman" w:hAnsi="Times New Roman" w:cs="Times New Roman"/>
-          <w:noProof/>
-        </w:rPr>
-        <w:fldChar w:fldCharType="begin"/>
-      </w:r>
-      <w:r>
-        <w:rPr>
-          <w:rFonts w:ascii="Times New Roman" w:hAnsi="Times New Roman" w:cs="Times New Roman"/>
-          <w:noProof/>
-        </w:rPr>
-        <w:instrText xml:space="preserve"> MERGEFIELD  configs.whole_diagram:if  \* MERGEFORMAT </w:instrText>
-      </w:r>
-      <w:r>
-        <w:rPr>
-          <w:rFonts w:ascii="Times New Roman" w:hAnsi="Times New Roman" w:cs="Times New Roman"/>
-          <w:noProof/>
-        </w:rPr>
-        <w:fldChar w:fldCharType="separate"/>
-      </w:r>
-      <w:r>
-        <w:rPr>
-          <w:rFonts w:ascii="Times New Roman" w:hAnsi="Times New Roman" w:cs="Times New Roman"/>
-          <w:noProof/>
-        </w:rPr>
-        <w:t>«configs.whole_diagram:if»</w:t>
-      </w:r>
-      <w:r>
-        <w:rPr>
-          <w:rFonts w:ascii="Times New Roman" w:hAnsi="Times New Roman" w:cs="Times New Roman"/>
-          <w:noProof/>
-        </w:rPr>
-        <w:fldChar w:fldCharType="end"/>
-      </w:r>
-    </w:p>
-    <w:p>
-      <w:pPr>
-        <w:jc w:val="center"/>
-        <w:rPr>
-          <w:rFonts w:ascii="Times New Roman" w:hAnsi="Times New Roman" w:cs="Times New Roman"/>
-        </w:rPr>
-      </w:pPr>
-      <w:r>
-        <w:rPr>
-          <w:rFonts w:ascii="Times New Roman" w:hAnsi="Times New Roman" w:cs="Times New Roman"/>
-        </w:rPr>
-        <w:fldChar w:fldCharType="begin"/>
-      </w:r>
-      <w:r>
-        <w:rPr>
-          <w:rFonts w:ascii="Times New Roman" w:hAnsi="Times New Roman" w:cs="Times New Roman"/>
-        </w:rPr>
-        <w:instrText xml:space="preserve"> MERGEFIELD  $$rxn.equation_reaction:start  \* MERGEFORMAT </w:instrText>
-      </w:r>
-      <w:r>
-        <w:rPr>
-          <w:rFonts w:ascii="Times New Roman" w:hAnsi="Times New Roman" w:cs="Times New Roman"/>
-        </w:rPr>
-        <w:fldChar w:fldCharType="separate"/>
-      </w:r>
-      <w:r>
-        <w:rPr>
-          <w:rFonts w:ascii="Times New Roman" w:hAnsi="Times New Roman" w:cs="Times New Roman"/>
-          <w:noProof/>
-        </w:rPr>
-        <w:t>«$$rxn.equation_reaction:start»</w:t>
-      </w:r>
-      <w:r>
-        <w:rPr>
-          <w:rFonts w:ascii="Times New Roman" w:hAnsi="Times New Roman" w:cs="Times New Roman"/>
-        </w:rPr>
-        <w:fldChar w:fldCharType="end"/>
-      </w:r>
-      <w:r>
-        <w:rPr>
-          <w:rFonts w:ascii="Times New Roman" w:hAnsi="Times New Roman" w:cs="Times New Roman"/>
-        </w:rPr>
-        <w:object w:dxaOrig="18787" w:dyaOrig="5510" w14:anchorId="40B4FE74">
-          <v:shape id="_x0000_i1026" type="#_x0000_t75" style="width:354.75pt;height:99.75pt" o:ole="">
-            <v:imagedata r:id="rId8" o:title=""/>
-          </v:shape>
-          <o:OLEObject Type="Embed" ProgID="ChemDraw.Document.6.0" ShapeID="_x0000_i1026" DrawAspect="Content" ObjectID="_1565008574" r:id="rId10"/>
-        </w:object>
-      </w:r>
-      <w:r>
-        <w:rPr>
-          <w:rFonts w:ascii="Times New Roman" w:hAnsi="Times New Roman" w:cs="Times New Roman"/>
-        </w:rPr>
-        <w:fldChar w:fldCharType="begin"/>
-      </w:r>
-      <w:r>
-        <w:rPr>
-          <w:rFonts w:ascii="Times New Roman" w:hAnsi="Times New Roman" w:cs="Times New Roman"/>
-        </w:rPr>
-        <w:instrText xml:space="preserve"> MERGEFIELD  $$rxn.equation_reaction:end  \* MERGEFORMAT </w:instrText>
-      </w:r>
-      <w:r>
-        <w:rPr>
-          <w:rFonts w:ascii="Times New Roman" w:hAnsi="Times New Roman" w:cs="Times New Roman"/>
-        </w:rPr>
-        <w:fldChar w:fldCharType="separate"/>
-      </w:r>
-      <w:r>
-        <w:rPr>
-          <w:rFonts w:ascii="Times New Roman" w:hAnsi="Times New Roman" w:cs="Times New Roman"/>
-          <w:noProof/>
-        </w:rPr>
-        <w:t>«$$rxn.equation_reaction:end»</w:t>
-      </w:r>
-      <w:r>
-        <w:rPr>
-          <w:rFonts w:ascii="Times New Roman" w:hAnsi="Times New Roman" w:cs="Times New Roman"/>
-        </w:rPr>
-        <w:fldChar w:fldCharType="end"/>
-      </w:r>
-    </w:p>
-    <w:p>
-      <w:pPr>
-        <w:rPr>
-          <w:rFonts w:ascii="Times New Roman" w:hAnsi="Times New Roman" w:cs="Times New Roman"/>
-          <w:noProof/>
-        </w:rPr>
-      </w:pPr>
-      <w:r>
-        <w:rPr>
-          <w:rFonts w:ascii="Times New Roman" w:hAnsi="Times New Roman" w:cs="Times New Roman"/>
-          <w:noProof/>
-        </w:rPr>
-        <w:fldChar w:fldCharType="begin"/>
-      </w:r>
-      <w:r>
-        <w:rPr>
-          <w:rFonts w:ascii="Times New Roman" w:hAnsi="Times New Roman" w:cs="Times New Roman"/>
-          <w:noProof/>
-        </w:rPr>
-        <w:instrText xml:space="preserve"> MERGEFIELD  configs.whole_diagram:endIf  \* MERGEFORMAT </w:instrText>
-      </w:r>
-      <w:r>
-        <w:rPr>
-          <w:rFonts w:ascii="Times New Roman" w:hAnsi="Times New Roman" w:cs="Times New Roman"/>
-          <w:noProof/>
-        </w:rPr>
-        <w:fldChar w:fldCharType="separate"/>
-      </w:r>
-      <w:r>
-        <w:rPr>
-          <w:rFonts w:ascii="Times New Roman" w:hAnsi="Times New Roman" w:cs="Times New Roman"/>
-          <w:noProof/>
-        </w:rPr>
-        <w:t>«configs.whole_diagram:endIf»</w:t>
-      </w:r>
-      <w:r>
-        <w:rPr>
-          <w:rFonts w:ascii="Times New Roman" w:hAnsi="Times New Roman" w:cs="Times New Roman"/>
-          <w:noProof/>
-        </w:rPr>
-        <w:fldChar w:fldCharType="end"/>
-      </w:r>
-    </w:p>
-    <w:p>
-      <w:pPr>
-        <w:rPr>
-          <w:rFonts w:ascii="Times New Roman" w:hAnsi="Times New Roman" w:cs="Times New Roman"/>
-          <w:noProof/>
-        </w:rPr>
-      </w:pPr>
-      <w:r>
-        <w:rPr>
-          <w:rFonts w:ascii="Times New Roman" w:hAnsi="Times New Roman" w:cs="Times New Roman"/>
-          <w:noProof/>
-        </w:rPr>
-        <w:fldChar w:fldCharType="begin"/>
-      </w:r>
-      <w:r>
-        <w:rPr>
-          <w:rFonts w:ascii="Times New Roman" w:hAnsi="Times New Roman" w:cs="Times New Roman"/>
-          <w:noProof/>
-        </w:rPr>
-        <w:instrText xml:space="preserve"> MERGEFIELD  configs.product_diagram:if  \* MERGEFORMAT </w:instrText>
-      </w:r>
-      <w:r>
-        <w:rPr>
-          <w:rFonts w:ascii="Times New Roman" w:hAnsi="Times New Roman" w:cs="Times New Roman"/>
-          <w:noProof/>
-        </w:rPr>
-        <w:fldChar w:fldCharType="separate"/>
-      </w:r>
-      <w:r>
-        <w:rPr>
-          <w:rFonts w:ascii="Times New Roman" w:hAnsi="Times New Roman" w:cs="Times New Roman"/>
-          <w:noProof/>
-        </w:rPr>
-        <w:t>«configs.product_diagram:if»</w:t>
-      </w:r>
-      <w:r>
-        <w:rPr>
-          <w:rFonts w:ascii="Times New Roman" w:hAnsi="Times New Roman" w:cs="Times New Roman"/>
-          <w:noProof/>
-        </w:rPr>
-        <w:fldChar w:fldCharType="end"/>
-      </w:r>
-    </w:p>
-    <w:p>
-      <w:pPr>
-        <w:jc w:val="center"/>
-        <w:rPr>
-          <w:rFonts w:ascii="Times New Roman" w:hAnsi="Times New Roman" w:cs="Times New Roman"/>
-        </w:rPr>
-      </w:pPr>
-    </w:p>
-    <w:p>
-      <w:pPr>
-        <w:jc w:val="center"/>
-        <w:rPr>
-          <w:rFonts w:ascii="Times New Roman" w:hAnsi="Times New Roman" w:cs="Times New Roman"/>
-        </w:rPr>
-      </w:pPr>
-      <w:r>
-        <w:rPr>
-          <w:rFonts w:ascii="Times New Roman" w:hAnsi="Times New Roman" w:cs="Times New Roman"/>
-        </w:rPr>
-        <w:fldChar w:fldCharType="begin"/>
-      </w:r>
-      <w:r>
-        <w:rPr>
-          <w:rFonts w:ascii="Times New Roman" w:hAnsi="Times New Roman" w:cs="Times New Roman"/>
-        </w:rPr>
-        <w:instrText xml:space="preserve"> MERGEFIELD  $$rxn.equation_products:start  \* MERGEFORMAT </w:instrText>
-      </w:r>
-      <w:r>
-        <w:rPr>
-          <w:rFonts w:ascii="Times New Roman" w:hAnsi="Times New Roman" w:cs="Times New Roman"/>
-        </w:rPr>
-        <w:fldChar w:fldCharType="separate"/>
-      </w:r>
-      <w:r>
-        <w:rPr>
-          <w:rFonts w:ascii="Times New Roman" w:hAnsi="Times New Roman" w:cs="Times New Roman"/>
-          <w:noProof/>
-        </w:rPr>
-        <w:t>«$$rxn.equation_products:start»</w:t>
-      </w:r>
-      <w:r>
-        <w:rPr>
-          <w:rFonts w:ascii="Times New Roman" w:hAnsi="Times New Roman" w:cs="Times New Roman"/>
-        </w:rPr>
-        <w:fldChar w:fldCharType="end"/>
-      </w:r>
-      <w:r>
-        <w:rPr>
-          <w:rFonts w:ascii="Times New Roman" w:hAnsi="Times New Roman" w:cs="Times New Roman"/>
-        </w:rPr>
-        <w:object w:dxaOrig="18787" w:dyaOrig="5510" w14:anchorId="4964B097">
-          <v:shape id="_x0000_i1027" type="#_x0000_t75" style="width:354.75pt;height:99.75pt" o:ole="">
-            <v:imagedata r:id="rId8" o:title=""/>
-          </v:shape>
-          <o:OLEObject Type="Embed" ProgID="ChemDraw.Document.6.0" ShapeID="_x0000_i1027" DrawAspect="Content" ObjectID="_1565008575" r:id="rId11"/>
-        </w:object>
-      </w:r>
       <w:r>
         <w:rPr>
           <w:rFonts w:ascii="Times New Roman" w:hAnsi="Times New Roman" w:cs="Times New Roman"/>
@@ -999,7 +1030,7 @@
       </w:r>
     </w:p>
     <w:sectPr>
-      <w:footerReference w:type="even" r:id="rId12"/>
+      <w:footerReference w:type="even" r:id="rId13"/>
       <w:pgSz w:w="11900" w:h="16840"/>
       <w:pgMar w:top="1440" w:right="1440" w:bottom="1440" w:left="1440" w:header="708" w:footer="708" w:gutter="0"/>
       <w:pgNumType w:start="1"/>
@@ -1011,7 +1042,7 @@
 </file>
 
 <file path=word/endnotes.xml><?xml version="1.0" encoding="utf-8"?>
-<w:endnotes xmlns:wpc="http://schemas.microsoft.com/office/word/2010/wordprocessingCanvas" xmlns:mc="http://schemas.openxmlformats.org/markup-compatibility/2006" xmlns:o="urn:schemas-microsoft-com:office:office" xmlns:r="http://schemas.openxmlformats.org/officeDocument/2006/relationships" xmlns:m="http://schemas.openxmlformats.org/officeDocument/2006/math" xmlns:v="urn:schemas-microsoft-com:vml" xmlns:wp14="http://schemas.microsoft.com/office/word/2010/wordprocessingDrawing" xmlns:wp="http://schemas.openxmlformats.org/drawingml/2006/wordprocessingDrawing" xmlns:w10="urn:schemas-microsoft-com:office:word" xmlns:w="http://schemas.openxmlformats.org/wordprocessingml/2006/main" xmlns:w14="http://schemas.microsoft.com/office/word/2010/wordml" xmlns:w15="http://schemas.microsoft.com/office/word/2012/wordml" xmlns:wpg="http://schemas.microsoft.com/office/word/2010/wordprocessingGroup" xmlns:wpi="http://schemas.microsoft.com/office/word/2010/wordprocessingInk" xmlns:wne="http://schemas.microsoft.com/office/word/2006/wordml" xmlns:wps="http://schemas.microsoft.com/office/word/2010/wordprocessingShape" mc:Ignorable="w14 w15 wp14">
+<w:endnotes xmlns:wpc="http://schemas.microsoft.com/office/word/2010/wordprocessingCanvas" xmlns:mc="http://schemas.openxmlformats.org/markup-compatibility/2006" xmlns:o="urn:schemas-microsoft-com:office:office" xmlns:r="http://schemas.openxmlformats.org/officeDocument/2006/relationships" xmlns:m="http://schemas.openxmlformats.org/officeDocument/2006/math" xmlns:v="urn:schemas-microsoft-com:vml" xmlns:wp14="http://schemas.microsoft.com/office/word/2010/wordprocessingDrawing" xmlns:wp="http://schemas.openxmlformats.org/drawingml/2006/wordprocessingDrawing" xmlns:w10="urn:schemas-microsoft-com:office:word" xmlns:w="http://schemas.openxmlformats.org/wordprocessingml/2006/main" xmlns:w14="http://schemas.microsoft.com/office/word/2010/wordml" xmlns:wpg="http://schemas.microsoft.com/office/word/2010/wordprocessingGroup" xmlns:wpi="http://schemas.microsoft.com/office/word/2010/wordprocessingInk" xmlns:wne="http://schemas.microsoft.com/office/word/2006/wordml" xmlns:wps="http://schemas.microsoft.com/office/word/2010/wordprocessingShape" mc:Ignorable="w14 wp14">
   <w:endnote w:type="separator" w:id="-1">
     <w:p>
       <w:r>
@@ -1030,37 +1061,37 @@
 </file>
 
 <file path=word/footer1.xml><?xml version="1.0" encoding="utf-8"?>
-<w:ftr xmlns:wpc="http://schemas.microsoft.com/office/word/2010/wordprocessingCanvas" xmlns:mc="http://schemas.openxmlformats.org/markup-compatibility/2006" xmlns:o="urn:schemas-microsoft-com:office:office" xmlns:r="http://schemas.openxmlformats.org/officeDocument/2006/relationships" xmlns:m="http://schemas.openxmlformats.org/officeDocument/2006/math" xmlns:v="urn:schemas-microsoft-com:vml" xmlns:wp14="http://schemas.microsoft.com/office/word/2010/wordprocessingDrawing" xmlns:wp="http://schemas.openxmlformats.org/drawingml/2006/wordprocessingDrawing" xmlns:w10="urn:schemas-microsoft-com:office:word" xmlns:w="http://schemas.openxmlformats.org/wordprocessingml/2006/main" xmlns:w14="http://schemas.microsoft.com/office/word/2010/wordml" xmlns:w15="http://schemas.microsoft.com/office/word/2012/wordml" xmlns:wpg="http://schemas.microsoft.com/office/word/2010/wordprocessingGroup" xmlns:wpi="http://schemas.microsoft.com/office/word/2010/wordprocessingInk" xmlns:wne="http://schemas.microsoft.com/office/word/2006/wordml" xmlns:wps="http://schemas.microsoft.com/office/word/2010/wordprocessingShape" mc:Ignorable="w14 w15 wp14">
+<w:ftr xmlns:wpc="http://schemas.microsoft.com/office/word/2010/wordprocessingCanvas" xmlns:mc="http://schemas.openxmlformats.org/markup-compatibility/2006" xmlns:o="urn:schemas-microsoft-com:office:office" xmlns:r="http://schemas.openxmlformats.org/officeDocument/2006/relationships" xmlns:m="http://schemas.openxmlformats.org/officeDocument/2006/math" xmlns:v="urn:schemas-microsoft-com:vml" xmlns:wp14="http://schemas.microsoft.com/office/word/2010/wordprocessingDrawing" xmlns:wp="http://schemas.openxmlformats.org/drawingml/2006/wordprocessingDrawing" xmlns:w10="urn:schemas-microsoft-com:office:word" xmlns:w="http://schemas.openxmlformats.org/wordprocessingml/2006/main" xmlns:w14="http://schemas.microsoft.com/office/word/2010/wordml" xmlns:wpg="http://schemas.microsoft.com/office/word/2010/wordprocessingGroup" xmlns:wpi="http://schemas.microsoft.com/office/word/2010/wordprocessingInk" xmlns:wne="http://schemas.microsoft.com/office/word/2006/wordml" xmlns:wps="http://schemas.microsoft.com/office/word/2010/wordprocessingShape" mc:Ignorable="w14 wp14">
   <w:p>
     <w:pPr>
-      <w:pStyle w:val="Footer"/>
+      <w:pStyle w:val="Fuzeile"/>
       <w:framePr w:wrap="none" w:vAnchor="text" w:hAnchor="margin" w:xAlign="right" w:y="1"/>
       <w:rPr>
-        <w:rStyle w:val="PageNumber"/>
+        <w:rStyle w:val="Seitenzahl"/>
       </w:rPr>
     </w:pPr>
     <w:r>
       <w:rPr>
-        <w:rStyle w:val="PageNumber"/>
+        <w:rStyle w:val="Seitenzahl"/>
       </w:rPr>
       <w:fldChar w:fldCharType="begin"/>
     </w:r>
     <w:r>
       <w:rPr>
-        <w:rStyle w:val="PageNumber"/>
+        <w:rStyle w:val="Seitenzahl"/>
       </w:rPr>
       <w:instrText xml:space="preserve">PAGE  </w:instrText>
     </w:r>
     <w:r>
       <w:rPr>
-        <w:rStyle w:val="PageNumber"/>
+        <w:rStyle w:val="Seitenzahl"/>
       </w:rPr>
       <w:fldChar w:fldCharType="end"/>
     </w:r>
   </w:p>
   <w:p>
     <w:pPr>
-      <w:pStyle w:val="Footer"/>
+      <w:pStyle w:val="Fuzeile"/>
       <w:ind w:right="360"/>
     </w:pPr>
   </w:p>
@@ -1068,7 +1099,7 @@
 </file>
 
 <file path=word/footnotes.xml><?xml version="1.0" encoding="utf-8"?>
-<w:footnotes xmlns:wpc="http://schemas.microsoft.com/office/word/2010/wordprocessingCanvas" xmlns:mc="http://schemas.openxmlformats.org/markup-compatibility/2006" xmlns:o="urn:schemas-microsoft-com:office:office" xmlns:r="http://schemas.openxmlformats.org/officeDocument/2006/relationships" xmlns:m="http://schemas.openxmlformats.org/officeDocument/2006/math" xmlns:v="urn:schemas-microsoft-com:vml" xmlns:wp14="http://schemas.microsoft.com/office/word/2010/wordprocessingDrawing" xmlns:wp="http://schemas.openxmlformats.org/drawingml/2006/wordprocessingDrawing" xmlns:w10="urn:schemas-microsoft-com:office:word" xmlns:w="http://schemas.openxmlformats.org/wordprocessingml/2006/main" xmlns:w14="http://schemas.microsoft.com/office/word/2010/wordml" xmlns:w15="http://schemas.microsoft.com/office/word/2012/wordml" xmlns:wpg="http://schemas.microsoft.com/office/word/2010/wordprocessingGroup" xmlns:wpi="http://schemas.microsoft.com/office/word/2010/wordprocessingInk" xmlns:wne="http://schemas.microsoft.com/office/word/2006/wordml" xmlns:wps="http://schemas.microsoft.com/office/word/2010/wordprocessingShape" mc:Ignorable="w14 w15 wp14">
+<w:footnotes xmlns:wpc="http://schemas.microsoft.com/office/word/2010/wordprocessingCanvas" xmlns:mc="http://schemas.openxmlformats.org/markup-compatibility/2006" xmlns:o="urn:schemas-microsoft-com:office:office" xmlns:r="http://schemas.openxmlformats.org/officeDocument/2006/relationships" xmlns:m="http://schemas.openxmlformats.org/officeDocument/2006/math" xmlns:v="urn:schemas-microsoft-com:vml" xmlns:wp14="http://schemas.microsoft.com/office/word/2010/wordprocessingDrawing" xmlns:wp="http://schemas.openxmlformats.org/drawingml/2006/wordprocessingDrawing" xmlns:w10="urn:schemas-microsoft-com:office:word" xmlns:w="http://schemas.openxmlformats.org/wordprocessingml/2006/main" xmlns:w14="http://schemas.microsoft.com/office/word/2010/wordml" xmlns:wpg="http://schemas.microsoft.com/office/word/2010/wordprocessingGroup" xmlns:wpi="http://schemas.microsoft.com/office/word/2010/wordprocessingInk" xmlns:wne="http://schemas.microsoft.com/office/word/2006/wordml" xmlns:wps="http://schemas.microsoft.com/office/word/2010/wordprocessingShape" mc:Ignorable="w14 wp14">
   <w:footnote w:type="separator" w:id="-1">
     <w:p>
       <w:r>
@@ -1087,8 +1118,8 @@
 </file>
 
 <file path=word/numbering.xml><?xml version="1.0" encoding="utf-8"?>
-<w:numbering xmlns:wpc="http://schemas.microsoft.com/office/word/2010/wordprocessingCanvas" xmlns:mc="http://schemas.openxmlformats.org/markup-compatibility/2006" xmlns:o="urn:schemas-microsoft-com:office:office" xmlns:r="http://schemas.openxmlformats.org/officeDocument/2006/relationships" xmlns:m="http://schemas.openxmlformats.org/officeDocument/2006/math" xmlns:v="urn:schemas-microsoft-com:vml" xmlns:wp14="http://schemas.microsoft.com/office/word/2010/wordprocessingDrawing" xmlns:wp="http://schemas.openxmlformats.org/drawingml/2006/wordprocessingDrawing" xmlns:w10="urn:schemas-microsoft-com:office:word" xmlns:w="http://schemas.openxmlformats.org/wordprocessingml/2006/main" xmlns:w14="http://schemas.microsoft.com/office/word/2010/wordml" xmlns:w15="http://schemas.microsoft.com/office/word/2012/wordml" xmlns:wpg="http://schemas.microsoft.com/office/word/2010/wordprocessingGroup" xmlns:wpi="http://schemas.microsoft.com/office/word/2010/wordprocessingInk" xmlns:wne="http://schemas.microsoft.com/office/word/2006/wordml" xmlns:wps="http://schemas.microsoft.com/office/word/2010/wordprocessingShape" mc:Ignorable="w14 w15 wp14">
-  <w:abstractNum w:abstractNumId="0" w15:restartNumberingAfterBreak="0">
+<w:numbering xmlns:wpc="http://schemas.microsoft.com/office/word/2010/wordprocessingCanvas" xmlns:mc="http://schemas.openxmlformats.org/markup-compatibility/2006" xmlns:o="urn:schemas-microsoft-com:office:office" xmlns:r="http://schemas.openxmlformats.org/officeDocument/2006/relationships" xmlns:m="http://schemas.openxmlformats.org/officeDocument/2006/math" xmlns:v="urn:schemas-microsoft-com:vml" xmlns:wp14="http://schemas.microsoft.com/office/word/2010/wordprocessingDrawing" xmlns:wp="http://schemas.openxmlformats.org/drawingml/2006/wordprocessingDrawing" xmlns:w10="urn:schemas-microsoft-com:office:word" xmlns:w="http://schemas.openxmlformats.org/wordprocessingml/2006/main" xmlns:w14="http://schemas.microsoft.com/office/word/2010/wordml" xmlns:wpg="http://schemas.microsoft.com/office/word/2010/wordprocessingGroup" xmlns:wpi="http://schemas.microsoft.com/office/word/2010/wordprocessingInk" xmlns:wne="http://schemas.microsoft.com/office/word/2006/wordml" xmlns:wps="http://schemas.microsoft.com/office/word/2010/wordprocessingShape" mc:Ignorable="w14 wp14">
+  <w:abstractNum w:abstractNumId="0">
     <w:nsid w:val="1B1649E7"/>
     <w:multiLevelType w:val="hybridMultilevel"/>
     <w:tmpl w:val="E62E2672"/>
@@ -1174,7 +1205,7 @@
       </w:pPr>
     </w:lvl>
   </w:abstractNum>
-  <w:abstractNum w:abstractNumId="1" w15:restartNumberingAfterBreak="0">
+  <w:abstractNum w:abstractNumId="1">
     <w:nsid w:val="78761CA4"/>
     <w:multiLevelType w:val="hybridMultilevel"/>
     <w:tmpl w:val="EC54DDEA"/>
@@ -1297,7 +1328,7 @@
 </file>
 
 <file path=word/styles.xml><?xml version="1.0" encoding="utf-8"?>
-<w:styles xmlns:mc="http://schemas.openxmlformats.org/markup-compatibility/2006" xmlns:r="http://schemas.openxmlformats.org/officeDocument/2006/relationships" xmlns:w="http://schemas.openxmlformats.org/wordprocessingml/2006/main" xmlns:w14="http://schemas.microsoft.com/office/word/2010/wordml" xmlns:w15="http://schemas.microsoft.com/office/word/2012/wordml" mc:Ignorable="w14 w15">
+<w:styles xmlns:mc="http://schemas.openxmlformats.org/markup-compatibility/2006" xmlns:r="http://schemas.openxmlformats.org/officeDocument/2006/relationships" xmlns:w="http://schemas.openxmlformats.org/wordprocessingml/2006/main" xmlns:w14="http://schemas.microsoft.com/office/word/2010/wordml" mc:Ignorable="w14">
   <w:docDefaults>
     <w:rPrDefault>
       <w:rPr>
@@ -1309,390 +1340,156 @@
     </w:rPrDefault>
     <w:pPrDefault/>
   </w:docDefaults>
-  <w:latentStyles w:defLockedState="0" w:defUIPriority="99" w:defSemiHidden="0" w:defUnhideWhenUsed="0" w:defQFormat="0" w:count="371">
-    <w:lsdException w:name="Normal" w:uiPriority="0" w:qFormat="1"/>
-    <w:lsdException w:name="heading 1" w:uiPriority="9" w:qFormat="1"/>
-    <w:lsdException w:name="heading 2" w:semiHidden="1" w:uiPriority="9" w:unhideWhenUsed="1" w:qFormat="1"/>
-    <w:lsdException w:name="heading 3" w:semiHidden="1" w:uiPriority="9" w:unhideWhenUsed="1" w:qFormat="1"/>
-    <w:lsdException w:name="heading 4" w:semiHidden="1" w:uiPriority="9" w:unhideWhenUsed="1" w:qFormat="1"/>
-    <w:lsdException w:name="heading 5" w:semiHidden="1" w:uiPriority="9" w:unhideWhenUsed="1" w:qFormat="1"/>
-    <w:lsdException w:name="heading 6" w:semiHidden="1" w:uiPriority="9" w:unhideWhenUsed="1" w:qFormat="1"/>
-    <w:lsdException w:name="heading 7" w:semiHidden="1" w:uiPriority="9" w:unhideWhenUsed="1" w:qFormat="1"/>
-    <w:lsdException w:name="heading 8" w:semiHidden="1" w:uiPriority="9" w:unhideWhenUsed="1" w:qFormat="1"/>
-    <w:lsdException w:name="heading 9" w:semiHidden="1" w:uiPriority="9" w:unhideWhenUsed="1" w:qFormat="1"/>
-    <w:lsdException w:name="index 1" w:semiHidden="1" w:unhideWhenUsed="1"/>
-    <w:lsdException w:name="index 2" w:semiHidden="1" w:unhideWhenUsed="1"/>
-    <w:lsdException w:name="index 3" w:semiHidden="1" w:unhideWhenUsed="1"/>
-    <w:lsdException w:name="index 4" w:semiHidden="1" w:unhideWhenUsed="1"/>
-    <w:lsdException w:name="index 5" w:semiHidden="1" w:unhideWhenUsed="1"/>
-    <w:lsdException w:name="index 6" w:semiHidden="1" w:unhideWhenUsed="1"/>
-    <w:lsdException w:name="index 7" w:semiHidden="1" w:unhideWhenUsed="1"/>
-    <w:lsdException w:name="index 8" w:semiHidden="1" w:unhideWhenUsed="1"/>
-    <w:lsdException w:name="index 9" w:semiHidden="1" w:unhideWhenUsed="1"/>
-    <w:lsdException w:name="toc 1" w:semiHidden="1" w:uiPriority="39" w:unhideWhenUsed="1"/>
-    <w:lsdException w:name="toc 2" w:semiHidden="1" w:uiPriority="39" w:unhideWhenUsed="1"/>
-    <w:lsdException w:name="toc 3" w:semiHidden="1" w:uiPriority="39" w:unhideWhenUsed="1"/>
-    <w:lsdException w:name="toc 4" w:semiHidden="1" w:uiPriority="39" w:unhideWhenUsed="1"/>
-    <w:lsdException w:name="toc 5" w:semiHidden="1" w:uiPriority="39" w:unhideWhenUsed="1"/>
-    <w:lsdException w:name="toc 6" w:semiHidden="1" w:uiPriority="39" w:unhideWhenUsed="1"/>
-    <w:lsdException w:name="toc 7" w:semiHidden="1" w:uiPriority="39" w:unhideWhenUsed="1"/>
-    <w:lsdException w:name="toc 8" w:semiHidden="1" w:uiPriority="39" w:unhideWhenUsed="1"/>
-    <w:lsdException w:name="toc 9" w:semiHidden="1" w:uiPriority="39" w:unhideWhenUsed="1"/>
-    <w:lsdException w:name="Normal Indent" w:semiHidden="1" w:unhideWhenUsed="1"/>
-    <w:lsdException w:name="footnote text" w:semiHidden="1" w:unhideWhenUsed="1"/>
-    <w:lsdException w:name="annotation text" w:semiHidden="1" w:unhideWhenUsed="1"/>
-    <w:lsdException w:name="header" w:semiHidden="1" w:unhideWhenUsed="1"/>
-    <w:lsdException w:name="footer" w:semiHidden="1" w:unhideWhenUsed="1"/>
-    <w:lsdException w:name="index heading" w:semiHidden="1" w:unhideWhenUsed="1"/>
-    <w:lsdException w:name="caption" w:semiHidden="1" w:uiPriority="35" w:unhideWhenUsed="1" w:qFormat="1"/>
-    <w:lsdException w:name="table of figures" w:semiHidden="1" w:unhideWhenUsed="1"/>
-    <w:lsdException w:name="envelope address" w:semiHidden="1" w:unhideWhenUsed="1"/>
-    <w:lsdException w:name="envelope return" w:semiHidden="1" w:unhideWhenUsed="1"/>
-    <w:lsdException w:name="footnote reference" w:semiHidden="1" w:unhideWhenUsed="1"/>
-    <w:lsdException w:name="annotation reference" w:semiHidden="1" w:unhideWhenUsed="1"/>
-    <w:lsdException w:name="line number" w:semiHidden="1" w:unhideWhenUsed="1"/>
-    <w:lsdException w:name="page number" w:semiHidden="1" w:unhideWhenUsed="1"/>
-    <w:lsdException w:name="endnote reference" w:semiHidden="1" w:unhideWhenUsed="1"/>
-    <w:lsdException w:name="endnote text" w:semiHidden="1" w:unhideWhenUsed="1"/>
-    <w:lsdException w:name="table of authorities" w:semiHidden="1" w:unhideWhenUsed="1"/>
-    <w:lsdException w:name="macro" w:semiHidden="1" w:unhideWhenUsed="1"/>
-    <w:lsdException w:name="toa heading" w:semiHidden="1" w:unhideWhenUsed="1"/>
-    <w:lsdException w:name="List" w:semiHidden="1" w:unhideWhenUsed="1"/>
-    <w:lsdException w:name="List Bullet" w:semiHidden="1" w:unhideWhenUsed="1"/>
-    <w:lsdException w:name="List Number" w:semiHidden="1" w:unhideWhenUsed="1"/>
-    <w:lsdException w:name="List 2" w:semiHidden="1" w:unhideWhenUsed="1"/>
-    <w:lsdException w:name="List 3" w:semiHidden="1" w:unhideWhenUsed="1"/>
-    <w:lsdException w:name="List 4" w:semiHidden="1" w:unhideWhenUsed="1"/>
-    <w:lsdException w:name="List 5" w:semiHidden="1" w:unhideWhenUsed="1"/>
-    <w:lsdException w:name="List Bullet 2" w:semiHidden="1" w:unhideWhenUsed="1"/>
-    <w:lsdException w:name="List Bullet 3" w:semiHidden="1" w:unhideWhenUsed="1"/>
-    <w:lsdException w:name="List Bullet 4" w:semiHidden="1" w:unhideWhenUsed="1"/>
-    <w:lsdException w:name="List Bullet 5" w:semiHidden="1" w:unhideWhenUsed="1"/>
-    <w:lsdException w:name="List Number 2" w:semiHidden="1" w:unhideWhenUsed="1"/>
-    <w:lsdException w:name="List Number 3" w:semiHidden="1" w:unhideWhenUsed="1"/>
-    <w:lsdException w:name="List Number 4" w:semiHidden="1" w:unhideWhenUsed="1"/>
-    <w:lsdException w:name="List Number 5" w:semiHidden="1" w:unhideWhenUsed="1"/>
-    <w:lsdException w:name="Title" w:uiPriority="10" w:qFormat="1"/>
-    <w:lsdException w:name="Closing" w:semiHidden="1" w:unhideWhenUsed="1"/>
-    <w:lsdException w:name="Signature" w:semiHidden="1" w:unhideWhenUsed="1"/>
-    <w:lsdException w:name="Default Paragraph Font" w:semiHidden="1" w:uiPriority="1" w:unhideWhenUsed="1"/>
-    <w:lsdException w:name="Body Text" w:semiHidden="1" w:unhideWhenUsed="1"/>
-    <w:lsdException w:name="Body Text Indent" w:semiHidden="1" w:unhideWhenUsed="1"/>
-    <w:lsdException w:name="List Continue" w:semiHidden="1" w:unhideWhenUsed="1"/>
-    <w:lsdException w:name="List Continue 2" w:semiHidden="1" w:unhideWhenUsed="1"/>
-    <w:lsdException w:name="List Continue 3" w:semiHidden="1" w:unhideWhenUsed="1"/>
-    <w:lsdException w:name="List Continue 4" w:semiHidden="1" w:unhideWhenUsed="1"/>
-    <w:lsdException w:name="List Continue 5" w:semiHidden="1" w:unhideWhenUsed="1"/>
-    <w:lsdException w:name="Message Header" w:semiHidden="1" w:unhideWhenUsed="1"/>
-    <w:lsdException w:name="Subtitle" w:uiPriority="11" w:qFormat="1"/>
-    <w:lsdException w:name="Salutation" w:semiHidden="1" w:unhideWhenUsed="1"/>
-    <w:lsdException w:name="Date" w:semiHidden="1" w:unhideWhenUsed="1"/>
-    <w:lsdException w:name="Body Text First Indent" w:semiHidden="1" w:unhideWhenUsed="1"/>
-    <w:lsdException w:name="Body Text First Indent 2" w:semiHidden="1" w:unhideWhenUsed="1"/>
-    <w:lsdException w:name="Note Heading" w:semiHidden="1" w:unhideWhenUsed="1"/>
-    <w:lsdException w:name="Body Text 2" w:semiHidden="1" w:unhideWhenUsed="1"/>
-    <w:lsdException w:name="Body Text 3" w:semiHidden="1" w:unhideWhenUsed="1"/>
-    <w:lsdException w:name="Body Text Indent 2" w:semiHidden="1" w:unhideWhenUsed="1"/>
-    <w:lsdException w:name="Body Text Indent 3" w:semiHidden="1" w:unhideWhenUsed="1"/>
-    <w:lsdException w:name="Block Text" w:semiHidden="1" w:unhideWhenUsed="1"/>
-    <w:lsdException w:name="Hyperlink" w:semiHidden="1" w:unhideWhenUsed="1"/>
-    <w:lsdException w:name="FollowedHyperlink" w:semiHidden="1" w:unhideWhenUsed="1"/>
-    <w:lsdException w:name="Strong" w:uiPriority="22" w:qFormat="1"/>
-    <w:lsdException w:name="Emphasis" w:uiPriority="20" w:qFormat="1"/>
-    <w:lsdException w:name="Document Map" w:semiHidden="1" w:unhideWhenUsed="1"/>
-    <w:lsdException w:name="Plain Text" w:semiHidden="1" w:unhideWhenUsed="1"/>
-    <w:lsdException w:name="E-mail Signature" w:semiHidden="1" w:unhideWhenUsed="1"/>
-    <w:lsdException w:name="HTML Top of Form" w:semiHidden="1" w:unhideWhenUsed="1"/>
-    <w:lsdException w:name="HTML Bottom of Form" w:semiHidden="1" w:unhideWhenUsed="1"/>
-    <w:lsdException w:name="Normal (Web)" w:semiHidden="1" w:unhideWhenUsed="1"/>
-    <w:lsdException w:name="HTML Acronym" w:semiHidden="1" w:unhideWhenUsed="1"/>
-    <w:lsdException w:name="HTML Address" w:semiHidden="1" w:unhideWhenUsed="1"/>
-    <w:lsdException w:name="HTML Cite" w:semiHidden="1" w:unhideWhenUsed="1"/>
-    <w:lsdException w:name="HTML Code" w:semiHidden="1" w:unhideWhenUsed="1"/>
-    <w:lsdException w:name="HTML Definition" w:semiHidden="1" w:unhideWhenUsed="1"/>
-    <w:lsdException w:name="HTML Keyboard" w:semiHidden="1" w:unhideWhenUsed="1"/>
-    <w:lsdException w:name="HTML Preformatted" w:semiHidden="1" w:unhideWhenUsed="1"/>
-    <w:lsdException w:name="HTML Sample" w:semiHidden="1" w:unhideWhenUsed="1"/>
-    <w:lsdException w:name="HTML Typewriter" w:semiHidden="1" w:unhideWhenUsed="1"/>
-    <w:lsdException w:name="HTML Variable" w:semiHidden="1" w:unhideWhenUsed="1"/>
-    <w:lsdException w:name="Normal Table" w:semiHidden="1" w:unhideWhenUsed="1"/>
-    <w:lsdException w:name="annotation subject" w:semiHidden="1" w:unhideWhenUsed="1"/>
-    <w:lsdException w:name="No List" w:semiHidden="1" w:unhideWhenUsed="1"/>
-    <w:lsdException w:name="Outline List 1" w:semiHidden="1" w:unhideWhenUsed="1"/>
-    <w:lsdException w:name="Outline List 2" w:semiHidden="1" w:unhideWhenUsed="1"/>
-    <w:lsdException w:name="Outline List 3" w:semiHidden="1" w:unhideWhenUsed="1"/>
-    <w:lsdException w:name="Table Simple 1" w:semiHidden="1" w:unhideWhenUsed="1"/>
-    <w:lsdException w:name="Table Simple 2" w:semiHidden="1" w:unhideWhenUsed="1"/>
-    <w:lsdException w:name="Table Simple 3" w:semiHidden="1" w:unhideWhenUsed="1"/>
-    <w:lsdException w:name="Table Classic 1" w:semiHidden="1" w:unhideWhenUsed="1"/>
-    <w:lsdException w:name="Table Classic 2" w:semiHidden="1" w:unhideWhenUsed="1"/>
-    <w:lsdException w:name="Table Classic 3" w:semiHidden="1" w:unhideWhenUsed="1"/>
-    <w:lsdException w:name="Table Classic 4" w:semiHidden="1" w:unhideWhenUsed="1"/>
-    <w:lsdException w:name="Table Colorful 1" w:semiHidden="1" w:unhideWhenUsed="1"/>
-    <w:lsdException w:name="Table Colorful 2" w:semiHidden="1" w:unhideWhenUsed="1"/>
-    <w:lsdException w:name="Table Colorful 3" w:semiHidden="1" w:unhideWhenUsed="1"/>
-    <w:lsdException w:name="Table Columns 1" w:semiHidden="1" w:unhideWhenUsed="1"/>
-    <w:lsdException w:name="Table Columns 2" w:semiHidden="1" w:unhideWhenUsed="1"/>
-    <w:lsdException w:name="Table Columns 3" w:semiHidden="1" w:unhideWhenUsed="1"/>
-    <w:lsdException w:name="Table Columns 4" w:semiHidden="1" w:unhideWhenUsed="1"/>
-    <w:lsdException w:name="Table Columns 5" w:semiHidden="1" w:unhideWhenUsed="1"/>
-    <w:lsdException w:name="Table Grid 1" w:semiHidden="1" w:unhideWhenUsed="1"/>
-    <w:lsdException w:name="Table Grid 2" w:semiHidden="1" w:unhideWhenUsed="1"/>
-    <w:lsdException w:name="Table Grid 3" w:semiHidden="1" w:unhideWhenUsed="1"/>
-    <w:lsdException w:name="Table Grid 4" w:semiHidden="1" w:unhideWhenUsed="1"/>
-    <w:lsdException w:name="Table Grid 5" w:semiHidden="1" w:unhideWhenUsed="1"/>
-    <w:lsdException w:name="Table Grid 6" w:semiHidden="1" w:unhideWhenUsed="1"/>
-    <w:lsdException w:name="Table Grid 7" w:semiHidden="1" w:unhideWhenUsed="1"/>
-    <w:lsdException w:name="Table Grid 8" w:semiHidden="1" w:unhideWhenUsed="1"/>
-    <w:lsdException w:name="Table List 1" w:semiHidden="1" w:unhideWhenUsed="1"/>
-    <w:lsdException w:name="Table List 2" w:semiHidden="1" w:unhideWhenUsed="1"/>
-    <w:lsdException w:name="Table List 3" w:semiHidden="1" w:unhideWhenUsed="1"/>
-    <w:lsdException w:name="Table List 4" w:semiHidden="1" w:unhideWhenUsed="1"/>
-    <w:lsdException w:name="Table List 5" w:semiHidden="1" w:unhideWhenUsed="1"/>
-    <w:lsdException w:name="Table List 6" w:semiHidden="1" w:unhideWhenUsed="1"/>
-    <w:lsdException w:name="Table List 7" w:semiHidden="1" w:unhideWhenUsed="1"/>
-    <w:lsdException w:name="Table List 8" w:semiHidden="1" w:unhideWhenUsed="1"/>
-    <w:lsdException w:name="Table 3D effects 1" w:semiHidden="1" w:unhideWhenUsed="1"/>
-    <w:lsdException w:name="Table 3D effects 2" w:semiHidden="1" w:unhideWhenUsed="1"/>
-    <w:lsdException w:name="Table 3D effects 3" w:semiHidden="1" w:unhideWhenUsed="1"/>
-    <w:lsdException w:name="Table Contemporary" w:semiHidden="1" w:unhideWhenUsed="1"/>
-    <w:lsdException w:name="Table Elegant" w:semiHidden="1" w:unhideWhenUsed="1"/>
-    <w:lsdException w:name="Table Professional" w:semiHidden="1" w:unhideWhenUsed="1"/>
-    <w:lsdException w:name="Table Subtle 1" w:semiHidden="1" w:unhideWhenUsed="1"/>
-    <w:lsdException w:name="Table Subtle 2" w:semiHidden="1" w:unhideWhenUsed="1"/>
-    <w:lsdException w:name="Table Web 1" w:semiHidden="1" w:unhideWhenUsed="1"/>
-    <w:lsdException w:name="Table Web 2" w:semiHidden="1" w:unhideWhenUsed="1"/>
-    <w:lsdException w:name="Table Web 3" w:semiHidden="1" w:unhideWhenUsed="1"/>
-    <w:lsdException w:name="Balloon Text" w:semiHidden="1" w:unhideWhenUsed="1"/>
-    <w:lsdException w:name="Table Grid" w:uiPriority="39"/>
-    <w:lsdException w:name="Table Theme" w:semiHidden="1" w:unhideWhenUsed="1"/>
-    <w:lsdException w:name="Placeholder Text" w:semiHidden="1"/>
-    <w:lsdException w:name="No Spacing" w:uiPriority="1" w:qFormat="1"/>
-    <w:lsdException w:name="Light Shading" w:uiPriority="60"/>
-    <w:lsdException w:name="Light List" w:uiPriority="61"/>
-    <w:lsdException w:name="Light Grid" w:uiPriority="62"/>
-    <w:lsdException w:name="Medium Shading 1" w:uiPriority="63"/>
-    <w:lsdException w:name="Medium Shading 2" w:uiPriority="64"/>
-    <w:lsdException w:name="Medium List 1" w:uiPriority="65"/>
-    <w:lsdException w:name="Medium List 2" w:uiPriority="66"/>
-    <w:lsdException w:name="Medium Grid 1" w:uiPriority="67"/>
-    <w:lsdException w:name="Medium Grid 2" w:uiPriority="68"/>
-    <w:lsdException w:name="Medium Grid 3" w:uiPriority="69"/>
-    <w:lsdException w:name="Dark List" w:uiPriority="70"/>
-    <w:lsdException w:name="Colorful Shading" w:uiPriority="71"/>
-    <w:lsdException w:name="Colorful List" w:uiPriority="72"/>
-    <w:lsdException w:name="Colorful Grid" w:uiPriority="73"/>
-    <w:lsdException w:name="Light Shading Accent 1" w:uiPriority="60"/>
-    <w:lsdException w:name="Light List Accent 1" w:uiPriority="61"/>
-    <w:lsdException w:name="Light Grid Accent 1" w:uiPriority="62"/>
-    <w:lsdException w:name="Medium Shading 1 Accent 1" w:uiPriority="63"/>
-    <w:lsdException w:name="Medium Shading 2 Accent 1" w:uiPriority="64"/>
-    <w:lsdException w:name="Medium List 1 Accent 1" w:uiPriority="65"/>
-    <w:lsdException w:name="Revision" w:semiHidden="1"/>
-    <w:lsdException w:name="List Paragraph" w:uiPriority="34" w:qFormat="1"/>
-    <w:lsdException w:name="Quote" w:uiPriority="29" w:qFormat="1"/>
-    <w:lsdException w:name="Intense Quote" w:uiPriority="30" w:qFormat="1"/>
-    <w:lsdException w:name="Medium List 2 Accent 1" w:uiPriority="66"/>
-    <w:lsdException w:name="Medium Grid 1 Accent 1" w:uiPriority="67"/>
-    <w:lsdException w:name="Medium Grid 2 Accent 1" w:uiPriority="68"/>
-    <w:lsdException w:name="Medium Grid 3 Accent 1" w:uiPriority="69"/>
-    <w:lsdException w:name="Dark List Accent 1" w:uiPriority="70"/>
-    <w:lsdException w:name="Colorful Shading Accent 1" w:uiPriority="71"/>
-    <w:lsdException w:name="Colorful List Accent 1" w:uiPriority="72"/>
-    <w:lsdException w:name="Colorful Grid Accent 1" w:uiPriority="73"/>
-    <w:lsdException w:name="Light Shading Accent 2" w:uiPriority="60"/>
-    <w:lsdException w:name="Light List Accent 2" w:uiPriority="61"/>
-    <w:lsdException w:name="Light Grid Accent 2" w:uiPriority="62"/>
-    <w:lsdException w:name="Medium Shading 1 Accent 2" w:uiPriority="63"/>
-    <w:lsdException w:name="Medium Shading 2 Accent 2" w:uiPriority="64"/>
-    <w:lsdException w:name="Medium List 1 Accent 2" w:uiPriority="65"/>
-    <w:lsdException w:name="Medium List 2 Accent 2" w:uiPriority="66"/>
-    <w:lsdException w:name="Medium Grid 1 Accent 2" w:uiPriority="67"/>
-    <w:lsdException w:name="Medium Grid 2 Accent 2" w:uiPriority="68"/>
-    <w:lsdException w:name="Medium Grid 3 Accent 2" w:uiPriority="69"/>
-    <w:lsdException w:name="Dark List Accent 2" w:uiPriority="70"/>
-    <w:lsdException w:name="Colorful Shading Accent 2" w:uiPriority="71"/>
-    <w:lsdException w:name="Colorful List Accent 2" w:uiPriority="72"/>
-    <w:lsdException w:name="Colorful Grid Accent 2" w:uiPriority="73"/>
-    <w:lsdException w:name="Light Shading Accent 3" w:uiPriority="60"/>
-    <w:lsdException w:name="Light List Accent 3" w:uiPriority="61"/>
-    <w:lsdException w:name="Light Grid Accent 3" w:uiPriority="62"/>
-    <w:lsdException w:name="Medium Shading 1 Accent 3" w:uiPriority="63"/>
-    <w:lsdException w:name="Medium Shading 2 Accent 3" w:uiPriority="64"/>
-    <w:lsdException w:name="Medium List 1 Accent 3" w:uiPriority="65"/>
-    <w:lsdException w:name="Medium List 2 Accent 3" w:uiPriority="66"/>
-    <w:lsdException w:name="Medium Grid 1 Accent 3" w:uiPriority="67"/>
-    <w:lsdException w:name="Medium Grid 2 Accent 3" w:uiPriority="68"/>
-    <w:lsdException w:name="Medium Grid 3 Accent 3" w:uiPriority="69"/>
-    <w:lsdException w:name="Dark List Accent 3" w:uiPriority="70"/>
-    <w:lsdException w:name="Colorful Shading Accent 3" w:uiPriority="71"/>
-    <w:lsdException w:name="Colorful List Accent 3" w:uiPriority="72"/>
-    <w:lsdException w:name="Colorful Grid Accent 3" w:uiPriority="73"/>
-    <w:lsdException w:name="Light Shading Accent 4" w:uiPriority="60"/>
-    <w:lsdException w:name="Light List Accent 4" w:uiPriority="61"/>
-    <w:lsdException w:name="Light Grid Accent 4" w:uiPriority="62"/>
-    <w:lsdException w:name="Medium Shading 1 Accent 4" w:uiPriority="63"/>
-    <w:lsdException w:name="Medium Shading 2 Accent 4" w:uiPriority="64"/>
-    <w:lsdException w:name="Medium List 1 Accent 4" w:uiPriority="65"/>
-    <w:lsdException w:name="Medium List 2 Accent 4" w:uiPriority="66"/>
-    <w:lsdException w:name="Medium Grid 1 Accent 4" w:uiPriority="67"/>
-    <w:lsdException w:name="Medium Grid 2 Accent 4" w:uiPriority="68"/>
-    <w:lsdException w:name="Medium Grid 3 Accent 4" w:uiPriority="69"/>
-    <w:lsdException w:name="Dark List Accent 4" w:uiPriority="70"/>
-    <w:lsdException w:name="Colorful Shading Accent 4" w:uiPriority="71"/>
-    <w:lsdException w:name="Colorful List Accent 4" w:uiPriority="72"/>
-    <w:lsdException w:name="Colorful Grid Accent 4" w:uiPriority="73"/>
-    <w:lsdException w:name="Light Shading Accent 5" w:uiPriority="60"/>
-    <w:lsdException w:name="Light List Accent 5" w:uiPriority="61"/>
-    <w:lsdException w:name="Light Grid Accent 5" w:uiPriority="62"/>
-    <w:lsdException w:name="Medium Shading 1 Accent 5" w:uiPriority="63"/>
-    <w:lsdException w:name="Medium Shading 2 Accent 5" w:uiPriority="64"/>
-    <w:lsdException w:name="Medium List 1 Accent 5" w:uiPriority="65"/>
-    <w:lsdException w:name="Medium List 2 Accent 5" w:uiPriority="66"/>
-    <w:lsdException w:name="Medium Grid 1 Accent 5" w:uiPriority="67"/>
-    <w:lsdException w:name="Medium Grid 2 Accent 5" w:uiPriority="68"/>
-    <w:lsdException w:name="Medium Grid 3 Accent 5" w:uiPriority="69"/>
-    <w:lsdException w:name="Dark List Accent 5" w:uiPriority="70"/>
-    <w:lsdException w:name="Colorful Shading Accent 5" w:uiPriority="71"/>
-    <w:lsdException w:name="Colorful List Accent 5" w:uiPriority="72"/>
-    <w:lsdException w:name="Colorful Grid Accent 5" w:uiPriority="73"/>
-    <w:lsdException w:name="Light Shading Accent 6" w:uiPriority="60"/>
-    <w:lsdException w:name="Light List Accent 6" w:uiPriority="61"/>
-    <w:lsdException w:name="Light Grid Accent 6" w:uiPriority="62"/>
-    <w:lsdException w:name="Medium Shading 1 Accent 6" w:uiPriority="63"/>
-    <w:lsdException w:name="Medium Shading 2 Accent 6" w:uiPriority="64"/>
-    <w:lsdException w:name="Medium List 1 Accent 6" w:uiPriority="65"/>
-    <w:lsdException w:name="Medium List 2 Accent 6" w:uiPriority="66"/>
-    <w:lsdException w:name="Medium Grid 1 Accent 6" w:uiPriority="67"/>
-    <w:lsdException w:name="Medium Grid 2 Accent 6" w:uiPriority="68"/>
-    <w:lsdException w:name="Medium Grid 3 Accent 6" w:uiPriority="69"/>
-    <w:lsdException w:name="Dark List Accent 6" w:uiPriority="70"/>
-    <w:lsdException w:name="Colorful Shading Accent 6" w:uiPriority="71"/>
-    <w:lsdException w:name="Colorful List Accent 6" w:uiPriority="72"/>
-    <w:lsdException w:name="Colorful Grid Accent 6" w:uiPriority="73"/>
-    <w:lsdException w:name="Subtle Emphasis" w:uiPriority="19" w:qFormat="1"/>
-    <w:lsdException w:name="Intense Emphasis" w:uiPriority="21" w:qFormat="1"/>
-    <w:lsdException w:name="Subtle Reference" w:uiPriority="31" w:qFormat="1"/>
-    <w:lsdException w:name="Intense Reference" w:uiPriority="32" w:qFormat="1"/>
-    <w:lsdException w:name="Book Title" w:uiPriority="33" w:qFormat="1"/>
-    <w:lsdException w:name="Bibliography" w:semiHidden="1" w:uiPriority="37" w:unhideWhenUsed="1"/>
-    <w:lsdException w:name="TOC Heading" w:semiHidden="1" w:uiPriority="39" w:unhideWhenUsed="1" w:qFormat="1"/>
-    <w:lsdException w:name="Plain Table 1" w:uiPriority="41"/>
-    <w:lsdException w:name="Plain Table 2" w:uiPriority="42"/>
-    <w:lsdException w:name="Plain Table 3" w:uiPriority="43"/>
-    <w:lsdException w:name="Plain Table 4" w:uiPriority="44"/>
-    <w:lsdException w:name="Plain Table 5" w:uiPriority="45"/>
-    <w:lsdException w:name="Grid Table Light" w:uiPriority="40"/>
-    <w:lsdException w:name="Grid Table 1 Light" w:uiPriority="46"/>
-    <w:lsdException w:name="Grid Table 2" w:uiPriority="47"/>
-    <w:lsdException w:name="Grid Table 3" w:uiPriority="48"/>
-    <w:lsdException w:name="Grid Table 4" w:uiPriority="49"/>
-    <w:lsdException w:name="Grid Table 5 Dark" w:uiPriority="50"/>
-    <w:lsdException w:name="Grid Table 6 Colorful" w:uiPriority="51"/>
-    <w:lsdException w:name="Grid Table 7 Colorful" w:uiPriority="52"/>
-    <w:lsdException w:name="Grid Table 1 Light Accent 1" w:uiPriority="46"/>
-    <w:lsdException w:name="Grid Table 2 Accent 1" w:uiPriority="47"/>
-    <w:lsdException w:name="Grid Table 3 Accent 1" w:uiPriority="48"/>
-    <w:lsdException w:name="Grid Table 4 Accent 1" w:uiPriority="49"/>
-    <w:lsdException w:name="Grid Table 5 Dark Accent 1" w:uiPriority="50"/>
-    <w:lsdException w:name="Grid Table 6 Colorful Accent 1" w:uiPriority="51"/>
-    <w:lsdException w:name="Grid Table 7 Colorful Accent 1" w:uiPriority="52"/>
-    <w:lsdException w:name="Grid Table 1 Light Accent 2" w:uiPriority="46"/>
-    <w:lsdException w:name="Grid Table 2 Accent 2" w:uiPriority="47"/>
-    <w:lsdException w:name="Grid Table 3 Accent 2" w:uiPriority="48"/>
-    <w:lsdException w:name="Grid Table 4 Accent 2" w:uiPriority="49"/>
-    <w:lsdException w:name="Grid Table 5 Dark Accent 2" w:uiPriority="50"/>
-    <w:lsdException w:name="Grid Table 6 Colorful Accent 2" w:uiPriority="51"/>
-    <w:lsdException w:name="Grid Table 7 Colorful Accent 2" w:uiPriority="52"/>
-    <w:lsdException w:name="Grid Table 1 Light Accent 3" w:uiPriority="46"/>
-    <w:lsdException w:name="Grid Table 2 Accent 3" w:uiPriority="47"/>
-    <w:lsdException w:name="Grid Table 3 Accent 3" w:uiPriority="48"/>
-    <w:lsdException w:name="Grid Table 4 Accent 3" w:uiPriority="49"/>
-    <w:lsdException w:name="Grid Table 5 Dark Accent 3" w:uiPriority="50"/>
-    <w:lsdException w:name="Grid Table 6 Colorful Accent 3" w:uiPriority="51"/>
-    <w:lsdException w:name="Grid Table 7 Colorful Accent 3" w:uiPriority="52"/>
-    <w:lsdException w:name="Grid Table 1 Light Accent 4" w:uiPriority="46"/>
-    <w:lsdException w:name="Grid Table 2 Accent 4" w:uiPriority="47"/>
-    <w:lsdException w:name="Grid Table 3 Accent 4" w:uiPriority="48"/>
-    <w:lsdException w:name="Grid Table 4 Accent 4" w:uiPriority="49"/>
-    <w:lsdException w:name="Grid Table 5 Dark Accent 4" w:uiPriority="50"/>
-    <w:lsdException w:name="Grid Table 6 Colorful Accent 4" w:uiPriority="51"/>
-    <w:lsdException w:name="Grid Table 7 Colorful Accent 4" w:uiPriority="52"/>
-    <w:lsdException w:name="Grid Table 1 Light Accent 5" w:uiPriority="46"/>
-    <w:lsdException w:name="Grid Table 2 Accent 5" w:uiPriority="47"/>
-    <w:lsdException w:name="Grid Table 3 Accent 5" w:uiPriority="48"/>
-    <w:lsdException w:name="Grid Table 4 Accent 5" w:uiPriority="49"/>
-    <w:lsdException w:name="Grid Table 5 Dark Accent 5" w:uiPriority="50"/>
-    <w:lsdException w:name="Grid Table 6 Colorful Accent 5" w:uiPriority="51"/>
-    <w:lsdException w:name="Grid Table 7 Colorful Accent 5" w:uiPriority="52"/>
-    <w:lsdException w:name="Grid Table 1 Light Accent 6" w:uiPriority="46"/>
-    <w:lsdException w:name="Grid Table 2 Accent 6" w:uiPriority="47"/>
-    <w:lsdException w:name="Grid Table 3 Accent 6" w:uiPriority="48"/>
-    <w:lsdException w:name="Grid Table 4 Accent 6" w:uiPriority="49"/>
-    <w:lsdException w:name="Grid Table 5 Dark Accent 6" w:uiPriority="50"/>
-    <w:lsdException w:name="Grid Table 6 Colorful Accent 6" w:uiPriority="51"/>
-    <w:lsdException w:name="Grid Table 7 Colorful Accent 6" w:uiPriority="52"/>
-    <w:lsdException w:name="List Table 1 Light" w:uiPriority="46"/>
-    <w:lsdException w:name="List Table 2" w:uiPriority="47"/>
-    <w:lsdException w:name="List Table 3" w:uiPriority="48"/>
-    <w:lsdException w:name="List Table 4" w:uiPriority="49"/>
-    <w:lsdException w:name="List Table 5 Dark" w:uiPriority="50"/>
-    <w:lsdException w:name="List Table 6 Colorful" w:uiPriority="51"/>
-    <w:lsdException w:name="List Table 7 Colorful" w:uiPriority="52"/>
-    <w:lsdException w:name="List Table 1 Light Accent 1" w:uiPriority="46"/>
-    <w:lsdException w:name="List Table 2 Accent 1" w:uiPriority="47"/>
-    <w:lsdException w:name="List Table 3 Accent 1" w:uiPriority="48"/>
-    <w:lsdException w:name="List Table 4 Accent 1" w:uiPriority="49"/>
-    <w:lsdException w:name="List Table 5 Dark Accent 1" w:uiPriority="50"/>
-    <w:lsdException w:name="List Table 6 Colorful Accent 1" w:uiPriority="51"/>
-    <w:lsdException w:name="List Table 7 Colorful Accent 1" w:uiPriority="52"/>
-    <w:lsdException w:name="List Table 1 Light Accent 2" w:uiPriority="46"/>
-    <w:lsdException w:name="List Table 2 Accent 2" w:uiPriority="47"/>
-    <w:lsdException w:name="List Table 3 Accent 2" w:uiPriority="48"/>
-    <w:lsdException w:name="List Table 4 Accent 2" w:uiPriority="49"/>
-    <w:lsdException w:name="List Table 5 Dark Accent 2" w:uiPriority="50"/>
-    <w:lsdException w:name="List Table 6 Colorful Accent 2" w:uiPriority="51"/>
-    <w:lsdException w:name="List Table 7 Colorful Accent 2" w:uiPriority="52"/>
-    <w:lsdException w:name="List Table 1 Light Accent 3" w:uiPriority="46"/>
-    <w:lsdException w:name="List Table 2 Accent 3" w:uiPriority="47"/>
-    <w:lsdException w:name="List Table 3 Accent 3" w:uiPriority="48"/>
-    <w:lsdException w:name="List Table 4 Accent 3" w:uiPriority="49"/>
-    <w:lsdException w:name="List Table 5 Dark Accent 3" w:uiPriority="50"/>
-    <w:lsdException w:name="List Table 6 Colorful Accent 3" w:uiPriority="51"/>
-    <w:lsdException w:name="List Table 7 Colorful Accent 3" w:uiPriority="52"/>
-    <w:lsdException w:name="List Table 1 Light Accent 4" w:uiPriority="46"/>
-    <w:lsdException w:name="List Table 2 Accent 4" w:uiPriority="47"/>
-    <w:lsdException w:name="List Table 3 Accent 4" w:uiPriority="48"/>
-    <w:lsdException w:name="List Table 4 Accent 4" w:uiPriority="49"/>
-    <w:lsdException w:name="List Table 5 Dark Accent 4" w:uiPriority="50"/>
-    <w:lsdException w:name="List Table 6 Colorful Accent 4" w:uiPriority="51"/>
-    <w:lsdException w:name="List Table 7 Colorful Accent 4" w:uiPriority="52"/>
-    <w:lsdException w:name="List Table 1 Light Accent 5" w:uiPriority="46"/>
-    <w:lsdException w:name="List Table 2 Accent 5" w:uiPriority="47"/>
-    <w:lsdException w:name="List Table 3 Accent 5" w:uiPriority="48"/>
-    <w:lsdException w:name="List Table 4 Accent 5" w:uiPriority="49"/>
-    <w:lsdException w:name="List Table 5 Dark Accent 5" w:uiPriority="50"/>
-    <w:lsdException w:name="List Table 6 Colorful Accent 5" w:uiPriority="51"/>
-    <w:lsdException w:name="List Table 7 Colorful Accent 5" w:uiPriority="52"/>
-    <w:lsdException w:name="List Table 1 Light Accent 6" w:uiPriority="46"/>
-    <w:lsdException w:name="List Table 2 Accent 6" w:uiPriority="47"/>
-    <w:lsdException w:name="List Table 3 Accent 6" w:uiPriority="48"/>
-    <w:lsdException w:name="List Table 4 Accent 6" w:uiPriority="49"/>
-    <w:lsdException w:name="List Table 5 Dark Accent 6" w:uiPriority="50"/>
-    <w:lsdException w:name="List Table 6 Colorful Accent 6" w:uiPriority="51"/>
-    <w:lsdException w:name="List Table 7 Colorful Accent 6" w:uiPriority="52"/>
+  <w:latentStyles w:defLockedState="0" w:defUIPriority="99" w:defSemiHidden="1" w:defUnhideWhenUsed="1" w:defQFormat="0" w:count="267">
+    <w:lsdException w:name="Normal" w:semiHidden="0" w:uiPriority="0" w:unhideWhenUsed="0" w:qFormat="1"/>
+    <w:lsdException w:name="heading 1" w:semiHidden="0" w:uiPriority="9" w:unhideWhenUsed="0" w:qFormat="1"/>
+    <w:lsdException w:name="heading 2" w:uiPriority="9" w:qFormat="1"/>
+    <w:lsdException w:name="heading 3" w:uiPriority="9" w:qFormat="1"/>
+    <w:lsdException w:name="heading 4" w:uiPriority="9" w:qFormat="1"/>
+    <w:lsdException w:name="heading 5" w:uiPriority="9" w:qFormat="1"/>
+    <w:lsdException w:name="heading 6" w:uiPriority="9" w:qFormat="1"/>
+    <w:lsdException w:name="heading 7" w:uiPriority="9" w:qFormat="1"/>
+    <w:lsdException w:name="heading 8" w:uiPriority="9" w:qFormat="1"/>
+    <w:lsdException w:name="heading 9" w:uiPriority="9" w:qFormat="1"/>
+    <w:lsdException w:name="toc 1" w:uiPriority="39"/>
+    <w:lsdException w:name="toc 2" w:uiPriority="39"/>
+    <w:lsdException w:name="toc 3" w:uiPriority="39"/>
+    <w:lsdException w:name="toc 4" w:uiPriority="39"/>
+    <w:lsdException w:name="toc 5" w:uiPriority="39"/>
+    <w:lsdException w:name="toc 6" w:uiPriority="39"/>
+    <w:lsdException w:name="toc 7" w:uiPriority="39"/>
+    <w:lsdException w:name="toc 8" w:uiPriority="39"/>
+    <w:lsdException w:name="toc 9" w:uiPriority="39"/>
+    <w:lsdException w:name="caption" w:uiPriority="35" w:qFormat="1"/>
+    <w:lsdException w:name="Title" w:semiHidden="0" w:uiPriority="10" w:unhideWhenUsed="0" w:qFormat="1"/>
+    <w:lsdException w:name="Default Paragraph Font" w:uiPriority="1"/>
+    <w:lsdException w:name="Subtitle" w:semiHidden="0" w:uiPriority="11" w:unhideWhenUsed="0" w:qFormat="1"/>
+    <w:lsdException w:name="Strong" w:semiHidden="0" w:uiPriority="22" w:unhideWhenUsed="0" w:qFormat="1"/>
+    <w:lsdException w:name="Emphasis" w:semiHidden="0" w:uiPriority="20" w:unhideWhenUsed="0" w:qFormat="1"/>
+    <w:lsdException w:name="Table Grid" w:semiHidden="0" w:uiPriority="39" w:unhideWhenUsed="0"/>
+    <w:lsdException w:name="Placeholder Text" w:unhideWhenUsed="0"/>
+    <w:lsdException w:name="No Spacing" w:semiHidden="0" w:uiPriority="1" w:unhideWhenUsed="0" w:qFormat="1"/>
+    <w:lsdException w:name="Light Shading" w:semiHidden="0" w:uiPriority="60" w:unhideWhenUsed="0"/>
+    <w:lsdException w:name="Light List" w:semiHidden="0" w:uiPriority="61" w:unhideWhenUsed="0"/>
+    <w:lsdException w:name="Light Grid" w:semiHidden="0" w:uiPriority="62" w:unhideWhenUsed="0"/>
+    <w:lsdException w:name="Medium Shading 1" w:semiHidden="0" w:uiPriority="63" w:unhideWhenUsed="0"/>
+    <w:lsdException w:name="Medium Shading 2" w:semiHidden="0" w:uiPriority="64" w:unhideWhenUsed="0"/>
+    <w:lsdException w:name="Medium List 1" w:semiHidden="0" w:uiPriority="65" w:unhideWhenUsed="0"/>
+    <w:lsdException w:name="Medium List 2" w:semiHidden="0" w:uiPriority="66" w:unhideWhenUsed="0"/>
+    <w:lsdException w:name="Medium Grid 1" w:semiHidden="0" w:uiPriority="67" w:unhideWhenUsed="0"/>
+    <w:lsdException w:name="Medium Grid 2" w:semiHidden="0" w:uiPriority="68" w:unhideWhenUsed="0"/>
+    <w:lsdException w:name="Medium Grid 3" w:semiHidden="0" w:uiPriority="69" w:unhideWhenUsed="0"/>
+    <w:lsdException w:name="Dark List" w:semiHidden="0" w:uiPriority="70" w:unhideWhenUsed="0"/>
+    <w:lsdException w:name="Colorful Shading" w:semiHidden="0" w:uiPriority="71" w:unhideWhenUsed="0"/>
+    <w:lsdException w:name="Colorful List" w:semiHidden="0" w:uiPriority="72" w:unhideWhenUsed="0"/>
+    <w:lsdException w:name="Colorful Grid" w:semiHidden="0" w:uiPriority="73" w:unhideWhenUsed="0"/>
+    <w:lsdException w:name="Light Shading Accent 1" w:semiHidden="0" w:uiPriority="60" w:unhideWhenUsed="0"/>
+    <w:lsdException w:name="Light List Accent 1" w:semiHidden="0" w:uiPriority="61" w:unhideWhenUsed="0"/>
+    <w:lsdException w:name="Light Grid Accent 1" w:semiHidden="0" w:uiPriority="62" w:unhideWhenUsed="0"/>
+    <w:lsdException w:name="Medium Shading 1 Accent 1" w:semiHidden="0" w:uiPriority="63" w:unhideWhenUsed="0"/>
+    <w:lsdException w:name="Medium Shading 2 Accent 1" w:semiHidden="0" w:uiPriority="64" w:unhideWhenUsed="0"/>
+    <w:lsdException w:name="Medium List 1 Accent 1" w:semiHidden="0" w:uiPriority="65" w:unhideWhenUsed="0"/>
+    <w:lsdException w:name="Revision" w:unhideWhenUsed="0"/>
+    <w:lsdException w:name="List Paragraph" w:semiHidden="0" w:uiPriority="34" w:unhideWhenUsed="0" w:qFormat="1"/>
+    <w:lsdException w:name="Quote" w:semiHidden="0" w:uiPriority="29" w:unhideWhenUsed="0" w:qFormat="1"/>
+    <w:lsdException w:name="Intense Quote" w:semiHidden="0" w:uiPriority="30" w:unhideWhenUsed="0" w:qFormat="1"/>
+    <w:lsdException w:name="Medium List 2 Accent 1" w:semiHidden="0" w:uiPriority="66" w:unhideWhenUsed="0"/>
+    <w:lsdException w:name="Medium Grid 1 Accent 1" w:semiHidden="0" w:uiPriority="67" w:unhideWhenUsed="0"/>
+    <w:lsdException w:name="Medium Grid 2 Accent 1" w:semiHidden="0" w:uiPriority="68" w:unhideWhenUsed="0"/>
+    <w:lsdException w:name="Medium Grid 3 Accent 1" w:semiHidden="0" w:uiPriority="69" w:unhideWhenUsed="0"/>
+    <w:lsdException w:name="Dark List Accent 1" w:semiHidden="0" w:uiPriority="70" w:unhideWhenUsed="0"/>
+    <w:lsdException w:name="Colorful Shading Accent 1" w:semiHidden="0" w:uiPriority="71" w:unhideWhenUsed="0"/>
+    <w:lsdException w:name="Colorful List Accent 1" w:semiHidden="0" w:uiPriority="72" w:unhideWhenUsed="0"/>
+    <w:lsdException w:name="Colorful Grid Accent 1" w:semiHidden="0" w:uiPriority="73" w:unhideWhenUsed="0"/>
+    <w:lsdException w:name="Light Shading Accent 2" w:semiHidden="0" w:uiPriority="60" w:unhideWhenUsed="0"/>
+    <w:lsdException w:name="Light List Accent 2" w:semiHidden="0" w:uiPriority="61" w:unhideWhenUsed="0"/>
+    <w:lsdException w:name="Light Grid Accent 2" w:semiHidden="0" w:uiPriority="62" w:unhideWhenUsed="0"/>
+    <w:lsdException w:name="Medium Shading 1 Accent 2" w:semiHidden="0" w:uiPriority="63" w:unhideWhenUsed="0"/>
+    <w:lsdException w:name="Medium Shading 2 Accent 2" w:semiHidden="0" w:uiPriority="64" w:unhideWhenUsed="0"/>
+    <w:lsdException w:name="Medium List 1 Accent 2" w:semiHidden="0" w:uiPriority="65" w:unhideWhenUsed="0"/>
+    <w:lsdException w:name="Medium List 2 Accent 2" w:semiHidden="0" w:uiPriority="66" w:unhideWhenUsed="0"/>
+    <w:lsdException w:name="Medium Grid 1 Accent 2" w:semiHidden="0" w:uiPriority="67" w:unhideWhenUsed="0"/>
+    <w:lsdException w:name="Medium Grid 2 Accent 2" w:semiHidden="0" w:uiPriority="68" w:unhideWhenUsed="0"/>
+    <w:lsdException w:name="Medium Grid 3 Accent 2" w:semiHidden="0" w:uiPriority="69" w:unhideWhenUsed="0"/>
+    <w:lsdException w:name="Dark List Accent 2" w:semiHidden="0" w:uiPriority="70" w:unhideWhenUsed="0"/>
+    <w:lsdException w:name="Colorful Shading Accent 2" w:semiHidden="0" w:uiPriority="71" w:unhideWhenUsed="0"/>
+    <w:lsdException w:name="Colorful List Accent 2" w:semiHidden="0" w:uiPriority="72" w:unhideWhenUsed="0"/>
+    <w:lsdException w:name="Colorful Grid Accent 2" w:semiHidden="0" w:uiPriority="73" w:unhideWhenUsed="0"/>
+    <w:lsdException w:name="Light Shading Accent 3" w:semiHidden="0" w:uiPriority="60" w:unhideWhenUsed="0"/>
+    <w:lsdException w:name="Light List Accent 3" w:semiHidden="0" w:uiPriority="61" w:unhideWhenUsed="0"/>
+    <w:lsdException w:name="Light Grid Accent 3" w:semiHidden="0" w:uiPriority="62" w:unhideWhenUsed="0"/>
+    <w:lsdException w:name="Medium Shading 1 Accent 3" w:semiHidden="0" w:uiPriority="63" w:unhideWhenUsed="0"/>
+    <w:lsdException w:name="Medium Shading 2 Accent 3" w:semiHidden="0" w:uiPriority="64" w:unhideWhenUsed="0"/>
+    <w:lsdException w:name="Medium List 1 Accent 3" w:semiHidden="0" w:uiPriority="65" w:unhideWhenUsed="0"/>
+    <w:lsdException w:name="Medium List 2 Accent 3" w:semiHidden="0" w:uiPriority="66" w:unhideWhenUsed="0"/>
+    <w:lsdException w:name="Medium Grid 1 Accent 3" w:semiHidden="0" w:uiPriority="67" w:unhideWhenUsed="0"/>
+    <w:lsdException w:name="Medium Grid 2 Accent 3" w:semiHidden="0" w:uiPriority="68" w:unhideWhenUsed="0"/>
+    <w:lsdException w:name="Medium Grid 3 Accent 3" w:semiHidden="0" w:uiPriority="69" w:unhideWhenUsed="0"/>
+    <w:lsdException w:name="Dark List Accent 3" w:semiHidden="0" w:uiPriority="70" w:unhideWhenUsed="0"/>
+    <w:lsdException w:name="Colorful Shading Accent 3" w:semiHidden="0" w:uiPriority="71" w:unhideWhenUsed="0"/>
+    <w:lsdException w:name="Colorful List Accent 3" w:semiHidden="0" w:uiPriority="72" w:unhideWhenUsed="0"/>
+    <w:lsdException w:name="Colorful Grid Accent 3" w:semiHidden="0" w:uiPriority="73" w:unhideWhenUsed="0"/>
+    <w:lsdException w:name="Light Shading Accent 4" w:semiHidden="0" w:uiPriority="60" w:unhideWhenUsed="0"/>
+    <w:lsdException w:name="Light List Accent 4" w:semiHidden="0" w:uiPriority="61" w:unhideWhenUsed="0"/>
+    <w:lsdException w:name="Light Grid Accent 4" w:semiHidden="0" w:uiPriority="62" w:unhideWhenUsed="0"/>
+    <w:lsdException w:name="Medium Shading 1 Accent 4" w:semiHidden="0" w:uiPriority="63" w:unhideWhenUsed="0"/>
+    <w:lsdException w:name="Medium Shading 2 Accent 4" w:semiHidden="0" w:uiPriority="64" w:unhideWhenUsed="0"/>
+    <w:lsdException w:name="Medium List 1 Accent 4" w:semiHidden="0" w:uiPriority="65" w:unhideWhenUsed="0"/>
+    <w:lsdException w:name="Medium List 2 Accent 4" w:semiHidden="0" w:uiPriority="66" w:unhideWhenUsed="0"/>
+    <w:lsdException w:name="Medium Grid 1 Accent 4" w:semiHidden="0" w:uiPriority="67" w:unhideWhenUsed="0"/>
+    <w:lsdException w:name="Medium Grid 2 Accent 4" w:semiHidden="0" w:uiPriority="68" w:unhideWhenUsed="0"/>
+    <w:lsdException w:name="Medium Grid 3 Accent 4" w:semiHidden="0" w:uiPriority="69" w:unhideWhenUsed="0"/>
+    <w:lsdException w:name="Dark List Accent 4" w:semiHidden="0" w:uiPriority="70" w:unhideWhenUsed="0"/>
+    <w:lsdException w:name="Colorful Shading Accent 4" w:semiHidden="0" w:uiPriority="71" w:unhideWhenUsed="0"/>
+    <w:lsdException w:name="Colorful List Accent 4" w:semiHidden="0" w:uiPriority="72" w:unhideWhenUsed="0"/>
+    <w:lsdException w:name="Colorful Grid Accent 4" w:semiHidden="0" w:uiPriority="73" w:unhideWhenUsed="0"/>
+    <w:lsdException w:name="Light Shading Accent 5" w:semiHidden="0" w:uiPriority="60" w:unhideWhenUsed="0"/>
+    <w:lsdException w:name="Light List Accent 5" w:semiHidden="0" w:uiPriority="61" w:unhideWhenUsed="0"/>
+    <w:lsdException w:name="Light Grid Accent 5" w:semiHidden="0" w:uiPriority="62" w:unhideWhenUsed="0"/>
+    <w:lsdException w:name="Medium Shading 1 Accent 5" w:semiHidden="0" w:uiPriority="63" w:unhideWhenUsed="0"/>
+    <w:lsdException w:name="Medium Shading 2 Accent 5" w:semiHidden="0" w:uiPriority="64" w:unhideWhenUsed="0"/>
+    <w:lsdException w:name="Medium List 1 Accent 5" w:semiHidden="0" w:uiPriority="65" w:unhideWhenUsed="0"/>
+    <w:lsdException w:name="Medium List 2 Accent 5" w:semiHidden="0" w:uiPriority="66" w:unhideWhenUsed="0"/>
+    <w:lsdException w:name="Medium Grid 1 Accent 5" w:semiHidden="0" w:uiPriority="67" w:unhideWhenUsed="0"/>
+    <w:lsdException w:name="Medium Grid 2 Accent 5" w:semiHidden="0" w:uiPriority="68" w:unhideWhenUsed="0"/>
+    <w:lsdException w:name="Medium Grid 3 Accent 5" w:semiHidden="0" w:uiPriority="69" w:unhideWhenUsed="0"/>
+    <w:lsdException w:name="Dark List Accent 5" w:semiHidden="0" w:uiPriority="70" w:unhideWhenUsed="0"/>
+    <w:lsdException w:name="Colorful Shading Accent 5" w:semiHidden="0" w:uiPriority="71" w:unhideWhenUsed="0"/>
+    <w:lsdException w:name="Colorful List Accent 5" w:semiHidden="0" w:uiPriority="72" w:unhideWhenUsed="0"/>
+    <w:lsdException w:name="Colorful Grid Accent 5" w:semiHidden="0" w:uiPriority="73" w:unhideWhenUsed="0"/>
+    <w:lsdException w:name="Light Shading Accent 6" w:semiHidden="0" w:uiPriority="60" w:unhideWhenUsed="0"/>
+    <w:lsdException w:name="Light List Accent 6" w:semiHidden="0" w:uiPriority="61" w:unhideWhenUsed="0"/>
+    <w:lsdException w:name="Light Grid Accent 6" w:semiHidden="0" w:uiPriority="62" w:unhideWhenUsed="0"/>
+    <w:lsdException w:name="Medium Shading 1 Accent 6" w:semiHidden="0" w:uiPriority="63" w:unhideWhenUsed="0"/>
+    <w:lsdException w:name="Medium Shading 2 Accent 6" w:semiHidden="0" w:uiPriority="64" w:unhideWhenUsed="0"/>
+    <w:lsdException w:name="Medium List 1 Accent 6" w:semiHidden="0" w:uiPriority="65" w:unhideWhenUsed="0"/>
+    <w:lsdException w:name="Medium List 2 Accent 6" w:semiHidden="0" w:uiPriority="66" w:unhideWhenUsed="0"/>
+    <w:lsdException w:name="Medium Grid 1 Accent 6" w:semiHidden="0" w:uiPriority="67" w:unhideWhenUsed="0"/>
+    <w:lsdException w:name="Medium Grid 2 Accent 6" w:semiHidden="0" w:uiPriority="68" w:unhideWhenUsed="0"/>
+    <w:lsdException w:name="Medium Grid 3 Accent 6" w:semiHidden="0" w:uiPriority="69" w:unhideWhenUsed="0"/>
+    <w:lsdException w:name="Dark List Accent 6" w:semiHidden="0" w:uiPriority="70" w:unhideWhenUsed="0"/>
+    <w:lsdException w:name="Colorful Shading Accent 6" w:semiHidden="0" w:uiPriority="71" w:unhideWhenUsed="0"/>
+    <w:lsdException w:name="Colorful List Accent 6" w:semiHidden="0" w:uiPriority="72" w:unhideWhenUsed="0"/>
+    <w:lsdException w:name="Colorful Grid Accent 6" w:semiHidden="0" w:uiPriority="73" w:unhideWhenUsed="0"/>
+    <w:lsdException w:name="Subtle Emphasis" w:semiHidden="0" w:uiPriority="19" w:unhideWhenUsed="0" w:qFormat="1"/>
+    <w:lsdException w:name="Intense Emphasis" w:semiHidden="0" w:uiPriority="21" w:unhideWhenUsed="0" w:qFormat="1"/>
+    <w:lsdException w:name="Subtle Reference" w:semiHidden="0" w:uiPriority="31" w:unhideWhenUsed="0" w:qFormat="1"/>
+    <w:lsdException w:name="Intense Reference" w:semiHidden="0" w:uiPriority="32" w:unhideWhenUsed="0" w:qFormat="1"/>
+    <w:lsdException w:name="Book Title" w:semiHidden="0" w:uiPriority="33" w:unhideWhenUsed="0" w:qFormat="1"/>
+    <w:lsdException w:name="Bibliography" w:uiPriority="37"/>
+    <w:lsdException w:name="TOC Heading" w:uiPriority="39" w:qFormat="1"/>
   </w:latentStyles>
-  <w:style w:type="paragraph" w:default="1" w:styleId="Normal">
+  <w:style w:type="paragraph" w:default="1" w:styleId="Standard">
     <w:name w:val="Normal"/>
     <w:qFormat/>
   </w:style>
-  <w:style w:type="character" w:default="1" w:styleId="DefaultParagraphFont">
+  <w:style w:type="character" w:default="1" w:styleId="Absatz-Standardschriftart">
     <w:name w:val="Default Paragraph Font"/>
     <w:uiPriority w:val="1"/>
     <w:semiHidden/>
     <w:unhideWhenUsed/>
   </w:style>
-  <w:style w:type="table" w:default="1" w:styleId="TableNormal">
+  <w:style w:type="table" w:default="1" w:styleId="NormaleTabelle">
     <w:name w:val="Normal Table"/>
     <w:uiPriority w:val="99"/>
     <w:semiHidden/>
@@ -1707,16 +1504,16 @@
       </w:tblCellMar>
     </w:tblPr>
   </w:style>
-  <w:style w:type="numbering" w:default="1" w:styleId="NoList">
+  <w:style w:type="numbering" w:default="1" w:styleId="KeineListe">
     <w:name w:val="No List"/>
     <w:uiPriority w:val="99"/>
     <w:semiHidden/>
     <w:unhideWhenUsed/>
   </w:style>
-  <w:style w:type="paragraph" w:styleId="Header">
+  <w:style w:type="paragraph" w:styleId="Kopfzeile">
     <w:name w:val="header"/>
-    <w:basedOn w:val="Normal"/>
-    <w:link w:val="HeaderChar"/>
+    <w:basedOn w:val="Standard"/>
+    <w:link w:val="KopfzeileZchn"/>
     <w:uiPriority w:val="99"/>
     <w:unhideWhenUsed/>
     <w:rsid w:val="00581DDA"/>
@@ -1727,17 +1524,17 @@
       </w:tabs>
     </w:pPr>
   </w:style>
-  <w:style w:type="character" w:customStyle="1" w:styleId="HeaderChar">
-    <w:name w:val="Header Char"/>
-    <w:basedOn w:val="DefaultParagraphFont"/>
-    <w:link w:val="Header"/>
+  <w:style w:type="character" w:customStyle="1" w:styleId="KopfzeileZchn">
+    <w:name w:val="Kopfzeile Zchn"/>
+    <w:basedOn w:val="Absatz-Standardschriftart"/>
+    <w:link w:val="Kopfzeile"/>
     <w:uiPriority w:val="99"/>
     <w:rsid w:val="00581DDA"/>
   </w:style>
-  <w:style w:type="paragraph" w:styleId="Footer">
+  <w:style w:type="paragraph" w:styleId="Fuzeile">
     <w:name w:val="footer"/>
-    <w:basedOn w:val="Normal"/>
-    <w:link w:val="FooterChar"/>
+    <w:basedOn w:val="Standard"/>
+    <w:link w:val="FuzeileZchn"/>
     <w:uiPriority w:val="99"/>
     <w:unhideWhenUsed/>
     <w:rsid w:val="00581DDA"/>
@@ -1748,24 +1545,24 @@
       </w:tabs>
     </w:pPr>
   </w:style>
-  <w:style w:type="character" w:customStyle="1" w:styleId="FooterChar">
-    <w:name w:val="Footer Char"/>
-    <w:basedOn w:val="DefaultParagraphFont"/>
-    <w:link w:val="Footer"/>
+  <w:style w:type="character" w:customStyle="1" w:styleId="FuzeileZchn">
+    <w:name w:val="Fußzeile Zchn"/>
+    <w:basedOn w:val="Absatz-Standardschriftart"/>
+    <w:link w:val="Fuzeile"/>
     <w:uiPriority w:val="99"/>
     <w:rsid w:val="00581DDA"/>
   </w:style>
-  <w:style w:type="character" w:styleId="PageNumber">
+  <w:style w:type="character" w:styleId="Seitenzahl">
     <w:name w:val="page number"/>
-    <w:basedOn w:val="DefaultParagraphFont"/>
+    <w:basedOn w:val="Absatz-Standardschriftart"/>
     <w:uiPriority w:val="99"/>
     <w:semiHidden/>
     <w:unhideWhenUsed/>
     <w:rsid w:val="00581DDA"/>
   </w:style>
-  <w:style w:type="table" w:styleId="TableGrid">
+  <w:style w:type="table" w:styleId="Tabellenraster">
     <w:name w:val="Table Grid"/>
-    <w:basedOn w:val="TableNormal"/>
+    <w:basedOn w:val="NormaleTabelle"/>
     <w:uiPriority w:val="39"/>
     <w:rsid w:val="00BE3CA1"/>
     <w:tblPr>
@@ -1779,10 +1576,10 @@
       </w:tblBorders>
     </w:tblPr>
   </w:style>
-  <w:style w:type="paragraph" w:styleId="DocumentMap">
+  <w:style w:type="paragraph" w:styleId="Dokumentstruktur">
     <w:name w:val="Document Map"/>
-    <w:basedOn w:val="Normal"/>
-    <w:link w:val="DocumentMapChar"/>
+    <w:basedOn w:val="Standard"/>
+    <w:link w:val="DokumentstrukturZchn"/>
     <w:uiPriority w:val="99"/>
     <w:semiHidden/>
     <w:unhideWhenUsed/>
@@ -1791,10 +1588,10 @@
       <w:rFonts w:ascii="Times New Roman" w:hAnsi="Times New Roman" w:cs="Times New Roman"/>
     </w:rPr>
   </w:style>
-  <w:style w:type="character" w:customStyle="1" w:styleId="DocumentMapChar">
-    <w:name w:val="Document Map Char"/>
-    <w:basedOn w:val="DefaultParagraphFont"/>
-    <w:link w:val="DocumentMap"/>
+  <w:style w:type="character" w:customStyle="1" w:styleId="DokumentstrukturZchn">
+    <w:name w:val="Dokumentstruktur Zchn"/>
+    <w:basedOn w:val="Absatz-Standardschriftart"/>
+    <w:link w:val="Dokumentstruktur"/>
     <w:uiPriority w:val="99"/>
     <w:semiHidden/>
     <w:rsid w:val="0081088A"/>
@@ -1802,9 +1599,9 @@
       <w:rFonts w:ascii="Times New Roman" w:hAnsi="Times New Roman" w:cs="Times New Roman"/>
     </w:rPr>
   </w:style>
-  <w:style w:type="paragraph" w:styleId="ListParagraph">
+  <w:style w:type="paragraph" w:styleId="Listenabsatz">
     <w:name w:val="List Paragraph"/>
-    <w:basedOn w:val="Normal"/>
+    <w:basedOn w:val="Standard"/>
     <w:uiPriority w:val="34"/>
     <w:qFormat/>
     <w:rsid w:val="00043A4C"/>
@@ -1813,10 +1610,10 @@
       <w:contextualSpacing/>
     </w:pPr>
   </w:style>
-  <w:style w:type="paragraph" w:styleId="BalloonText">
+  <w:style w:type="paragraph" w:styleId="Sprechblasentext">
     <w:name w:val="Balloon Text"/>
-    <w:basedOn w:val="Normal"/>
-    <w:link w:val="BalloonTextChar"/>
+    <w:basedOn w:val="Standard"/>
+    <w:link w:val="SprechblasentextZchn"/>
     <w:uiPriority w:val="99"/>
     <w:semiHidden/>
     <w:unhideWhenUsed/>
@@ -1827,10 +1624,323 @@
       <w:szCs w:val="16"/>
     </w:rPr>
   </w:style>
-  <w:style w:type="character" w:customStyle="1" w:styleId="BalloonTextChar">
-    <w:name w:val="Balloon Text Char"/>
-    <w:basedOn w:val="DefaultParagraphFont"/>
-    <w:link w:val="BalloonText"/>
+  <w:style w:type="character" w:customStyle="1" w:styleId="SprechblasentextZchn">
+    <w:name w:val="Sprechblasentext Zchn"/>
+    <w:basedOn w:val="Absatz-Standardschriftart"/>
+    <w:link w:val="Sprechblasentext"/>
+    <w:uiPriority w:val="99"/>
+    <w:semiHidden/>
+    <w:rsid w:val="002233C4"/>
+    <w:rPr>
+      <w:rFonts w:ascii="Tahoma" w:hAnsi="Tahoma" w:cs="Tahoma"/>
+      <w:sz w:val="16"/>
+      <w:szCs w:val="16"/>
+    </w:rPr>
+  </w:style>
+</w:styles>
+</file>
+
+<file path=word/stylesWithEffects.xml><?xml version="1.0" encoding="utf-8"?>
+<w:styles xmlns:wpc="http://schemas.microsoft.com/office/word/2010/wordprocessingCanvas" xmlns:mc="http://schemas.openxmlformats.org/markup-compatibility/2006" xmlns:o="urn:schemas-microsoft-com:office:office" xmlns:r="http://schemas.openxmlformats.org/officeDocument/2006/relationships" xmlns:m="http://schemas.openxmlformats.org/officeDocument/2006/math" xmlns:v="urn:schemas-microsoft-com:vml" xmlns:wp14="http://schemas.microsoft.com/office/word/2010/wordprocessingDrawing" xmlns:wp="http://schemas.openxmlformats.org/drawingml/2006/wordprocessingDrawing" xmlns:w10="urn:schemas-microsoft-com:office:word" xmlns:w="http://schemas.openxmlformats.org/wordprocessingml/2006/main" xmlns:w14="http://schemas.microsoft.com/office/word/2010/wordml" xmlns:wpg="http://schemas.microsoft.com/office/word/2010/wordprocessingGroup" xmlns:wpi="http://schemas.microsoft.com/office/word/2010/wordprocessingInk" xmlns:wne="http://schemas.microsoft.com/office/word/2006/wordml" xmlns:wps="http://schemas.microsoft.com/office/word/2010/wordprocessingShape" mc:Ignorable="w14 wp14">
+  <w:docDefaults>
+    <w:rPrDefault>
+      <w:rPr>
+        <w:rFonts w:asciiTheme="minorHAnsi" w:eastAsiaTheme="minorEastAsia" w:hAnsiTheme="minorHAnsi" w:cstheme="minorBidi"/>
+        <w:sz w:val="24"/>
+        <w:szCs w:val="24"/>
+        <w:lang w:val="en-US" w:eastAsia="zh-TW" w:bidi="ar-SA"/>
+      </w:rPr>
+    </w:rPrDefault>
+    <w:pPrDefault/>
+  </w:docDefaults>
+  <w:latentStyles w:defLockedState="0" w:defUIPriority="99" w:defSemiHidden="1" w:defUnhideWhenUsed="1" w:defQFormat="0" w:count="267">
+    <w:lsdException w:name="Normal" w:semiHidden="0" w:uiPriority="0" w:unhideWhenUsed="0" w:qFormat="1"/>
+    <w:lsdException w:name="heading 1" w:semiHidden="0" w:uiPriority="9" w:unhideWhenUsed="0" w:qFormat="1"/>
+    <w:lsdException w:name="heading 2" w:uiPriority="9" w:qFormat="1"/>
+    <w:lsdException w:name="heading 3" w:uiPriority="9" w:qFormat="1"/>
+    <w:lsdException w:name="heading 4" w:uiPriority="9" w:qFormat="1"/>
+    <w:lsdException w:name="heading 5" w:uiPriority="9" w:qFormat="1"/>
+    <w:lsdException w:name="heading 6" w:uiPriority="9" w:qFormat="1"/>
+    <w:lsdException w:name="heading 7" w:uiPriority="9" w:qFormat="1"/>
+    <w:lsdException w:name="heading 8" w:uiPriority="9" w:qFormat="1"/>
+    <w:lsdException w:name="heading 9" w:uiPriority="9" w:qFormat="1"/>
+    <w:lsdException w:name="toc 1" w:uiPriority="39"/>
+    <w:lsdException w:name="toc 2" w:uiPriority="39"/>
+    <w:lsdException w:name="toc 3" w:uiPriority="39"/>
+    <w:lsdException w:name="toc 4" w:uiPriority="39"/>
+    <w:lsdException w:name="toc 5" w:uiPriority="39"/>
+    <w:lsdException w:name="toc 6" w:uiPriority="39"/>
+    <w:lsdException w:name="toc 7" w:uiPriority="39"/>
+    <w:lsdException w:name="toc 8" w:uiPriority="39"/>
+    <w:lsdException w:name="toc 9" w:uiPriority="39"/>
+    <w:lsdException w:name="caption" w:uiPriority="35" w:qFormat="1"/>
+    <w:lsdException w:name="Title" w:semiHidden="0" w:uiPriority="10" w:unhideWhenUsed="0" w:qFormat="1"/>
+    <w:lsdException w:name="Default Paragraph Font" w:uiPriority="1"/>
+    <w:lsdException w:name="Subtitle" w:semiHidden="0" w:uiPriority="11" w:unhideWhenUsed="0" w:qFormat="1"/>
+    <w:lsdException w:name="Strong" w:semiHidden="0" w:uiPriority="22" w:unhideWhenUsed="0" w:qFormat="1"/>
+    <w:lsdException w:name="Emphasis" w:semiHidden="0" w:uiPriority="20" w:unhideWhenUsed="0" w:qFormat="1"/>
+    <w:lsdException w:name="Table Grid" w:semiHidden="0" w:uiPriority="39" w:unhideWhenUsed="0"/>
+    <w:lsdException w:name="Placeholder Text" w:unhideWhenUsed="0"/>
+    <w:lsdException w:name="No Spacing" w:semiHidden="0" w:uiPriority="1" w:unhideWhenUsed="0" w:qFormat="1"/>
+    <w:lsdException w:name="Light Shading" w:semiHidden="0" w:uiPriority="60" w:unhideWhenUsed="0"/>
+    <w:lsdException w:name="Light List" w:semiHidden="0" w:uiPriority="61" w:unhideWhenUsed="0"/>
+    <w:lsdException w:name="Light Grid" w:semiHidden="0" w:uiPriority="62" w:unhideWhenUsed="0"/>
+    <w:lsdException w:name="Medium Shading 1" w:semiHidden="0" w:uiPriority="63" w:unhideWhenUsed="0"/>
+    <w:lsdException w:name="Medium Shading 2" w:semiHidden="0" w:uiPriority="64" w:unhideWhenUsed="0"/>
+    <w:lsdException w:name="Medium List 1" w:semiHidden="0" w:uiPriority="65" w:unhideWhenUsed="0"/>
+    <w:lsdException w:name="Medium List 2" w:semiHidden="0" w:uiPriority="66" w:unhideWhenUsed="0"/>
+    <w:lsdException w:name="Medium Grid 1" w:semiHidden="0" w:uiPriority="67" w:unhideWhenUsed="0"/>
+    <w:lsdException w:name="Medium Grid 2" w:semiHidden="0" w:uiPriority="68" w:unhideWhenUsed="0"/>
+    <w:lsdException w:name="Medium Grid 3" w:semiHidden="0" w:uiPriority="69" w:unhideWhenUsed="0"/>
+    <w:lsdException w:name="Dark List" w:semiHidden="0" w:uiPriority="70" w:unhideWhenUsed="0"/>
+    <w:lsdException w:name="Colorful Shading" w:semiHidden="0" w:uiPriority="71" w:unhideWhenUsed="0"/>
+    <w:lsdException w:name="Colorful List" w:semiHidden="0" w:uiPriority="72" w:unhideWhenUsed="0"/>
+    <w:lsdException w:name="Colorful Grid" w:semiHidden="0" w:uiPriority="73" w:unhideWhenUsed="0"/>
+    <w:lsdException w:name="Light Shading Accent 1" w:semiHidden="0" w:uiPriority="60" w:unhideWhenUsed="0"/>
+    <w:lsdException w:name="Light List Accent 1" w:semiHidden="0" w:uiPriority="61" w:unhideWhenUsed="0"/>
+    <w:lsdException w:name="Light Grid Accent 1" w:semiHidden="0" w:uiPriority="62" w:unhideWhenUsed="0"/>
+    <w:lsdException w:name="Medium Shading 1 Accent 1" w:semiHidden="0" w:uiPriority="63" w:unhideWhenUsed="0"/>
+    <w:lsdException w:name="Medium Shading 2 Accent 1" w:semiHidden="0" w:uiPriority="64" w:unhideWhenUsed="0"/>
+    <w:lsdException w:name="Medium List 1 Accent 1" w:semiHidden="0" w:uiPriority="65" w:unhideWhenUsed="0"/>
+    <w:lsdException w:name="Revision" w:unhideWhenUsed="0"/>
+    <w:lsdException w:name="List Paragraph" w:semiHidden="0" w:uiPriority="34" w:unhideWhenUsed="0" w:qFormat="1"/>
+    <w:lsdException w:name="Quote" w:semiHidden="0" w:uiPriority="29" w:unhideWhenUsed="0" w:qFormat="1"/>
+    <w:lsdException w:name="Intense Quote" w:semiHidden="0" w:uiPriority="30" w:unhideWhenUsed="0" w:qFormat="1"/>
+    <w:lsdException w:name="Medium List 2 Accent 1" w:semiHidden="0" w:uiPriority="66" w:unhideWhenUsed="0"/>
+    <w:lsdException w:name="Medium Grid 1 Accent 1" w:semiHidden="0" w:uiPriority="67" w:unhideWhenUsed="0"/>
+    <w:lsdException w:name="Medium Grid 2 Accent 1" w:semiHidden="0" w:uiPriority="68" w:unhideWhenUsed="0"/>
+    <w:lsdException w:name="Medium Grid 3 Accent 1" w:semiHidden="0" w:uiPriority="69" w:unhideWhenUsed="0"/>
+    <w:lsdException w:name="Dark List Accent 1" w:semiHidden="0" w:uiPriority="70" w:unhideWhenUsed="0"/>
+    <w:lsdException w:name="Colorful Shading Accent 1" w:semiHidden="0" w:uiPriority="71" w:unhideWhenUsed="0"/>
+    <w:lsdException w:name="Colorful List Accent 1" w:semiHidden="0" w:uiPriority="72" w:unhideWhenUsed="0"/>
+    <w:lsdException w:name="Colorful Grid Accent 1" w:semiHidden="0" w:uiPriority="73" w:unhideWhenUsed="0"/>
+    <w:lsdException w:name="Light Shading Accent 2" w:semiHidden="0" w:uiPriority="60" w:unhideWhenUsed="0"/>
+    <w:lsdException w:name="Light List Accent 2" w:semiHidden="0" w:uiPriority="61" w:unhideWhenUsed="0"/>
+    <w:lsdException w:name="Light Grid Accent 2" w:semiHidden="0" w:uiPriority="62" w:unhideWhenUsed="0"/>
+    <w:lsdException w:name="Medium Shading 1 Accent 2" w:semiHidden="0" w:uiPriority="63" w:unhideWhenUsed="0"/>
+    <w:lsdException w:name="Medium Shading 2 Accent 2" w:semiHidden="0" w:uiPriority="64" w:unhideWhenUsed="0"/>
+    <w:lsdException w:name="Medium List 1 Accent 2" w:semiHidden="0" w:uiPriority="65" w:unhideWhenUsed="0"/>
+    <w:lsdException w:name="Medium List 2 Accent 2" w:semiHidden="0" w:uiPriority="66" w:unhideWhenUsed="0"/>
+    <w:lsdException w:name="Medium Grid 1 Accent 2" w:semiHidden="0" w:uiPriority="67" w:unhideWhenUsed="0"/>
+    <w:lsdException w:name="Medium Grid 2 Accent 2" w:semiHidden="0" w:uiPriority="68" w:unhideWhenUsed="0"/>
+    <w:lsdException w:name="Medium Grid 3 Accent 2" w:semiHidden="0" w:uiPriority="69" w:unhideWhenUsed="0"/>
+    <w:lsdException w:name="Dark List Accent 2" w:semiHidden="0" w:uiPriority="70" w:unhideWhenUsed="0"/>
+    <w:lsdException w:name="Colorful Shading Accent 2" w:semiHidden="0" w:uiPriority="71" w:unhideWhenUsed="0"/>
+    <w:lsdException w:name="Colorful List Accent 2" w:semiHidden="0" w:uiPriority="72" w:unhideWhenUsed="0"/>
+    <w:lsdException w:name="Colorful Grid Accent 2" w:semiHidden="0" w:uiPriority="73" w:unhideWhenUsed="0"/>
+    <w:lsdException w:name="Light Shading Accent 3" w:semiHidden="0" w:uiPriority="60" w:unhideWhenUsed="0"/>
+    <w:lsdException w:name="Light List Accent 3" w:semiHidden="0" w:uiPriority="61" w:unhideWhenUsed="0"/>
+    <w:lsdException w:name="Light Grid Accent 3" w:semiHidden="0" w:uiPriority="62" w:unhideWhenUsed="0"/>
+    <w:lsdException w:name="Medium Shading 1 Accent 3" w:semiHidden="0" w:uiPriority="63" w:unhideWhenUsed="0"/>
+    <w:lsdException w:name="Medium Shading 2 Accent 3" w:semiHidden="0" w:uiPriority="64" w:unhideWhenUsed="0"/>
+    <w:lsdException w:name="Medium List 1 Accent 3" w:semiHidden="0" w:uiPriority="65" w:unhideWhenUsed="0"/>
+    <w:lsdException w:name="Medium List 2 Accent 3" w:semiHidden="0" w:uiPriority="66" w:unhideWhenUsed="0"/>
+    <w:lsdException w:name="Medium Grid 1 Accent 3" w:semiHidden="0" w:uiPriority="67" w:unhideWhenUsed="0"/>
+    <w:lsdException w:name="Medium Grid 2 Accent 3" w:semiHidden="0" w:uiPriority="68" w:unhideWhenUsed="0"/>
+    <w:lsdException w:name="Medium Grid 3 Accent 3" w:semiHidden="0" w:uiPriority="69" w:unhideWhenUsed="0"/>
+    <w:lsdException w:name="Dark List Accent 3" w:semiHidden="0" w:uiPriority="70" w:unhideWhenUsed="0"/>
+    <w:lsdException w:name="Colorful Shading Accent 3" w:semiHidden="0" w:uiPriority="71" w:unhideWhenUsed="0"/>
+    <w:lsdException w:name="Colorful List Accent 3" w:semiHidden="0" w:uiPriority="72" w:unhideWhenUsed="0"/>
+    <w:lsdException w:name="Colorful Grid Accent 3" w:semiHidden="0" w:uiPriority="73" w:unhideWhenUsed="0"/>
+    <w:lsdException w:name="Light Shading Accent 4" w:semiHidden="0" w:uiPriority="60" w:unhideWhenUsed="0"/>
+    <w:lsdException w:name="Light List Accent 4" w:semiHidden="0" w:uiPriority="61" w:unhideWhenUsed="0"/>
+    <w:lsdException w:name="Light Grid Accent 4" w:semiHidden="0" w:uiPriority="62" w:unhideWhenUsed="0"/>
+    <w:lsdException w:name="Medium Shading 1 Accent 4" w:semiHidden="0" w:uiPriority="63" w:unhideWhenUsed="0"/>
+    <w:lsdException w:name="Medium Shading 2 Accent 4" w:semiHidden="0" w:uiPriority="64" w:unhideWhenUsed="0"/>
+    <w:lsdException w:name="Medium List 1 Accent 4" w:semiHidden="0" w:uiPriority="65" w:unhideWhenUsed="0"/>
+    <w:lsdException w:name="Medium List 2 Accent 4" w:semiHidden="0" w:uiPriority="66" w:unhideWhenUsed="0"/>
+    <w:lsdException w:name="Medium Grid 1 Accent 4" w:semiHidden="0" w:uiPriority="67" w:unhideWhenUsed="0"/>
+    <w:lsdException w:name="Medium Grid 2 Accent 4" w:semiHidden="0" w:uiPriority="68" w:unhideWhenUsed="0"/>
+    <w:lsdException w:name="Medium Grid 3 Accent 4" w:semiHidden="0" w:uiPriority="69" w:unhideWhenUsed="0"/>
+    <w:lsdException w:name="Dark List Accent 4" w:semiHidden="0" w:uiPriority="70" w:unhideWhenUsed="0"/>
+    <w:lsdException w:name="Colorful Shading Accent 4" w:semiHidden="0" w:uiPriority="71" w:unhideWhenUsed="0"/>
+    <w:lsdException w:name="Colorful List Accent 4" w:semiHidden="0" w:uiPriority="72" w:unhideWhenUsed="0"/>
+    <w:lsdException w:name="Colorful Grid Accent 4" w:semiHidden="0" w:uiPriority="73" w:unhideWhenUsed="0"/>
+    <w:lsdException w:name="Light Shading Accent 5" w:semiHidden="0" w:uiPriority="60" w:unhideWhenUsed="0"/>
+    <w:lsdException w:name="Light List Accent 5" w:semiHidden="0" w:uiPriority="61" w:unhideWhenUsed="0"/>
+    <w:lsdException w:name="Light Grid Accent 5" w:semiHidden="0" w:uiPriority="62" w:unhideWhenUsed="0"/>
+    <w:lsdException w:name="Medium Shading 1 Accent 5" w:semiHidden="0" w:uiPriority="63" w:unhideWhenUsed="0"/>
+    <w:lsdException w:name="Medium Shading 2 Accent 5" w:semiHidden="0" w:uiPriority="64" w:unhideWhenUsed="0"/>
+    <w:lsdException w:name="Medium List 1 Accent 5" w:semiHidden="0" w:uiPriority="65" w:unhideWhenUsed="0"/>
+    <w:lsdException w:name="Medium List 2 Accent 5" w:semiHidden="0" w:uiPriority="66" w:unhideWhenUsed="0"/>
+    <w:lsdException w:name="Medium Grid 1 Accent 5" w:semiHidden="0" w:uiPriority="67" w:unhideWhenUsed="0"/>
+    <w:lsdException w:name="Medium Grid 2 Accent 5" w:semiHidden="0" w:uiPriority="68" w:unhideWhenUsed="0"/>
+    <w:lsdException w:name="Medium Grid 3 Accent 5" w:semiHidden="0" w:uiPriority="69" w:unhideWhenUsed="0"/>
+    <w:lsdException w:name="Dark List Accent 5" w:semiHidden="0" w:uiPriority="70" w:unhideWhenUsed="0"/>
+    <w:lsdException w:name="Colorful Shading Accent 5" w:semiHidden="0" w:uiPriority="71" w:unhideWhenUsed="0"/>
+    <w:lsdException w:name="Colorful List Accent 5" w:semiHidden="0" w:uiPriority="72" w:unhideWhenUsed="0"/>
+    <w:lsdException w:name="Colorful Grid Accent 5" w:semiHidden="0" w:uiPriority="73" w:unhideWhenUsed="0"/>
+    <w:lsdException w:name="Light Shading Accent 6" w:semiHidden="0" w:uiPriority="60" w:unhideWhenUsed="0"/>
+    <w:lsdException w:name="Light List Accent 6" w:semiHidden="0" w:uiPriority="61" w:unhideWhenUsed="0"/>
+    <w:lsdException w:name="Light Grid Accent 6" w:semiHidden="0" w:uiPriority="62" w:unhideWhenUsed="0"/>
+    <w:lsdException w:name="Medium Shading 1 Accent 6" w:semiHidden="0" w:uiPriority="63" w:unhideWhenUsed="0"/>
+    <w:lsdException w:name="Medium Shading 2 Accent 6" w:semiHidden="0" w:uiPriority="64" w:unhideWhenUsed="0"/>
+    <w:lsdException w:name="Medium List 1 Accent 6" w:semiHidden="0" w:uiPriority="65" w:unhideWhenUsed="0"/>
+    <w:lsdException w:name="Medium List 2 Accent 6" w:semiHidden="0" w:uiPriority="66" w:unhideWhenUsed="0"/>
+    <w:lsdException w:name="Medium Grid 1 Accent 6" w:semiHidden="0" w:uiPriority="67" w:unhideWhenUsed="0"/>
+    <w:lsdException w:name="Medium Grid 2 Accent 6" w:semiHidden="0" w:uiPriority="68" w:unhideWhenUsed="0"/>
+    <w:lsdException w:name="Medium Grid 3 Accent 6" w:semiHidden="0" w:uiPriority="69" w:unhideWhenUsed="0"/>
+    <w:lsdException w:name="Dark List Accent 6" w:semiHidden="0" w:uiPriority="70" w:unhideWhenUsed="0"/>
+    <w:lsdException w:name="Colorful Shading Accent 6" w:semiHidden="0" w:uiPriority="71" w:unhideWhenUsed="0"/>
+    <w:lsdException w:name="Colorful List Accent 6" w:semiHidden="0" w:uiPriority="72" w:unhideWhenUsed="0"/>
+    <w:lsdException w:name="Colorful Grid Accent 6" w:semiHidden="0" w:uiPriority="73" w:unhideWhenUsed="0"/>
+    <w:lsdException w:name="Subtle Emphasis" w:semiHidden="0" w:uiPriority="19" w:unhideWhenUsed="0" w:qFormat="1"/>
+    <w:lsdException w:name="Intense Emphasis" w:semiHidden="0" w:uiPriority="21" w:unhideWhenUsed="0" w:qFormat="1"/>
+    <w:lsdException w:name="Subtle Reference" w:semiHidden="0" w:uiPriority="31" w:unhideWhenUsed="0" w:qFormat="1"/>
+    <w:lsdException w:name="Intense Reference" w:semiHidden="0" w:uiPriority="32" w:unhideWhenUsed="0" w:qFormat="1"/>
+    <w:lsdException w:name="Book Title" w:semiHidden="0" w:uiPriority="33" w:unhideWhenUsed="0" w:qFormat="1"/>
+    <w:lsdException w:name="Bibliography" w:uiPriority="37"/>
+    <w:lsdException w:name="TOC Heading" w:uiPriority="39" w:qFormat="1"/>
+  </w:latentStyles>
+  <w:style w:type="paragraph" w:default="1" w:styleId="Standard">
+    <w:name w:val="Normal"/>
+    <w:qFormat/>
+  </w:style>
+  <w:style w:type="character" w:default="1" w:styleId="Absatz-Standardschriftart">
+    <w:name w:val="Default Paragraph Font"/>
+    <w:uiPriority w:val="1"/>
+    <w:semiHidden/>
+    <w:unhideWhenUsed/>
+  </w:style>
+  <w:style w:type="table" w:default="1" w:styleId="NormaleTabelle">
+    <w:name w:val="Normal Table"/>
+    <w:uiPriority w:val="99"/>
+    <w:semiHidden/>
+    <w:unhideWhenUsed/>
+    <w:tblPr>
+      <w:tblInd w:w="0" w:type="dxa"/>
+      <w:tblCellMar>
+        <w:top w:w="0" w:type="dxa"/>
+        <w:left w:w="108" w:type="dxa"/>
+        <w:bottom w:w="0" w:type="dxa"/>
+        <w:right w:w="108" w:type="dxa"/>
+      </w:tblCellMar>
+    </w:tblPr>
+  </w:style>
+  <w:style w:type="numbering" w:default="1" w:styleId="KeineListe">
+    <w:name w:val="No List"/>
+    <w:uiPriority w:val="99"/>
+    <w:semiHidden/>
+    <w:unhideWhenUsed/>
+  </w:style>
+  <w:style w:type="paragraph" w:styleId="Kopfzeile">
+    <w:name w:val="header"/>
+    <w:basedOn w:val="Standard"/>
+    <w:link w:val="KopfzeileZchn"/>
+    <w:uiPriority w:val="99"/>
+    <w:unhideWhenUsed/>
+    <w:rsid w:val="00581DDA"/>
+    <w:pPr>
+      <w:tabs>
+        <w:tab w:val="center" w:pos="4680"/>
+        <w:tab w:val="right" w:pos="9360"/>
+      </w:tabs>
+    </w:pPr>
+  </w:style>
+  <w:style w:type="character" w:customStyle="1" w:styleId="KopfzeileZchn">
+    <w:name w:val="Kopfzeile Zchn"/>
+    <w:basedOn w:val="Absatz-Standardschriftart"/>
+    <w:link w:val="Kopfzeile"/>
+    <w:uiPriority w:val="99"/>
+    <w:rsid w:val="00581DDA"/>
+  </w:style>
+  <w:style w:type="paragraph" w:styleId="Fuzeile">
+    <w:name w:val="footer"/>
+    <w:basedOn w:val="Standard"/>
+    <w:link w:val="FuzeileZchn"/>
+    <w:uiPriority w:val="99"/>
+    <w:unhideWhenUsed/>
+    <w:rsid w:val="00581DDA"/>
+    <w:pPr>
+      <w:tabs>
+        <w:tab w:val="center" w:pos="4680"/>
+        <w:tab w:val="right" w:pos="9360"/>
+      </w:tabs>
+    </w:pPr>
+  </w:style>
+  <w:style w:type="character" w:customStyle="1" w:styleId="FuzeileZchn">
+    <w:name w:val="Fußzeile Zchn"/>
+    <w:basedOn w:val="Absatz-Standardschriftart"/>
+    <w:link w:val="Fuzeile"/>
+    <w:uiPriority w:val="99"/>
+    <w:rsid w:val="00581DDA"/>
+  </w:style>
+  <w:style w:type="character" w:styleId="Seitenzahl">
+    <w:name w:val="page number"/>
+    <w:basedOn w:val="Absatz-Standardschriftart"/>
+    <w:uiPriority w:val="99"/>
+    <w:semiHidden/>
+    <w:unhideWhenUsed/>
+    <w:rsid w:val="00581DDA"/>
+  </w:style>
+  <w:style w:type="table" w:styleId="Tabellenraster">
+    <w:name w:val="Table Grid"/>
+    <w:basedOn w:val="NormaleTabelle"/>
+    <w:uiPriority w:val="39"/>
+    <w:rsid w:val="00BE3CA1"/>
+    <w:tblPr>
+      <w:tblBorders>
+        <w:top w:val="single" w:sz="4" w:space="0" w:color="auto"/>
+        <w:left w:val="single" w:sz="4" w:space="0" w:color="auto"/>
+        <w:bottom w:val="single" w:sz="4" w:space="0" w:color="auto"/>
+        <w:right w:val="single" w:sz="4" w:space="0" w:color="auto"/>
+        <w:insideH w:val="single" w:sz="4" w:space="0" w:color="auto"/>
+        <w:insideV w:val="single" w:sz="4" w:space="0" w:color="auto"/>
+      </w:tblBorders>
+    </w:tblPr>
+  </w:style>
+  <w:style w:type="paragraph" w:styleId="Dokumentstruktur">
+    <w:name w:val="Document Map"/>
+    <w:basedOn w:val="Standard"/>
+    <w:link w:val="DokumentstrukturZchn"/>
+    <w:uiPriority w:val="99"/>
+    <w:semiHidden/>
+    <w:unhideWhenUsed/>
+    <w:rsid w:val="0081088A"/>
+    <w:rPr>
+      <w:rFonts w:ascii="Times New Roman" w:hAnsi="Times New Roman" w:cs="Times New Roman"/>
+    </w:rPr>
+  </w:style>
+  <w:style w:type="character" w:customStyle="1" w:styleId="DokumentstrukturZchn">
+    <w:name w:val="Dokumentstruktur Zchn"/>
+    <w:basedOn w:val="Absatz-Standardschriftart"/>
+    <w:link w:val="Dokumentstruktur"/>
+    <w:uiPriority w:val="99"/>
+    <w:semiHidden/>
+    <w:rsid w:val="0081088A"/>
+    <w:rPr>
+      <w:rFonts w:ascii="Times New Roman" w:hAnsi="Times New Roman" w:cs="Times New Roman"/>
+    </w:rPr>
+  </w:style>
+  <w:style w:type="paragraph" w:styleId="Listenabsatz">
+    <w:name w:val="List Paragraph"/>
+    <w:basedOn w:val="Standard"/>
+    <w:uiPriority w:val="34"/>
+    <w:qFormat/>
+    <w:rsid w:val="00043A4C"/>
+    <w:pPr>
+      <w:ind w:left="720"/>
+      <w:contextualSpacing/>
+    </w:pPr>
+  </w:style>
+  <w:style w:type="paragraph" w:styleId="Sprechblasentext">
+    <w:name w:val="Balloon Text"/>
+    <w:basedOn w:val="Standard"/>
+    <w:link w:val="SprechblasentextZchn"/>
+    <w:uiPriority w:val="99"/>
+    <w:semiHidden/>
+    <w:unhideWhenUsed/>
+    <w:rsid w:val="002233C4"/>
+    <w:rPr>
+      <w:rFonts w:ascii="Tahoma" w:hAnsi="Tahoma" w:cs="Tahoma"/>
+      <w:sz w:val="16"/>
+      <w:szCs w:val="16"/>
+    </w:rPr>
+  </w:style>
+  <w:style w:type="character" w:customStyle="1" w:styleId="SprechblasentextZchn">
+    <w:name w:val="Sprechblasentext Zchn"/>
+    <w:basedOn w:val="Absatz-Standardschriftart"/>
+    <w:link w:val="Sprechblasentext"/>
     <w:uiPriority w:val="99"/>
     <w:semiHidden/>
     <w:rsid w:val="002233C4"/>
@@ -2098,7 +2208,7 @@
   <a:extraClrSchemeLst/>
   <a:extLst>
     <a:ext uri="{05A4C25C-085E-4340-85A3-A5531E510DB2}">
-      <thm15:themeFamily xmlns:thm15="http://schemas.microsoft.com/office/thememl/2012/main" name="Office Theme" id="{62F939B6-93AF-4DB8-9C6B-D6C7DFDC589F}" vid="{4A3C46E8-61CC-4603-A589-7422A47A8E4A}"/>
+      <thm15:themeFamily xmlns="" xmlns:thm15="http://schemas.microsoft.com/office/thememl/2012/main" name="Office Theme" id="{62F939B6-93AF-4DB8-9C6B-D6C7DFDC589F}" vid="{4A3C46E8-61CC-4603-A589-7422A47A8E4A}"/>
     </a:ext>
   </a:extLst>
 </a:theme>
@@ -2109,7 +2219,7 @@
 </file>
 
 <file path=customXml/itemProps1.xml><?xml version="1.0" encoding="utf-8"?>
-<ds:datastoreItem xmlns:ds="http://schemas.openxmlformats.org/officeDocument/2006/customXml" ds:itemID="{EECF0E97-45C6-4392-9ECF-C24496A65A1A}">
+<ds:datastoreItem xmlns:ds="http://schemas.openxmlformats.org/officeDocument/2006/customXml" ds:itemID="{1283410D-0C96-4F79-A532-5DB2C327A0F4}">
   <ds:schemaRefs>
     <ds:schemaRef ds:uri="http://schemas.openxmlformats.org/officeDocument/2006/bibliography"/>
   </ds:schemaRefs>

</xml_diff>

<commit_message>
Report Format - header with font-size 13 - BE
</commit_message>
<xml_diff>
--- a/lib/template/Supporting_information.docx
+++ b/lib/template/Supporting_information.docx
@@ -1,6 +1,6 @@
 
 <file path=word/document.xml><?xml version="1.0" encoding="utf-8"?>
-<w:document xmlns:wpc="http://schemas.microsoft.com/office/word/2010/wordprocessingCanvas" xmlns:mc="http://schemas.openxmlformats.org/markup-compatibility/2006" xmlns:o="urn:schemas-microsoft-com:office:office" xmlns:r="http://schemas.openxmlformats.org/officeDocument/2006/relationships" xmlns:m="http://schemas.openxmlformats.org/officeDocument/2006/math" xmlns:v="urn:schemas-microsoft-com:vml" xmlns:wp14="http://schemas.microsoft.com/office/word/2010/wordprocessingDrawing" xmlns:wp="http://schemas.openxmlformats.org/drawingml/2006/wordprocessingDrawing" xmlns:w10="urn:schemas-microsoft-com:office:word" xmlns:w="http://schemas.openxmlformats.org/wordprocessingml/2006/main" xmlns:w14="http://schemas.microsoft.com/office/word/2010/wordml" xmlns:wpg="http://schemas.microsoft.com/office/word/2010/wordprocessingGroup" xmlns:wpi="http://schemas.microsoft.com/office/word/2010/wordprocessingInk" xmlns:wne="http://schemas.microsoft.com/office/word/2006/wordml" xmlns:wps="http://schemas.microsoft.com/office/word/2010/wordprocessingShape" mc:Ignorable="w14 wp14">
+<w:document xmlns:wpc="http://schemas.microsoft.com/office/word/2010/wordprocessingCanvas" xmlns:mo="http://schemas.microsoft.com/office/mac/office/2008/main" xmlns:mc="http://schemas.openxmlformats.org/markup-compatibility/2006" xmlns:mv="urn:schemas-microsoft-com:mac:vml" xmlns:o="urn:schemas-microsoft-com:office:office" xmlns:r="http://schemas.openxmlformats.org/officeDocument/2006/relationships" xmlns:m="http://schemas.openxmlformats.org/officeDocument/2006/math" xmlns:v="urn:schemas-microsoft-com:vml" xmlns:wp14="http://schemas.microsoft.com/office/word/2010/wordprocessingDrawing" xmlns:wp="http://schemas.openxmlformats.org/drawingml/2006/wordprocessingDrawing" xmlns:w10="urn:schemas-microsoft-com:office:word" xmlns:w="http://schemas.openxmlformats.org/wordprocessingml/2006/main" xmlns:w14="http://schemas.microsoft.com/office/word/2010/wordml" xmlns:w15="http://schemas.microsoft.com/office/word/2012/wordml" xmlns:wpg="http://schemas.microsoft.com/office/word/2010/wordprocessingGroup" xmlns:wpi="http://schemas.microsoft.com/office/word/2010/wordprocessingInk" xmlns:wne="http://schemas.microsoft.com/office/word/2006/wordml" xmlns:wps="http://schemas.microsoft.com/office/word/2010/wordprocessingShape" mc:Ignorable="w14 w15 wp14">
   <w:body>
     <w:p>
       <w:pPr>
@@ -38,15 +38,36 @@
       <w:pPr>
         <w:rPr>
           <w:rFonts w:ascii="Times New Roman" w:hAnsi="Times New Roman" w:cs="Times New Roman"/>
+          <w:b/>
+          <w:sz w:val="28"/>
+          <w:szCs w:val="28"/>
           <w:lang w:val="fr-FR"/>
         </w:rPr>
       </w:pPr>
       <w:r>
         <w:rPr>
           <w:rFonts w:ascii="Times New Roman" w:hAnsi="Times New Roman" w:cs="Times New Roman"/>
+          <w:b/>
+          <w:sz w:val="28"/>
+          <w:szCs w:val="28"/>
           <w:lang w:val="fr-FR"/>
         </w:rPr>
-        <w:t xml:space="preserve">[1 Versions] Version </w:t>
+        <w:t>1 Versions</w:t>
+      </w:r>
+    </w:p>
+    <w:p>
+      <w:pPr>
+        <w:rPr>
+          <w:rFonts w:ascii="Times New Roman" w:hAnsi="Times New Roman" w:cs="Times New Roman"/>
+          <w:lang w:val="fr-FR"/>
+        </w:rPr>
+      </w:pPr>
+      <w:r>
+        <w:rPr>
+          <w:rFonts w:ascii="Times New Roman" w:hAnsi="Times New Roman" w:cs="Times New Roman"/>
+          <w:lang w:val="fr-FR"/>
+        </w:rPr>
+        <w:t xml:space="preserve">Version </w:t>
       </w:r>
       <w:proofErr w:type="spellStart"/>
       <w:r>
@@ -78,34 +99,46 @@
       <w:pPr>
         <w:rPr>
           <w:rFonts w:ascii="Times New Roman" w:hAnsi="Times New Roman" w:cs="Times New Roman"/>
-        </w:rPr>
-      </w:pPr>
-      <w:r>
-        <w:rPr>
-          <w:rFonts w:ascii="Times New Roman" w:hAnsi="Times New Roman" w:cs="Times New Roman"/>
-        </w:rPr>
-        <w:t>[2 General remarks]</w:t>
-      </w:r>
-    </w:p>
-    <w:p>
-      <w:pPr>
-        <w:rPr>
-          <w:rFonts w:ascii="Times New Roman" w:hAnsi="Times New Roman" w:cs="Times New Roman"/>
           <w:b/>
-        </w:rPr>
-      </w:pPr>
-    </w:p>
-    <w:p>
-      <w:pPr>
-        <w:rPr>
-          <w:rFonts w:ascii="Times New Roman" w:hAnsi="Times New Roman" w:cs="Times New Roman"/>
-        </w:rPr>
-      </w:pPr>
-      <w:r>
-        <w:rPr>
-          <w:rFonts w:ascii="Times New Roman" w:hAnsi="Times New Roman" w:cs="Times New Roman"/>
-        </w:rPr>
-        <w:t>[3 General procedures]</w:t>
+          <w:sz w:val="28"/>
+          <w:szCs w:val="28"/>
+        </w:rPr>
+      </w:pPr>
+      <w:r>
+        <w:rPr>
+          <w:rFonts w:ascii="Times New Roman" w:hAnsi="Times New Roman" w:cs="Times New Roman"/>
+          <w:b/>
+          <w:sz w:val="28"/>
+          <w:szCs w:val="28"/>
+        </w:rPr>
+        <w:t>2 General remarks</w:t>
+      </w:r>
+    </w:p>
+    <w:p>
+      <w:pPr>
+        <w:rPr>
+          <w:rFonts w:ascii="Times New Roman" w:hAnsi="Times New Roman" w:cs="Times New Roman"/>
+          <w:b/>
+        </w:rPr>
+      </w:pPr>
+    </w:p>
+    <w:p>
+      <w:pPr>
+        <w:rPr>
+          <w:rFonts w:ascii="Times New Roman" w:hAnsi="Times New Roman" w:cs="Times New Roman"/>
+          <w:b/>
+          <w:sz w:val="28"/>
+          <w:szCs w:val="28"/>
+        </w:rPr>
+      </w:pPr>
+      <w:r>
+        <w:rPr>
+          <w:rFonts w:ascii="Times New Roman" w:hAnsi="Times New Roman" w:cs="Times New Roman"/>
+          <w:b/>
+          <w:sz w:val="28"/>
+          <w:szCs w:val="28"/>
+        </w:rPr>
+        <w:t>3 General procedures</w:t>
       </w:r>
     </w:p>
     <w:p>
@@ -259,10 +292,10 @@
             <v:path o:extrusionok="f" gradientshapeok="t" o:connecttype="rect"/>
             <o:lock v:ext="edit" aspectratio="t"/>
           </v:shapetype>
-          <v:shape id="_x0000_i1025" type="#_x0000_t75" style="width:447.75pt;height:99.75pt" o:ole="">
-            <v:imagedata r:id="rId9" o:title=""/>
+          <v:shape id="_x0000_i1025" type="#_x0000_t75" style="width:448pt;height:100.25pt" o:ole="">
+            <v:imagedata r:id="rId8" o:title=""/>
           </v:shape>
-          <o:OLEObject Type="Embed" ProgID="ChemDraw.Document.6.0" ShapeID="_x0000_i1025" DrawAspect="Content" ObjectID="_1568636459" r:id="rId10"/>
+          <o:OLEObject Type="Embed" ProgID="ChemDraw.Document.6.0" ShapeID="_x0000_i1025" DrawAspect="Content" ObjectID="_1569681228" r:id="rId9"/>
         </w:object>
       </w:r>
       <w:r>
@@ -384,13 +417,19 @@
       <w:pPr>
         <w:rPr>
           <w:rFonts w:ascii="Times New Roman" w:hAnsi="Times New Roman" w:cs="Times New Roman"/>
-        </w:rPr>
-      </w:pPr>
-      <w:r>
-        <w:rPr>
-          <w:rFonts w:ascii="Times New Roman" w:hAnsi="Times New Roman" w:cs="Times New Roman"/>
-        </w:rPr>
-        <w:t>[4 Synthesis]</w:t>
+          <w:b/>
+          <w:sz w:val="28"/>
+          <w:szCs w:val="28"/>
+        </w:rPr>
+      </w:pPr>
+      <w:r>
+        <w:rPr>
+          <w:rFonts w:ascii="Times New Roman" w:hAnsi="Times New Roman" w:cs="Times New Roman"/>
+          <w:b/>
+          <w:sz w:val="28"/>
+          <w:szCs w:val="28"/>
+        </w:rPr>
+        <w:t>4 Synthesis</w:t>
       </w:r>
     </w:p>
     <w:p>
@@ -560,10 +599,10 @@
           <w:rFonts w:ascii="Times New Roman" w:hAnsi="Times New Roman" w:cs="Times New Roman"/>
         </w:rPr>
         <w:object w:dxaOrig="18787" w:dyaOrig="5510" w14:anchorId="40B4FE74">
-          <v:shape id="_x0000_i1026" type="#_x0000_t75" style="width:451.5pt;height:99.75pt" o:ole="">
-            <v:imagedata r:id="rId9" o:title=""/>
+          <v:shape id="_x0000_i1026" type="#_x0000_t75" style="width:451.75pt;height:100.25pt" o:ole="">
+            <v:imagedata r:id="rId8" o:title=""/>
           </v:shape>
-          <o:OLEObject Type="Embed" ProgID="ChemDraw.Document.6.0" ShapeID="_x0000_i1026" DrawAspect="Content" ObjectID="_1568636460" r:id="rId11"/>
+          <o:OLEObject Type="Embed" ProgID="ChemDraw.Document.6.0" ShapeID="_x0000_i1026" DrawAspect="Content" ObjectID="_1569681229" r:id="rId10"/>
         </w:object>
       </w:r>
       <w:r>
@@ -691,14 +730,6 @@
           <w:rFonts w:ascii="Times New Roman" w:hAnsi="Times New Roman" w:cs="Times New Roman"/>
         </w:rPr>
       </w:pPr>
-    </w:p>
-    <w:p>
-      <w:pPr>
-        <w:jc w:val="center"/>
-        <w:rPr>
-          <w:rFonts w:ascii="Times New Roman" w:hAnsi="Times New Roman" w:cs="Times New Roman"/>
-        </w:rPr>
-      </w:pPr>
       <w:r>
         <w:rPr>
           <w:rFonts w:ascii="Times New Roman" w:hAnsi="Times New Roman" w:cs="Times New Roman"/>
@@ -730,34 +761,178 @@
         </w:rPr>
         <w:fldChar w:fldCharType="end"/>
       </w:r>
+      <w:r>
+        <w:rPr>
+          <w:rFonts w:ascii="Times New Roman" w:hAnsi="Times New Roman" w:cs="Times New Roman"/>
+        </w:rPr>
+        <w:object w:dxaOrig="18787" w:dyaOrig="5510" w14:anchorId="4964B097">
+          <v:shape id="_x0000_i1027" type="#_x0000_t75" style="width:451.75pt;height:100.25pt" o:ole="">
+            <v:imagedata r:id="rId8" o:title=""/>
+          </v:shape>
+          <o:OLEObject Type="Embed" ProgID="ChemDraw.Document.6.0" ShapeID="_x0000_i1027" DrawAspect="Content" ObjectID="_1569681230" r:id="rId11"/>
+        </w:object>
+      </w:r>
+      <w:r>
+        <w:rPr>
+          <w:rFonts w:ascii="Times New Roman" w:hAnsi="Times New Roman" w:cs="Times New Roman"/>
+        </w:rPr>
+        <w:fldChar w:fldCharType="begin"/>
+      </w:r>
+      <w:r>
+        <w:rPr>
+          <w:rFonts w:ascii="Times New Roman" w:hAnsi="Times New Roman" w:cs="Times New Roman"/>
+        </w:rPr>
+        <w:instrText xml:space="preserve"> MERGEFIELD  $$rxn.equation_products:end  \* MERGEFORMAT </w:instrText>
+      </w:r>
+      <w:r>
+        <w:rPr>
+          <w:rFonts w:ascii="Times New Roman" w:hAnsi="Times New Roman" w:cs="Times New Roman"/>
+        </w:rPr>
+        <w:fldChar w:fldCharType="separate"/>
+      </w:r>
+      <w:r>
+        <w:rPr>
+          <w:rFonts w:ascii="Times New Roman" w:hAnsi="Times New Roman" w:cs="Times New Roman"/>
+          <w:noProof/>
+        </w:rPr>
+        <w:t>«$$rxn.equation_products:end»</w:t>
+      </w:r>
+      <w:r>
+        <w:rPr>
+          <w:rFonts w:ascii="Times New Roman" w:hAnsi="Times New Roman" w:cs="Times New Roman"/>
+        </w:rPr>
+        <w:fldChar w:fldCharType="end"/>
+      </w:r>
+    </w:p>
+    <w:p>
+      <w:pPr>
+        <w:rPr>
+          <w:rFonts w:ascii="Times New Roman" w:hAnsi="Times New Roman" w:cs="Times New Roman"/>
+          <w:noProof/>
+        </w:rPr>
+      </w:pPr>
+      <w:r>
+        <w:rPr>
+          <w:rFonts w:ascii="Times New Roman" w:hAnsi="Times New Roman" w:cs="Times New Roman"/>
+          <w:noProof/>
+        </w:rPr>
+        <w:fldChar w:fldCharType="begin"/>
+      </w:r>
+      <w:r>
+        <w:rPr>
+          <w:rFonts w:ascii="Times New Roman" w:hAnsi="Times New Roman" w:cs="Times New Roman"/>
+          <w:noProof/>
+        </w:rPr>
+        <w:instrText xml:space="preserve"> MERGEFIELD  configs.product_diagram:endIf  \* MERGEFORMAT </w:instrText>
+      </w:r>
+      <w:r>
+        <w:rPr>
+          <w:rFonts w:ascii="Times New Roman" w:hAnsi="Times New Roman" w:cs="Times New Roman"/>
+          <w:noProof/>
+        </w:rPr>
+        <w:fldChar w:fldCharType="separate"/>
+      </w:r>
+      <w:r>
+        <w:rPr>
+          <w:rFonts w:ascii="Times New Roman" w:hAnsi="Times New Roman" w:cs="Times New Roman"/>
+          <w:noProof/>
+        </w:rPr>
+        <w:t>«configs.product_diagram:endIf»</w:t>
+      </w:r>
+      <w:r>
+        <w:rPr>
+          <w:rFonts w:ascii="Times New Roman" w:hAnsi="Times New Roman" w:cs="Times New Roman"/>
+          <w:noProof/>
+        </w:rPr>
+        <w:fldChar w:fldCharType="end"/>
+      </w:r>
+    </w:p>
+    <w:p>
+      <w:pPr>
+        <w:jc w:val="both"/>
+        <w:rPr>
+          <w:rFonts w:ascii="Times New Roman" w:hAnsi="Times New Roman" w:cs="Times New Roman"/>
+          <w:noProof/>
+        </w:rPr>
+      </w:pPr>
+      <w:r>
+        <w:rPr>
+          <w:rFonts w:ascii="Times New Roman" w:hAnsi="Times New Roman" w:cs="Times New Roman"/>
+          <w:noProof/>
+        </w:rPr>
+        <w:fldChar w:fldCharType="begin"/>
+      </w:r>
+      <w:r>
+        <w:rPr>
+          <w:rFonts w:ascii="Times New Roman" w:hAnsi="Times New Roman" w:cs="Times New Roman"/>
+          <w:noProof/>
+        </w:rPr>
+        <w:instrText xml:space="preserve"> MERGEFIELD  =</w:instrText>
+      </w:r>
+      <w:r>
+        <w:rPr>
+          <w:rFonts w:ascii="Times New Roman" w:hAnsi="Times New Roman" w:cs="Times New Roman"/>
+          <w:noProof/>
+        </w:rPr>
+        <w:instrText>rxn.products_</w:instrText>
+      </w:r>
+      <w:r>
+        <w:rPr>
+          <w:rFonts w:ascii="Times New Roman" w:hAnsi="Times New Roman" w:cs="Times New Roman"/>
+          <w:noProof/>
+        </w:rPr>
+        <w:instrText xml:space="preserve">html  \* MERGEFORMAT </w:instrText>
+      </w:r>
+      <w:r>
+        <w:rPr>
+          <w:rFonts w:ascii="Times New Roman" w:hAnsi="Times New Roman" w:cs="Times New Roman"/>
+          <w:noProof/>
+        </w:rPr>
+        <w:fldChar w:fldCharType="separate"/>
+      </w:r>
+      <w:r>
+        <w:rPr>
+          <w:rFonts w:ascii="Times New Roman" w:hAnsi="Times New Roman" w:cs="Times New Roman"/>
+          <w:noProof/>
+        </w:rPr>
+        <w:t>«=rxn.products_html»</w:t>
+      </w:r>
+      <w:r>
+        <w:rPr>
+          <w:rFonts w:ascii="Times New Roman" w:hAnsi="Times New Roman" w:cs="Times New Roman"/>
+          <w:noProof/>
+        </w:rPr>
+        <w:fldChar w:fldCharType="end"/>
+      </w:r>
       <w:bookmarkStart w:id="0" w:name="_GoBack"/>
-      <w:r>
-        <w:rPr>
-          <w:rFonts w:ascii="Times New Roman" w:hAnsi="Times New Roman" w:cs="Times New Roman"/>
-        </w:rPr>
-        <w:object w:dxaOrig="18787" w:dyaOrig="5510" w14:anchorId="4964B097">
-          <v:shape id="_x0000_i1027" type="#_x0000_t75" style="width:451.5pt;height:99.75pt" o:ole="">
-            <v:imagedata r:id="rId9" o:title=""/>
-          </v:shape>
-          <o:OLEObject Type="Embed" ProgID="ChemDraw.Document.6.0" ShapeID="_x0000_i1027" DrawAspect="Content" ObjectID="_1568636461" r:id="rId12"/>
-        </w:object>
-      </w:r>
       <w:bookmarkEnd w:id="0"/>
-      <w:r>
-        <w:rPr>
-          <w:rFonts w:ascii="Times New Roman" w:hAnsi="Times New Roman" w:cs="Times New Roman"/>
+    </w:p>
+    <w:p>
+      <w:pPr>
+        <w:jc w:val="both"/>
+        <w:rPr>
+          <w:rFonts w:ascii="Times New Roman" w:hAnsi="Times New Roman" w:cs="Times New Roman"/>
+          <w:noProof/>
+        </w:rPr>
+      </w:pPr>
+      <w:r>
+        <w:rPr>
+          <w:rFonts w:ascii="Times New Roman" w:hAnsi="Times New Roman" w:cs="Times New Roman"/>
+          <w:noProof/>
         </w:rPr>
         <w:fldChar w:fldCharType="begin"/>
       </w:r>
       <w:r>
         <w:rPr>
           <w:rFonts w:ascii="Times New Roman" w:hAnsi="Times New Roman" w:cs="Times New Roman"/>
-        </w:rPr>
-        <w:instrText xml:space="preserve"> MERGEFIELD  $$rxn.equation_products:end  \* MERGEFORMAT </w:instrText>
-      </w:r>
-      <w:r>
-        <w:rPr>
-          <w:rFonts w:ascii="Times New Roman" w:hAnsi="Times New Roman" w:cs="Times New Roman"/>
+          <w:noProof/>
+        </w:rPr>
+        <w:instrText xml:space="preserve"> MERGEFIELD  =rxn.synthesis_html  \* MERGEFORMAT </w:instrText>
+      </w:r>
+      <w:r>
+        <w:rPr>
+          <w:rFonts w:ascii="Times New Roman" w:hAnsi="Times New Roman" w:cs="Times New Roman"/>
+          <w:noProof/>
         </w:rPr>
         <w:fldChar w:fldCharType="separate"/>
       </w:r>
@@ -766,11 +941,12 @@
           <w:rFonts w:ascii="Times New Roman" w:hAnsi="Times New Roman" w:cs="Times New Roman"/>
           <w:noProof/>
         </w:rPr>
-        <w:t>«$$rxn.equation_products:end»</w:t>
-      </w:r>
-      <w:r>
-        <w:rPr>
-          <w:rFonts w:ascii="Times New Roman" w:hAnsi="Times New Roman" w:cs="Times New Roman"/>
+        <w:t>«=rxn.synthesis_html»</w:t>
+      </w:r>
+      <w:r>
+        <w:rPr>
+          <w:rFonts w:ascii="Times New Roman" w:hAnsi="Times New Roman" w:cs="Times New Roman"/>
+          <w:noProof/>
         </w:rPr>
         <w:fldChar w:fldCharType="end"/>
       </w:r>
@@ -780,137 +956,6 @@
         <w:rPr>
           <w:rFonts w:ascii="Times New Roman" w:hAnsi="Times New Roman" w:cs="Times New Roman"/>
           <w:noProof/>
-        </w:rPr>
-      </w:pPr>
-      <w:r>
-        <w:rPr>
-          <w:rFonts w:ascii="Times New Roman" w:hAnsi="Times New Roman" w:cs="Times New Roman"/>
-          <w:noProof/>
-        </w:rPr>
-        <w:fldChar w:fldCharType="begin"/>
-      </w:r>
-      <w:r>
-        <w:rPr>
-          <w:rFonts w:ascii="Times New Roman" w:hAnsi="Times New Roman" w:cs="Times New Roman"/>
-          <w:noProof/>
-        </w:rPr>
-        <w:instrText xml:space="preserve"> MERGEFIELD  configs.product_diagram:endIf  \* MERGEFORMAT </w:instrText>
-      </w:r>
-      <w:r>
-        <w:rPr>
-          <w:rFonts w:ascii="Times New Roman" w:hAnsi="Times New Roman" w:cs="Times New Roman"/>
-          <w:noProof/>
-        </w:rPr>
-        <w:fldChar w:fldCharType="separate"/>
-      </w:r>
-      <w:r>
-        <w:rPr>
-          <w:rFonts w:ascii="Times New Roman" w:hAnsi="Times New Roman" w:cs="Times New Roman"/>
-          <w:noProof/>
-        </w:rPr>
-        <w:t>«configs.product_diagram:endIf»</w:t>
-      </w:r>
-      <w:r>
-        <w:rPr>
-          <w:rFonts w:ascii="Times New Roman" w:hAnsi="Times New Roman" w:cs="Times New Roman"/>
-          <w:noProof/>
-        </w:rPr>
-        <w:fldChar w:fldCharType="end"/>
-      </w:r>
-    </w:p>
-    <w:p>
-      <w:pPr>
-        <w:jc w:val="both"/>
-        <w:rPr>
-          <w:rFonts w:ascii="Times New Roman" w:hAnsi="Times New Roman" w:cs="Times New Roman"/>
-          <w:noProof/>
-        </w:rPr>
-      </w:pPr>
-      <w:r>
-        <w:rPr>
-          <w:rFonts w:ascii="Times New Roman" w:hAnsi="Times New Roman" w:cs="Times New Roman"/>
-          <w:noProof/>
-        </w:rPr>
-        <w:fldChar w:fldCharType="begin"/>
-      </w:r>
-      <w:r>
-        <w:rPr>
-          <w:rFonts w:ascii="Times New Roman" w:hAnsi="Times New Roman" w:cs="Times New Roman"/>
-          <w:noProof/>
-        </w:rPr>
-        <w:instrText xml:space="preserve"> MERGEFIELD  rxn.products_html:each(html)  \* MERGEFORMAT </w:instrText>
-      </w:r>
-      <w:r>
-        <w:rPr>
-          <w:rFonts w:ascii="Times New Roman" w:hAnsi="Times New Roman" w:cs="Times New Roman"/>
-          <w:noProof/>
-        </w:rPr>
-        <w:fldChar w:fldCharType="separate"/>
-      </w:r>
-      <w:r>
-        <w:rPr>
-          <w:rFonts w:ascii="Times New Roman" w:hAnsi="Times New Roman" w:cs="Times New Roman"/>
-          <w:noProof/>
-        </w:rPr>
-        <w:t>«rxn.products_html:each(html)»</w:t>
-      </w:r>
-      <w:r>
-        <w:rPr>
-          <w:rFonts w:ascii="Times New Roman" w:hAnsi="Times New Roman" w:cs="Times New Roman"/>
-          <w:noProof/>
-        </w:rPr>
-        <w:fldChar w:fldCharType="end"/>
-      </w:r>
-    </w:p>
-    <w:p>
-      <w:pPr>
-        <w:jc w:val="both"/>
-        <w:rPr>
-          <w:rFonts w:ascii="Times New Roman" w:hAnsi="Times New Roman" w:cs="Times New Roman"/>
-          <w:noProof/>
-        </w:rPr>
-      </w:pPr>
-      <w:r>
-        <w:rPr>
-          <w:rFonts w:ascii="Times New Roman" w:hAnsi="Times New Roman" w:cs="Times New Roman"/>
-          <w:noProof/>
-        </w:rPr>
-        <w:fldChar w:fldCharType="begin"/>
-      </w:r>
-      <w:r>
-        <w:rPr>
-          <w:rFonts w:ascii="Times New Roman" w:hAnsi="Times New Roman" w:cs="Times New Roman"/>
-          <w:noProof/>
-        </w:rPr>
-        <w:instrText xml:space="preserve"> MERGEFIELD  =html  \* MERGEFORMAT </w:instrText>
-      </w:r>
-      <w:r>
-        <w:rPr>
-          <w:rFonts w:ascii="Times New Roman" w:hAnsi="Times New Roman" w:cs="Times New Roman"/>
-          <w:noProof/>
-        </w:rPr>
-        <w:fldChar w:fldCharType="separate"/>
-      </w:r>
-      <w:r>
-        <w:rPr>
-          <w:rFonts w:ascii="Times New Roman" w:hAnsi="Times New Roman" w:cs="Times New Roman"/>
-          <w:noProof/>
-        </w:rPr>
-        <w:t>«=html»</w:t>
-      </w:r>
-      <w:r>
-        <w:rPr>
-          <w:rFonts w:ascii="Times New Roman" w:hAnsi="Times New Roman" w:cs="Times New Roman"/>
-          <w:noProof/>
-        </w:rPr>
-        <w:fldChar w:fldCharType="end"/>
-      </w:r>
-    </w:p>
-    <w:p>
-      <w:pPr>
-        <w:jc w:val="both"/>
-        <w:rPr>
-          <w:rFonts w:ascii="Times New Roman" w:hAnsi="Times New Roman" w:cs="Times New Roman"/>
         </w:rPr>
       </w:pPr>
       <w:r>
@@ -924,7 +969,7 @@
         <w:rPr>
           <w:rFonts w:ascii="Times New Roman" w:hAnsi="Times New Roman" w:cs="Times New Roman"/>
         </w:rPr>
-        <w:instrText xml:space="preserve"> MERGEFIELD  rxn.products_html:endEach  \* MERGEFORMAT </w:instrText>
+        <w:instrText xml:space="preserve"> MERGEFIELD  contents:endEach  \* MERGEFORMAT </w:instrText>
       </w:r>
       <w:r>
         <w:rPr>
@@ -937,7 +982,7 @@
           <w:rFonts w:ascii="Times New Roman" w:hAnsi="Times New Roman" w:cs="Times New Roman"/>
           <w:noProof/>
         </w:rPr>
-        <w:t>«rxn.products_html:endEach»</w:t>
+        <w:t>«contents:endEach»</w:t>
       </w:r>
       <w:r>
         <w:rPr>
@@ -946,91 +991,8 @@
         <w:fldChar w:fldCharType="end"/>
       </w:r>
     </w:p>
-    <w:p>
-      <w:pPr>
-        <w:jc w:val="both"/>
-        <w:rPr>
-          <w:rFonts w:ascii="Times New Roman" w:hAnsi="Times New Roman" w:cs="Times New Roman"/>
-          <w:noProof/>
-        </w:rPr>
-      </w:pPr>
-      <w:r>
-        <w:rPr>
-          <w:rFonts w:ascii="Times New Roman" w:hAnsi="Times New Roman" w:cs="Times New Roman"/>
-          <w:noProof/>
-        </w:rPr>
-        <w:fldChar w:fldCharType="begin"/>
-      </w:r>
-      <w:r>
-        <w:rPr>
-          <w:rFonts w:ascii="Times New Roman" w:hAnsi="Times New Roman" w:cs="Times New Roman"/>
-          <w:noProof/>
-        </w:rPr>
-        <w:instrText xml:space="preserve"> MERGEFIELD  =rxn.synthesis_html  \* MERGEFORMAT </w:instrText>
-      </w:r>
-      <w:r>
-        <w:rPr>
-          <w:rFonts w:ascii="Times New Roman" w:hAnsi="Times New Roman" w:cs="Times New Roman"/>
-          <w:noProof/>
-        </w:rPr>
-        <w:fldChar w:fldCharType="separate"/>
-      </w:r>
-      <w:r>
-        <w:rPr>
-          <w:rFonts w:ascii="Times New Roman" w:hAnsi="Times New Roman" w:cs="Times New Roman"/>
-          <w:noProof/>
-        </w:rPr>
-        <w:t>«=rxn.synthesis_html»</w:t>
-      </w:r>
-      <w:r>
-        <w:rPr>
-          <w:rFonts w:ascii="Times New Roman" w:hAnsi="Times New Roman" w:cs="Times New Roman"/>
-          <w:noProof/>
-        </w:rPr>
-        <w:fldChar w:fldCharType="end"/>
-      </w:r>
-    </w:p>
-    <w:p>
-      <w:pPr>
-        <w:rPr>
-          <w:rFonts w:ascii="Times New Roman" w:hAnsi="Times New Roman" w:cs="Times New Roman"/>
-          <w:noProof/>
-        </w:rPr>
-      </w:pPr>
-      <w:r>
-        <w:rPr>
-          <w:rFonts w:ascii="Times New Roman" w:hAnsi="Times New Roman" w:cs="Times New Roman"/>
-        </w:rPr>
-        <w:fldChar w:fldCharType="begin"/>
-      </w:r>
-      <w:r>
-        <w:rPr>
-          <w:rFonts w:ascii="Times New Roman" w:hAnsi="Times New Roman" w:cs="Times New Roman"/>
-        </w:rPr>
-        <w:instrText xml:space="preserve"> MERGEFIELD  contents:endEach  \* MERGEFORMAT </w:instrText>
-      </w:r>
-      <w:r>
-        <w:rPr>
-          <w:rFonts w:ascii="Times New Roman" w:hAnsi="Times New Roman" w:cs="Times New Roman"/>
-        </w:rPr>
-        <w:fldChar w:fldCharType="separate"/>
-      </w:r>
-      <w:r>
-        <w:rPr>
-          <w:rFonts w:ascii="Times New Roman" w:hAnsi="Times New Roman" w:cs="Times New Roman"/>
-          <w:noProof/>
-        </w:rPr>
-        <w:t>«contents:endEach»</w:t>
-      </w:r>
-      <w:r>
-        <w:rPr>
-          <w:rFonts w:ascii="Times New Roman" w:hAnsi="Times New Roman" w:cs="Times New Roman"/>
-        </w:rPr>
-        <w:fldChar w:fldCharType="end"/>
-      </w:r>
-    </w:p>
     <w:sectPr>
-      <w:footerReference w:type="even" r:id="rId13"/>
+      <w:footerReference w:type="even" r:id="rId12"/>
       <w:pgSz w:w="11900" w:h="16840"/>
       <w:pgMar w:top="1440" w:right="1440" w:bottom="1440" w:left="1440" w:header="708" w:footer="708" w:gutter="0"/>
       <w:pgNumType w:start="1"/>
@@ -1042,7 +1004,7 @@
 </file>
 
 <file path=word/endnotes.xml><?xml version="1.0" encoding="utf-8"?>
-<w:endnotes xmlns:wpc="http://schemas.microsoft.com/office/word/2010/wordprocessingCanvas" xmlns:mc="http://schemas.openxmlformats.org/markup-compatibility/2006" xmlns:o="urn:schemas-microsoft-com:office:office" xmlns:r="http://schemas.openxmlformats.org/officeDocument/2006/relationships" xmlns:m="http://schemas.openxmlformats.org/officeDocument/2006/math" xmlns:v="urn:schemas-microsoft-com:vml" xmlns:wp14="http://schemas.microsoft.com/office/word/2010/wordprocessingDrawing" xmlns:wp="http://schemas.openxmlformats.org/drawingml/2006/wordprocessingDrawing" xmlns:w10="urn:schemas-microsoft-com:office:word" xmlns:w="http://schemas.openxmlformats.org/wordprocessingml/2006/main" xmlns:w14="http://schemas.microsoft.com/office/word/2010/wordml" xmlns:wpg="http://schemas.microsoft.com/office/word/2010/wordprocessingGroup" xmlns:wpi="http://schemas.microsoft.com/office/word/2010/wordprocessingInk" xmlns:wne="http://schemas.microsoft.com/office/word/2006/wordml" xmlns:wps="http://schemas.microsoft.com/office/word/2010/wordprocessingShape" mc:Ignorable="w14 wp14">
+<w:endnotes xmlns:wpc="http://schemas.microsoft.com/office/word/2010/wordprocessingCanvas" xmlns:mo="http://schemas.microsoft.com/office/mac/office/2008/main" xmlns:mc="http://schemas.openxmlformats.org/markup-compatibility/2006" xmlns:mv="urn:schemas-microsoft-com:mac:vml" xmlns:o="urn:schemas-microsoft-com:office:office" xmlns:r="http://schemas.openxmlformats.org/officeDocument/2006/relationships" xmlns:m="http://schemas.openxmlformats.org/officeDocument/2006/math" xmlns:v="urn:schemas-microsoft-com:vml" xmlns:wp14="http://schemas.microsoft.com/office/word/2010/wordprocessingDrawing" xmlns:wp="http://schemas.openxmlformats.org/drawingml/2006/wordprocessingDrawing" xmlns:w10="urn:schemas-microsoft-com:office:word" xmlns:w="http://schemas.openxmlformats.org/wordprocessingml/2006/main" xmlns:w14="http://schemas.microsoft.com/office/word/2010/wordml" xmlns:w15="http://schemas.microsoft.com/office/word/2012/wordml" xmlns:wpg="http://schemas.microsoft.com/office/word/2010/wordprocessingGroup" xmlns:wpi="http://schemas.microsoft.com/office/word/2010/wordprocessingInk" xmlns:wne="http://schemas.microsoft.com/office/word/2006/wordml" xmlns:wps="http://schemas.microsoft.com/office/word/2010/wordprocessingShape" mc:Ignorable="w14 w15 wp14">
   <w:endnote w:type="separator" w:id="-1">
     <w:p>
       <w:r>
@@ -1061,37 +1023,37 @@
 </file>
 
 <file path=word/footer1.xml><?xml version="1.0" encoding="utf-8"?>
-<w:ftr xmlns:wpc="http://schemas.microsoft.com/office/word/2010/wordprocessingCanvas" xmlns:mc="http://schemas.openxmlformats.org/markup-compatibility/2006" xmlns:o="urn:schemas-microsoft-com:office:office" xmlns:r="http://schemas.openxmlformats.org/officeDocument/2006/relationships" xmlns:m="http://schemas.openxmlformats.org/officeDocument/2006/math" xmlns:v="urn:schemas-microsoft-com:vml" xmlns:wp14="http://schemas.microsoft.com/office/word/2010/wordprocessingDrawing" xmlns:wp="http://schemas.openxmlformats.org/drawingml/2006/wordprocessingDrawing" xmlns:w10="urn:schemas-microsoft-com:office:word" xmlns:w="http://schemas.openxmlformats.org/wordprocessingml/2006/main" xmlns:w14="http://schemas.microsoft.com/office/word/2010/wordml" xmlns:wpg="http://schemas.microsoft.com/office/word/2010/wordprocessingGroup" xmlns:wpi="http://schemas.microsoft.com/office/word/2010/wordprocessingInk" xmlns:wne="http://schemas.microsoft.com/office/word/2006/wordml" xmlns:wps="http://schemas.microsoft.com/office/word/2010/wordprocessingShape" mc:Ignorable="w14 wp14">
+<w:ftr xmlns:wpc="http://schemas.microsoft.com/office/word/2010/wordprocessingCanvas" xmlns:mo="http://schemas.microsoft.com/office/mac/office/2008/main" xmlns:mc="http://schemas.openxmlformats.org/markup-compatibility/2006" xmlns:mv="urn:schemas-microsoft-com:mac:vml" xmlns:o="urn:schemas-microsoft-com:office:office" xmlns:r="http://schemas.openxmlformats.org/officeDocument/2006/relationships" xmlns:m="http://schemas.openxmlformats.org/officeDocument/2006/math" xmlns:v="urn:schemas-microsoft-com:vml" xmlns:wp14="http://schemas.microsoft.com/office/word/2010/wordprocessingDrawing" xmlns:wp="http://schemas.openxmlformats.org/drawingml/2006/wordprocessingDrawing" xmlns:w10="urn:schemas-microsoft-com:office:word" xmlns:w="http://schemas.openxmlformats.org/wordprocessingml/2006/main" xmlns:w14="http://schemas.microsoft.com/office/word/2010/wordml" xmlns:w15="http://schemas.microsoft.com/office/word/2012/wordml" xmlns:wpg="http://schemas.microsoft.com/office/word/2010/wordprocessingGroup" xmlns:wpi="http://schemas.microsoft.com/office/word/2010/wordprocessingInk" xmlns:wne="http://schemas.microsoft.com/office/word/2006/wordml" xmlns:wps="http://schemas.microsoft.com/office/word/2010/wordprocessingShape" mc:Ignorable="w14 w15 wp14">
   <w:p>
     <w:pPr>
-      <w:pStyle w:val="Fuzeile"/>
+      <w:pStyle w:val="Footer"/>
       <w:framePr w:wrap="none" w:vAnchor="text" w:hAnchor="margin" w:xAlign="right" w:y="1"/>
       <w:rPr>
-        <w:rStyle w:val="Seitenzahl"/>
+        <w:rStyle w:val="PageNumber"/>
       </w:rPr>
     </w:pPr>
     <w:r>
       <w:rPr>
-        <w:rStyle w:val="Seitenzahl"/>
+        <w:rStyle w:val="PageNumber"/>
       </w:rPr>
       <w:fldChar w:fldCharType="begin"/>
     </w:r>
     <w:r>
       <w:rPr>
-        <w:rStyle w:val="Seitenzahl"/>
+        <w:rStyle w:val="PageNumber"/>
       </w:rPr>
       <w:instrText xml:space="preserve">PAGE  </w:instrText>
     </w:r>
     <w:r>
       <w:rPr>
-        <w:rStyle w:val="Seitenzahl"/>
+        <w:rStyle w:val="PageNumber"/>
       </w:rPr>
       <w:fldChar w:fldCharType="end"/>
     </w:r>
   </w:p>
   <w:p>
     <w:pPr>
-      <w:pStyle w:val="Fuzeile"/>
+      <w:pStyle w:val="Footer"/>
       <w:ind w:right="360"/>
     </w:pPr>
   </w:p>
@@ -1099,7 +1061,7 @@
 </file>
 
 <file path=word/footnotes.xml><?xml version="1.0" encoding="utf-8"?>
-<w:footnotes xmlns:wpc="http://schemas.microsoft.com/office/word/2010/wordprocessingCanvas" xmlns:mc="http://schemas.openxmlformats.org/markup-compatibility/2006" xmlns:o="urn:schemas-microsoft-com:office:office" xmlns:r="http://schemas.openxmlformats.org/officeDocument/2006/relationships" xmlns:m="http://schemas.openxmlformats.org/officeDocument/2006/math" xmlns:v="urn:schemas-microsoft-com:vml" xmlns:wp14="http://schemas.microsoft.com/office/word/2010/wordprocessingDrawing" xmlns:wp="http://schemas.openxmlformats.org/drawingml/2006/wordprocessingDrawing" xmlns:w10="urn:schemas-microsoft-com:office:word" xmlns:w="http://schemas.openxmlformats.org/wordprocessingml/2006/main" xmlns:w14="http://schemas.microsoft.com/office/word/2010/wordml" xmlns:wpg="http://schemas.microsoft.com/office/word/2010/wordprocessingGroup" xmlns:wpi="http://schemas.microsoft.com/office/word/2010/wordprocessingInk" xmlns:wne="http://schemas.microsoft.com/office/word/2006/wordml" xmlns:wps="http://schemas.microsoft.com/office/word/2010/wordprocessingShape" mc:Ignorable="w14 wp14">
+<w:footnotes xmlns:wpc="http://schemas.microsoft.com/office/word/2010/wordprocessingCanvas" xmlns:mo="http://schemas.microsoft.com/office/mac/office/2008/main" xmlns:mc="http://schemas.openxmlformats.org/markup-compatibility/2006" xmlns:mv="urn:schemas-microsoft-com:mac:vml" xmlns:o="urn:schemas-microsoft-com:office:office" xmlns:r="http://schemas.openxmlformats.org/officeDocument/2006/relationships" xmlns:m="http://schemas.openxmlformats.org/officeDocument/2006/math" xmlns:v="urn:schemas-microsoft-com:vml" xmlns:wp14="http://schemas.microsoft.com/office/word/2010/wordprocessingDrawing" xmlns:wp="http://schemas.openxmlformats.org/drawingml/2006/wordprocessingDrawing" xmlns:w10="urn:schemas-microsoft-com:office:word" xmlns:w="http://schemas.openxmlformats.org/wordprocessingml/2006/main" xmlns:w14="http://schemas.microsoft.com/office/word/2010/wordml" xmlns:w15="http://schemas.microsoft.com/office/word/2012/wordml" xmlns:wpg="http://schemas.microsoft.com/office/word/2010/wordprocessingGroup" xmlns:wpi="http://schemas.microsoft.com/office/word/2010/wordprocessingInk" xmlns:wne="http://schemas.microsoft.com/office/word/2006/wordml" xmlns:wps="http://schemas.microsoft.com/office/word/2010/wordprocessingShape" mc:Ignorable="w14 w15 wp14">
   <w:footnote w:type="separator" w:id="-1">
     <w:p>
       <w:r>
@@ -1118,7 +1080,7 @@
 </file>
 
 <file path=word/numbering.xml><?xml version="1.0" encoding="utf-8"?>
-<w:numbering xmlns:wpc="http://schemas.microsoft.com/office/word/2010/wordprocessingCanvas" xmlns:mc="http://schemas.openxmlformats.org/markup-compatibility/2006" xmlns:o="urn:schemas-microsoft-com:office:office" xmlns:r="http://schemas.openxmlformats.org/officeDocument/2006/relationships" xmlns:m="http://schemas.openxmlformats.org/officeDocument/2006/math" xmlns:v="urn:schemas-microsoft-com:vml" xmlns:wp14="http://schemas.microsoft.com/office/word/2010/wordprocessingDrawing" xmlns:wp="http://schemas.openxmlformats.org/drawingml/2006/wordprocessingDrawing" xmlns:w10="urn:schemas-microsoft-com:office:word" xmlns:w="http://schemas.openxmlformats.org/wordprocessingml/2006/main" xmlns:w14="http://schemas.microsoft.com/office/word/2010/wordml" xmlns:wpg="http://schemas.microsoft.com/office/word/2010/wordprocessingGroup" xmlns:wpi="http://schemas.microsoft.com/office/word/2010/wordprocessingInk" xmlns:wne="http://schemas.microsoft.com/office/word/2006/wordml" xmlns:wps="http://schemas.microsoft.com/office/word/2010/wordprocessingShape" mc:Ignorable="w14 wp14">
+<w:numbering xmlns:wpc="http://schemas.microsoft.com/office/word/2010/wordprocessingCanvas" xmlns:mo="http://schemas.microsoft.com/office/mac/office/2008/main" xmlns:mc="http://schemas.openxmlformats.org/markup-compatibility/2006" xmlns:mv="urn:schemas-microsoft-com:mac:vml" xmlns:o="urn:schemas-microsoft-com:office:office" xmlns:r="http://schemas.openxmlformats.org/officeDocument/2006/relationships" xmlns:m="http://schemas.openxmlformats.org/officeDocument/2006/math" xmlns:v="urn:schemas-microsoft-com:vml" xmlns:wp14="http://schemas.microsoft.com/office/word/2010/wordprocessingDrawing" xmlns:wp="http://schemas.openxmlformats.org/drawingml/2006/wordprocessingDrawing" xmlns:w10="urn:schemas-microsoft-com:office:word" xmlns:w="http://schemas.openxmlformats.org/wordprocessingml/2006/main" xmlns:w14="http://schemas.microsoft.com/office/word/2010/wordml" xmlns:w15="http://schemas.microsoft.com/office/word/2012/wordml" xmlns:wpg="http://schemas.microsoft.com/office/word/2010/wordprocessingGroup" xmlns:wpi="http://schemas.microsoft.com/office/word/2010/wordprocessingInk" xmlns:wne="http://schemas.microsoft.com/office/word/2006/wordml" xmlns:wps="http://schemas.microsoft.com/office/word/2010/wordprocessingShape" mc:Ignorable="w14 w15 wp14">
   <w:abstractNum w:abstractNumId="0">
     <w:nsid w:val="1B1649E7"/>
     <w:multiLevelType w:val="hybridMultilevel"/>
@@ -1328,7 +1290,7 @@
 </file>
 
 <file path=word/styles.xml><?xml version="1.0" encoding="utf-8"?>
-<w:styles xmlns:mc="http://schemas.openxmlformats.org/markup-compatibility/2006" xmlns:r="http://schemas.openxmlformats.org/officeDocument/2006/relationships" xmlns:w="http://schemas.openxmlformats.org/wordprocessingml/2006/main" xmlns:w14="http://schemas.microsoft.com/office/word/2010/wordml" mc:Ignorable="w14">
+<w:styles xmlns:mc="http://schemas.openxmlformats.org/markup-compatibility/2006" xmlns:r="http://schemas.openxmlformats.org/officeDocument/2006/relationships" xmlns:w="http://schemas.openxmlformats.org/wordprocessingml/2006/main" xmlns:w14="http://schemas.microsoft.com/office/word/2010/wordml" xmlns:w15="http://schemas.microsoft.com/office/word/2012/wordml" mc:Ignorable="w14 w15">
   <w:docDefaults>
     <w:rPrDefault>
       <w:rPr>
@@ -1340,156 +1302,399 @@
     </w:rPrDefault>
     <w:pPrDefault/>
   </w:docDefaults>
-  <w:latentStyles w:defLockedState="0" w:defUIPriority="99" w:defSemiHidden="1" w:defUnhideWhenUsed="1" w:defQFormat="0" w:count="267">
-    <w:lsdException w:name="Normal" w:semiHidden="0" w:uiPriority="0" w:unhideWhenUsed="0" w:qFormat="1"/>
-    <w:lsdException w:name="heading 1" w:semiHidden="0" w:uiPriority="9" w:unhideWhenUsed="0" w:qFormat="1"/>
-    <w:lsdException w:name="heading 2" w:uiPriority="9" w:qFormat="1"/>
-    <w:lsdException w:name="heading 3" w:uiPriority="9" w:qFormat="1"/>
-    <w:lsdException w:name="heading 4" w:uiPriority="9" w:qFormat="1"/>
-    <w:lsdException w:name="heading 5" w:uiPriority="9" w:qFormat="1"/>
-    <w:lsdException w:name="heading 6" w:uiPriority="9" w:qFormat="1"/>
-    <w:lsdException w:name="heading 7" w:uiPriority="9" w:qFormat="1"/>
-    <w:lsdException w:name="heading 8" w:uiPriority="9" w:qFormat="1"/>
-    <w:lsdException w:name="heading 9" w:uiPriority="9" w:qFormat="1"/>
-    <w:lsdException w:name="toc 1" w:uiPriority="39"/>
-    <w:lsdException w:name="toc 2" w:uiPriority="39"/>
-    <w:lsdException w:name="toc 3" w:uiPriority="39"/>
-    <w:lsdException w:name="toc 4" w:uiPriority="39"/>
-    <w:lsdException w:name="toc 5" w:uiPriority="39"/>
-    <w:lsdException w:name="toc 6" w:uiPriority="39"/>
-    <w:lsdException w:name="toc 7" w:uiPriority="39"/>
-    <w:lsdException w:name="toc 8" w:uiPriority="39"/>
-    <w:lsdException w:name="toc 9" w:uiPriority="39"/>
-    <w:lsdException w:name="caption" w:uiPriority="35" w:qFormat="1"/>
-    <w:lsdException w:name="Title" w:semiHidden="0" w:uiPriority="10" w:unhideWhenUsed="0" w:qFormat="1"/>
-    <w:lsdException w:name="Default Paragraph Font" w:uiPriority="1"/>
-    <w:lsdException w:name="Subtitle" w:semiHidden="0" w:uiPriority="11" w:unhideWhenUsed="0" w:qFormat="1"/>
-    <w:lsdException w:name="Strong" w:semiHidden="0" w:uiPriority="22" w:unhideWhenUsed="0" w:qFormat="1"/>
-    <w:lsdException w:name="Emphasis" w:semiHidden="0" w:uiPriority="20" w:unhideWhenUsed="0" w:qFormat="1"/>
-    <w:lsdException w:name="Table Grid" w:semiHidden="0" w:uiPriority="39" w:unhideWhenUsed="0"/>
-    <w:lsdException w:name="Placeholder Text" w:unhideWhenUsed="0"/>
-    <w:lsdException w:name="No Spacing" w:semiHidden="0" w:uiPriority="1" w:unhideWhenUsed="0" w:qFormat="1"/>
-    <w:lsdException w:name="Light Shading" w:semiHidden="0" w:uiPriority="60" w:unhideWhenUsed="0"/>
-    <w:lsdException w:name="Light List" w:semiHidden="0" w:uiPriority="61" w:unhideWhenUsed="0"/>
-    <w:lsdException w:name="Light Grid" w:semiHidden="0" w:uiPriority="62" w:unhideWhenUsed="0"/>
-    <w:lsdException w:name="Medium Shading 1" w:semiHidden="0" w:uiPriority="63" w:unhideWhenUsed="0"/>
-    <w:lsdException w:name="Medium Shading 2" w:semiHidden="0" w:uiPriority="64" w:unhideWhenUsed="0"/>
-    <w:lsdException w:name="Medium List 1" w:semiHidden="0" w:uiPriority="65" w:unhideWhenUsed="0"/>
-    <w:lsdException w:name="Medium List 2" w:semiHidden="0" w:uiPriority="66" w:unhideWhenUsed="0"/>
-    <w:lsdException w:name="Medium Grid 1" w:semiHidden="0" w:uiPriority="67" w:unhideWhenUsed="0"/>
-    <w:lsdException w:name="Medium Grid 2" w:semiHidden="0" w:uiPriority="68" w:unhideWhenUsed="0"/>
-    <w:lsdException w:name="Medium Grid 3" w:semiHidden="0" w:uiPriority="69" w:unhideWhenUsed="0"/>
-    <w:lsdException w:name="Dark List" w:semiHidden="0" w:uiPriority="70" w:unhideWhenUsed="0"/>
-    <w:lsdException w:name="Colorful Shading" w:semiHidden="0" w:uiPriority="71" w:unhideWhenUsed="0"/>
-    <w:lsdException w:name="Colorful List" w:semiHidden="0" w:uiPriority="72" w:unhideWhenUsed="0"/>
-    <w:lsdException w:name="Colorful Grid" w:semiHidden="0" w:uiPriority="73" w:unhideWhenUsed="0"/>
-    <w:lsdException w:name="Light Shading Accent 1" w:semiHidden="0" w:uiPriority="60" w:unhideWhenUsed="0"/>
-    <w:lsdException w:name="Light List Accent 1" w:semiHidden="0" w:uiPriority="61" w:unhideWhenUsed="0"/>
-    <w:lsdException w:name="Light Grid Accent 1" w:semiHidden="0" w:uiPriority="62" w:unhideWhenUsed="0"/>
-    <w:lsdException w:name="Medium Shading 1 Accent 1" w:semiHidden="0" w:uiPriority="63" w:unhideWhenUsed="0"/>
-    <w:lsdException w:name="Medium Shading 2 Accent 1" w:semiHidden="0" w:uiPriority="64" w:unhideWhenUsed="0"/>
-    <w:lsdException w:name="Medium List 1 Accent 1" w:semiHidden="0" w:uiPriority="65" w:unhideWhenUsed="0"/>
-    <w:lsdException w:name="Revision" w:unhideWhenUsed="0"/>
-    <w:lsdException w:name="List Paragraph" w:semiHidden="0" w:uiPriority="34" w:unhideWhenUsed="0" w:qFormat="1"/>
-    <w:lsdException w:name="Quote" w:semiHidden="0" w:uiPriority="29" w:unhideWhenUsed="0" w:qFormat="1"/>
-    <w:lsdException w:name="Intense Quote" w:semiHidden="0" w:uiPriority="30" w:unhideWhenUsed="0" w:qFormat="1"/>
-    <w:lsdException w:name="Medium List 2 Accent 1" w:semiHidden="0" w:uiPriority="66" w:unhideWhenUsed="0"/>
-    <w:lsdException w:name="Medium Grid 1 Accent 1" w:semiHidden="0" w:uiPriority="67" w:unhideWhenUsed="0"/>
-    <w:lsdException w:name="Medium Grid 2 Accent 1" w:semiHidden="0" w:uiPriority="68" w:unhideWhenUsed="0"/>
-    <w:lsdException w:name="Medium Grid 3 Accent 1" w:semiHidden="0" w:uiPriority="69" w:unhideWhenUsed="0"/>
-    <w:lsdException w:name="Dark List Accent 1" w:semiHidden="0" w:uiPriority="70" w:unhideWhenUsed="0"/>
-    <w:lsdException w:name="Colorful Shading Accent 1" w:semiHidden="0" w:uiPriority="71" w:unhideWhenUsed="0"/>
-    <w:lsdException w:name="Colorful List Accent 1" w:semiHidden="0" w:uiPriority="72" w:unhideWhenUsed="0"/>
-    <w:lsdException w:name="Colorful Grid Accent 1" w:semiHidden="0" w:uiPriority="73" w:unhideWhenUsed="0"/>
-    <w:lsdException w:name="Light Shading Accent 2" w:semiHidden="0" w:uiPriority="60" w:unhideWhenUsed="0"/>
-    <w:lsdException w:name="Light List Accent 2" w:semiHidden="0" w:uiPriority="61" w:unhideWhenUsed="0"/>
-    <w:lsdException w:name="Light Grid Accent 2" w:semiHidden="0" w:uiPriority="62" w:unhideWhenUsed="0"/>
-    <w:lsdException w:name="Medium Shading 1 Accent 2" w:semiHidden="0" w:uiPriority="63" w:unhideWhenUsed="0"/>
-    <w:lsdException w:name="Medium Shading 2 Accent 2" w:semiHidden="0" w:uiPriority="64" w:unhideWhenUsed="0"/>
-    <w:lsdException w:name="Medium List 1 Accent 2" w:semiHidden="0" w:uiPriority="65" w:unhideWhenUsed="0"/>
-    <w:lsdException w:name="Medium List 2 Accent 2" w:semiHidden="0" w:uiPriority="66" w:unhideWhenUsed="0"/>
-    <w:lsdException w:name="Medium Grid 1 Accent 2" w:semiHidden="0" w:uiPriority="67" w:unhideWhenUsed="0"/>
-    <w:lsdException w:name="Medium Grid 2 Accent 2" w:semiHidden="0" w:uiPriority="68" w:unhideWhenUsed="0"/>
-    <w:lsdException w:name="Medium Grid 3 Accent 2" w:semiHidden="0" w:uiPriority="69" w:unhideWhenUsed="0"/>
-    <w:lsdException w:name="Dark List Accent 2" w:semiHidden="0" w:uiPriority="70" w:unhideWhenUsed="0"/>
-    <w:lsdException w:name="Colorful Shading Accent 2" w:semiHidden="0" w:uiPriority="71" w:unhideWhenUsed="0"/>
-    <w:lsdException w:name="Colorful List Accent 2" w:semiHidden="0" w:uiPriority="72" w:unhideWhenUsed="0"/>
-    <w:lsdException w:name="Colorful Grid Accent 2" w:semiHidden="0" w:uiPriority="73" w:unhideWhenUsed="0"/>
-    <w:lsdException w:name="Light Shading Accent 3" w:semiHidden="0" w:uiPriority="60" w:unhideWhenUsed="0"/>
-    <w:lsdException w:name="Light List Accent 3" w:semiHidden="0" w:uiPriority="61" w:unhideWhenUsed="0"/>
-    <w:lsdException w:name="Light Grid Accent 3" w:semiHidden="0" w:uiPriority="62" w:unhideWhenUsed="0"/>
-    <w:lsdException w:name="Medium Shading 1 Accent 3" w:semiHidden="0" w:uiPriority="63" w:unhideWhenUsed="0"/>
-    <w:lsdException w:name="Medium Shading 2 Accent 3" w:semiHidden="0" w:uiPriority="64" w:unhideWhenUsed="0"/>
-    <w:lsdException w:name="Medium List 1 Accent 3" w:semiHidden="0" w:uiPriority="65" w:unhideWhenUsed="0"/>
-    <w:lsdException w:name="Medium List 2 Accent 3" w:semiHidden="0" w:uiPriority="66" w:unhideWhenUsed="0"/>
-    <w:lsdException w:name="Medium Grid 1 Accent 3" w:semiHidden="0" w:uiPriority="67" w:unhideWhenUsed="0"/>
-    <w:lsdException w:name="Medium Grid 2 Accent 3" w:semiHidden="0" w:uiPriority="68" w:unhideWhenUsed="0"/>
-    <w:lsdException w:name="Medium Grid 3 Accent 3" w:semiHidden="0" w:uiPriority="69" w:unhideWhenUsed="0"/>
-    <w:lsdException w:name="Dark List Accent 3" w:semiHidden="0" w:uiPriority="70" w:unhideWhenUsed="0"/>
-    <w:lsdException w:name="Colorful Shading Accent 3" w:semiHidden="0" w:uiPriority="71" w:unhideWhenUsed="0"/>
-    <w:lsdException w:name="Colorful List Accent 3" w:semiHidden="0" w:uiPriority="72" w:unhideWhenUsed="0"/>
-    <w:lsdException w:name="Colorful Grid Accent 3" w:semiHidden="0" w:uiPriority="73" w:unhideWhenUsed="0"/>
-    <w:lsdException w:name="Light Shading Accent 4" w:semiHidden="0" w:uiPriority="60" w:unhideWhenUsed="0"/>
-    <w:lsdException w:name="Light List Accent 4" w:semiHidden="0" w:uiPriority="61" w:unhideWhenUsed="0"/>
-    <w:lsdException w:name="Light Grid Accent 4" w:semiHidden="0" w:uiPriority="62" w:unhideWhenUsed="0"/>
-    <w:lsdException w:name="Medium Shading 1 Accent 4" w:semiHidden="0" w:uiPriority="63" w:unhideWhenUsed="0"/>
-    <w:lsdException w:name="Medium Shading 2 Accent 4" w:semiHidden="0" w:uiPriority="64" w:unhideWhenUsed="0"/>
-    <w:lsdException w:name="Medium List 1 Accent 4" w:semiHidden="0" w:uiPriority="65" w:unhideWhenUsed="0"/>
-    <w:lsdException w:name="Medium List 2 Accent 4" w:semiHidden="0" w:uiPriority="66" w:unhideWhenUsed="0"/>
-    <w:lsdException w:name="Medium Grid 1 Accent 4" w:semiHidden="0" w:uiPriority="67" w:unhideWhenUsed="0"/>
-    <w:lsdException w:name="Medium Grid 2 Accent 4" w:semiHidden="0" w:uiPriority="68" w:unhideWhenUsed="0"/>
-    <w:lsdException w:name="Medium Grid 3 Accent 4" w:semiHidden="0" w:uiPriority="69" w:unhideWhenUsed="0"/>
-    <w:lsdException w:name="Dark List Accent 4" w:semiHidden="0" w:uiPriority="70" w:unhideWhenUsed="0"/>
-    <w:lsdException w:name="Colorful Shading Accent 4" w:semiHidden="0" w:uiPriority="71" w:unhideWhenUsed="0"/>
-    <w:lsdException w:name="Colorful List Accent 4" w:semiHidden="0" w:uiPriority="72" w:unhideWhenUsed="0"/>
-    <w:lsdException w:name="Colorful Grid Accent 4" w:semiHidden="0" w:uiPriority="73" w:unhideWhenUsed="0"/>
-    <w:lsdException w:name="Light Shading Accent 5" w:semiHidden="0" w:uiPriority="60" w:unhideWhenUsed="0"/>
-    <w:lsdException w:name="Light List Accent 5" w:semiHidden="0" w:uiPriority="61" w:unhideWhenUsed="0"/>
-    <w:lsdException w:name="Light Grid Accent 5" w:semiHidden="0" w:uiPriority="62" w:unhideWhenUsed="0"/>
-    <w:lsdException w:name="Medium Shading 1 Accent 5" w:semiHidden="0" w:uiPriority="63" w:unhideWhenUsed="0"/>
-    <w:lsdException w:name="Medium Shading 2 Accent 5" w:semiHidden="0" w:uiPriority="64" w:unhideWhenUsed="0"/>
-    <w:lsdException w:name="Medium List 1 Accent 5" w:semiHidden="0" w:uiPriority="65" w:unhideWhenUsed="0"/>
-    <w:lsdException w:name="Medium List 2 Accent 5" w:semiHidden="0" w:uiPriority="66" w:unhideWhenUsed="0"/>
-    <w:lsdException w:name="Medium Grid 1 Accent 5" w:semiHidden="0" w:uiPriority="67" w:unhideWhenUsed="0"/>
-    <w:lsdException w:name="Medium Grid 2 Accent 5" w:semiHidden="0" w:uiPriority="68" w:unhideWhenUsed="0"/>
-    <w:lsdException w:name="Medium Grid 3 Accent 5" w:semiHidden="0" w:uiPriority="69" w:unhideWhenUsed="0"/>
-    <w:lsdException w:name="Dark List Accent 5" w:semiHidden="0" w:uiPriority="70" w:unhideWhenUsed="0"/>
-    <w:lsdException w:name="Colorful Shading Accent 5" w:semiHidden="0" w:uiPriority="71" w:unhideWhenUsed="0"/>
-    <w:lsdException w:name="Colorful List Accent 5" w:semiHidden="0" w:uiPriority="72" w:unhideWhenUsed="0"/>
-    <w:lsdException w:name="Colorful Grid Accent 5" w:semiHidden="0" w:uiPriority="73" w:unhideWhenUsed="0"/>
-    <w:lsdException w:name="Light Shading Accent 6" w:semiHidden="0" w:uiPriority="60" w:unhideWhenUsed="0"/>
-    <w:lsdException w:name="Light List Accent 6" w:semiHidden="0" w:uiPriority="61" w:unhideWhenUsed="0"/>
-    <w:lsdException w:name="Light Grid Accent 6" w:semiHidden="0" w:uiPriority="62" w:unhideWhenUsed="0"/>
-    <w:lsdException w:name="Medium Shading 1 Accent 6" w:semiHidden="0" w:uiPriority="63" w:unhideWhenUsed="0"/>
-    <w:lsdException w:name="Medium Shading 2 Accent 6" w:semiHidden="0" w:uiPriority="64" w:unhideWhenUsed="0"/>
-    <w:lsdException w:name="Medium List 1 Accent 6" w:semiHidden="0" w:uiPriority="65" w:unhideWhenUsed="0"/>
-    <w:lsdException w:name="Medium List 2 Accent 6" w:semiHidden="0" w:uiPriority="66" w:unhideWhenUsed="0"/>
-    <w:lsdException w:name="Medium Grid 1 Accent 6" w:semiHidden="0" w:uiPriority="67" w:unhideWhenUsed="0"/>
-    <w:lsdException w:name="Medium Grid 2 Accent 6" w:semiHidden="0" w:uiPriority="68" w:unhideWhenUsed="0"/>
-    <w:lsdException w:name="Medium Grid 3 Accent 6" w:semiHidden="0" w:uiPriority="69" w:unhideWhenUsed="0"/>
-    <w:lsdException w:name="Dark List Accent 6" w:semiHidden="0" w:uiPriority="70" w:unhideWhenUsed="0"/>
-    <w:lsdException w:name="Colorful Shading Accent 6" w:semiHidden="0" w:uiPriority="71" w:unhideWhenUsed="0"/>
-    <w:lsdException w:name="Colorful List Accent 6" w:semiHidden="0" w:uiPriority="72" w:unhideWhenUsed="0"/>
-    <w:lsdException w:name="Colorful Grid Accent 6" w:semiHidden="0" w:uiPriority="73" w:unhideWhenUsed="0"/>
-    <w:lsdException w:name="Subtle Emphasis" w:semiHidden="0" w:uiPriority="19" w:unhideWhenUsed="0" w:qFormat="1"/>
-    <w:lsdException w:name="Intense Emphasis" w:semiHidden="0" w:uiPriority="21" w:unhideWhenUsed="0" w:qFormat="1"/>
-    <w:lsdException w:name="Subtle Reference" w:semiHidden="0" w:uiPriority="31" w:unhideWhenUsed="0" w:qFormat="1"/>
-    <w:lsdException w:name="Intense Reference" w:semiHidden="0" w:uiPriority="32" w:unhideWhenUsed="0" w:qFormat="1"/>
-    <w:lsdException w:name="Book Title" w:semiHidden="0" w:uiPriority="33" w:unhideWhenUsed="0" w:qFormat="1"/>
-    <w:lsdException w:name="Bibliography" w:uiPriority="37"/>
-    <w:lsdException w:name="TOC Heading" w:uiPriority="39" w:qFormat="1"/>
+  <w:latentStyles w:defLockedState="0" w:defUIPriority="99" w:defSemiHidden="0" w:defUnhideWhenUsed="0" w:defQFormat="0" w:count="380">
+    <w:lsdException w:name="Normal" w:uiPriority="0" w:qFormat="1"/>
+    <w:lsdException w:name="heading 1" w:uiPriority="9" w:qFormat="1"/>
+    <w:lsdException w:name="heading 2" w:semiHidden="1" w:uiPriority="9" w:unhideWhenUsed="1" w:qFormat="1"/>
+    <w:lsdException w:name="heading 3" w:semiHidden="1" w:uiPriority="9" w:unhideWhenUsed="1" w:qFormat="1"/>
+    <w:lsdException w:name="heading 4" w:semiHidden="1" w:uiPriority="9" w:unhideWhenUsed="1" w:qFormat="1"/>
+    <w:lsdException w:name="heading 5" w:semiHidden="1" w:uiPriority="9" w:unhideWhenUsed="1" w:qFormat="1"/>
+    <w:lsdException w:name="heading 6" w:semiHidden="1" w:uiPriority="9" w:unhideWhenUsed="1" w:qFormat="1"/>
+    <w:lsdException w:name="heading 7" w:semiHidden="1" w:uiPriority="9" w:unhideWhenUsed="1" w:qFormat="1"/>
+    <w:lsdException w:name="heading 8" w:semiHidden="1" w:uiPriority="9" w:unhideWhenUsed="1" w:qFormat="1"/>
+    <w:lsdException w:name="heading 9" w:semiHidden="1" w:uiPriority="9" w:unhideWhenUsed="1" w:qFormat="1"/>
+    <w:lsdException w:name="index 1" w:semiHidden="1" w:unhideWhenUsed="1"/>
+    <w:lsdException w:name="index 2" w:semiHidden="1" w:unhideWhenUsed="1"/>
+    <w:lsdException w:name="index 3" w:semiHidden="1" w:unhideWhenUsed="1"/>
+    <w:lsdException w:name="index 4" w:semiHidden="1" w:unhideWhenUsed="1"/>
+    <w:lsdException w:name="index 5" w:semiHidden="1" w:unhideWhenUsed="1"/>
+    <w:lsdException w:name="index 6" w:semiHidden="1" w:unhideWhenUsed="1"/>
+    <w:lsdException w:name="index 7" w:semiHidden="1" w:unhideWhenUsed="1"/>
+    <w:lsdException w:name="index 8" w:semiHidden="1" w:unhideWhenUsed="1"/>
+    <w:lsdException w:name="index 9" w:semiHidden="1" w:unhideWhenUsed="1"/>
+    <w:lsdException w:name="toc 1" w:semiHidden="1" w:uiPriority="39" w:unhideWhenUsed="1"/>
+    <w:lsdException w:name="toc 2" w:semiHidden="1" w:uiPriority="39" w:unhideWhenUsed="1"/>
+    <w:lsdException w:name="toc 3" w:semiHidden="1" w:uiPriority="39" w:unhideWhenUsed="1"/>
+    <w:lsdException w:name="toc 4" w:semiHidden="1" w:uiPriority="39" w:unhideWhenUsed="1"/>
+    <w:lsdException w:name="toc 5" w:semiHidden="1" w:uiPriority="39" w:unhideWhenUsed="1"/>
+    <w:lsdException w:name="toc 6" w:semiHidden="1" w:uiPriority="39" w:unhideWhenUsed="1"/>
+    <w:lsdException w:name="toc 7" w:semiHidden="1" w:uiPriority="39" w:unhideWhenUsed="1"/>
+    <w:lsdException w:name="toc 8" w:semiHidden="1" w:uiPriority="39" w:unhideWhenUsed="1"/>
+    <w:lsdException w:name="toc 9" w:semiHidden="1" w:uiPriority="39" w:unhideWhenUsed="1"/>
+    <w:lsdException w:name="Normal Indent" w:semiHidden="1" w:unhideWhenUsed="1"/>
+    <w:lsdException w:name="footnote text" w:semiHidden="1" w:unhideWhenUsed="1"/>
+    <w:lsdException w:name="annotation text" w:semiHidden="1" w:unhideWhenUsed="1"/>
+    <w:lsdException w:name="header" w:semiHidden="1" w:unhideWhenUsed="1"/>
+    <w:lsdException w:name="footer" w:semiHidden="1" w:unhideWhenUsed="1"/>
+    <w:lsdException w:name="index heading" w:semiHidden="1" w:unhideWhenUsed="1"/>
+    <w:lsdException w:name="caption" w:semiHidden="1" w:uiPriority="35" w:unhideWhenUsed="1" w:qFormat="1"/>
+    <w:lsdException w:name="table of figures" w:semiHidden="1" w:unhideWhenUsed="1"/>
+    <w:lsdException w:name="envelope address" w:semiHidden="1" w:unhideWhenUsed="1"/>
+    <w:lsdException w:name="envelope return" w:semiHidden="1" w:unhideWhenUsed="1"/>
+    <w:lsdException w:name="footnote reference" w:semiHidden="1" w:unhideWhenUsed="1"/>
+    <w:lsdException w:name="annotation reference" w:semiHidden="1" w:unhideWhenUsed="1"/>
+    <w:lsdException w:name="line number" w:semiHidden="1" w:unhideWhenUsed="1"/>
+    <w:lsdException w:name="page number" w:semiHidden="1" w:unhideWhenUsed="1"/>
+    <w:lsdException w:name="endnote reference" w:semiHidden="1" w:unhideWhenUsed="1"/>
+    <w:lsdException w:name="endnote text" w:semiHidden="1" w:unhideWhenUsed="1"/>
+    <w:lsdException w:name="table of authorities" w:semiHidden="1" w:unhideWhenUsed="1"/>
+    <w:lsdException w:name="macro" w:semiHidden="1" w:unhideWhenUsed="1"/>
+    <w:lsdException w:name="toa heading" w:semiHidden="1" w:unhideWhenUsed="1"/>
+    <w:lsdException w:name="List" w:semiHidden="1" w:unhideWhenUsed="1"/>
+    <w:lsdException w:name="List Bullet" w:semiHidden="1" w:unhideWhenUsed="1"/>
+    <w:lsdException w:name="List Number" w:semiHidden="1" w:unhideWhenUsed="1"/>
+    <w:lsdException w:name="List 2" w:semiHidden="1" w:unhideWhenUsed="1"/>
+    <w:lsdException w:name="List 3" w:semiHidden="1" w:unhideWhenUsed="1"/>
+    <w:lsdException w:name="List 4" w:semiHidden="1" w:unhideWhenUsed="1"/>
+    <w:lsdException w:name="List 5" w:semiHidden="1" w:unhideWhenUsed="1"/>
+    <w:lsdException w:name="List Bullet 2" w:semiHidden="1" w:unhideWhenUsed="1"/>
+    <w:lsdException w:name="List Bullet 3" w:semiHidden="1" w:unhideWhenUsed="1"/>
+    <w:lsdException w:name="List Bullet 4" w:semiHidden="1" w:unhideWhenUsed="1"/>
+    <w:lsdException w:name="List Bullet 5" w:semiHidden="1" w:unhideWhenUsed="1"/>
+    <w:lsdException w:name="List Number 2" w:semiHidden="1" w:unhideWhenUsed="1"/>
+    <w:lsdException w:name="List Number 3" w:semiHidden="1" w:unhideWhenUsed="1"/>
+    <w:lsdException w:name="List Number 4" w:semiHidden="1" w:unhideWhenUsed="1"/>
+    <w:lsdException w:name="List Number 5" w:semiHidden="1" w:unhideWhenUsed="1"/>
+    <w:lsdException w:name="Title" w:uiPriority="10" w:qFormat="1"/>
+    <w:lsdException w:name="Closing" w:semiHidden="1" w:unhideWhenUsed="1"/>
+    <w:lsdException w:name="Signature" w:semiHidden="1" w:unhideWhenUsed="1"/>
+    <w:lsdException w:name="Default Paragraph Font" w:semiHidden="1" w:uiPriority="1" w:unhideWhenUsed="1"/>
+    <w:lsdException w:name="Body Text" w:semiHidden="1" w:unhideWhenUsed="1"/>
+    <w:lsdException w:name="Body Text Indent" w:semiHidden="1" w:unhideWhenUsed="1"/>
+    <w:lsdException w:name="List Continue" w:semiHidden="1" w:unhideWhenUsed="1"/>
+    <w:lsdException w:name="List Continue 2" w:semiHidden="1" w:unhideWhenUsed="1"/>
+    <w:lsdException w:name="List Continue 3" w:semiHidden="1" w:unhideWhenUsed="1"/>
+    <w:lsdException w:name="List Continue 4" w:semiHidden="1" w:unhideWhenUsed="1"/>
+    <w:lsdException w:name="List Continue 5" w:semiHidden="1" w:unhideWhenUsed="1"/>
+    <w:lsdException w:name="Message Header" w:semiHidden="1" w:unhideWhenUsed="1"/>
+    <w:lsdException w:name="Subtitle" w:uiPriority="11" w:qFormat="1"/>
+    <w:lsdException w:name="Salutation" w:semiHidden="1" w:unhideWhenUsed="1"/>
+    <w:lsdException w:name="Date" w:semiHidden="1" w:unhideWhenUsed="1"/>
+    <w:lsdException w:name="Body Text First Indent" w:semiHidden="1" w:unhideWhenUsed="1"/>
+    <w:lsdException w:name="Body Text First Indent 2" w:semiHidden="1" w:unhideWhenUsed="1"/>
+    <w:lsdException w:name="Note Heading" w:semiHidden="1" w:unhideWhenUsed="1"/>
+    <w:lsdException w:name="Body Text 2" w:semiHidden="1" w:unhideWhenUsed="1"/>
+    <w:lsdException w:name="Body Text 3" w:semiHidden="1" w:unhideWhenUsed="1"/>
+    <w:lsdException w:name="Body Text Indent 2" w:semiHidden="1" w:unhideWhenUsed="1"/>
+    <w:lsdException w:name="Body Text Indent 3" w:semiHidden="1" w:unhideWhenUsed="1"/>
+    <w:lsdException w:name="Block Text" w:semiHidden="1" w:unhideWhenUsed="1"/>
+    <w:lsdException w:name="Hyperlink" w:semiHidden="1" w:unhideWhenUsed="1"/>
+    <w:lsdException w:name="FollowedHyperlink" w:semiHidden="1" w:unhideWhenUsed="1"/>
+    <w:lsdException w:name="Strong" w:uiPriority="22" w:qFormat="1"/>
+    <w:lsdException w:name="Emphasis" w:uiPriority="20" w:qFormat="1"/>
+    <w:lsdException w:name="Document Map" w:semiHidden="1" w:unhideWhenUsed="1"/>
+    <w:lsdException w:name="Plain Text" w:semiHidden="1" w:unhideWhenUsed="1"/>
+    <w:lsdException w:name="E-mail Signature" w:semiHidden="1" w:unhideWhenUsed="1"/>
+    <w:lsdException w:name="HTML Top of Form" w:semiHidden="1" w:unhideWhenUsed="1"/>
+    <w:lsdException w:name="HTML Bottom of Form" w:semiHidden="1" w:unhideWhenUsed="1"/>
+    <w:lsdException w:name="Normal (Web)" w:semiHidden="1" w:unhideWhenUsed="1"/>
+    <w:lsdException w:name="HTML Acronym" w:semiHidden="1" w:unhideWhenUsed="1"/>
+    <w:lsdException w:name="HTML Address" w:semiHidden="1" w:unhideWhenUsed="1"/>
+    <w:lsdException w:name="HTML Cite" w:semiHidden="1" w:unhideWhenUsed="1"/>
+    <w:lsdException w:name="HTML Code" w:semiHidden="1" w:unhideWhenUsed="1"/>
+    <w:lsdException w:name="HTML Definition" w:semiHidden="1" w:unhideWhenUsed="1"/>
+    <w:lsdException w:name="HTML Keyboard" w:semiHidden="1" w:unhideWhenUsed="1"/>
+    <w:lsdException w:name="HTML Preformatted" w:semiHidden="1" w:unhideWhenUsed="1"/>
+    <w:lsdException w:name="HTML Sample" w:semiHidden="1" w:unhideWhenUsed="1"/>
+    <w:lsdException w:name="HTML Typewriter" w:semiHidden="1" w:unhideWhenUsed="1"/>
+    <w:lsdException w:name="HTML Variable" w:semiHidden="1" w:unhideWhenUsed="1"/>
+    <w:lsdException w:name="Normal Table" w:semiHidden="1" w:unhideWhenUsed="1"/>
+    <w:lsdException w:name="annotation subject" w:semiHidden="1" w:unhideWhenUsed="1"/>
+    <w:lsdException w:name="No List" w:semiHidden="1" w:unhideWhenUsed="1"/>
+    <w:lsdException w:name="Outline List 1" w:semiHidden="1" w:unhideWhenUsed="1"/>
+    <w:lsdException w:name="Outline List 2" w:semiHidden="1" w:unhideWhenUsed="1"/>
+    <w:lsdException w:name="Outline List 3" w:semiHidden="1" w:unhideWhenUsed="1"/>
+    <w:lsdException w:name="Table Simple 1" w:semiHidden="1" w:unhideWhenUsed="1"/>
+    <w:lsdException w:name="Table Simple 2" w:semiHidden="1" w:unhideWhenUsed="1"/>
+    <w:lsdException w:name="Table Simple 3" w:semiHidden="1" w:unhideWhenUsed="1"/>
+    <w:lsdException w:name="Table Classic 1" w:semiHidden="1" w:unhideWhenUsed="1"/>
+    <w:lsdException w:name="Table Classic 2" w:semiHidden="1" w:unhideWhenUsed="1"/>
+    <w:lsdException w:name="Table Classic 3" w:semiHidden="1" w:unhideWhenUsed="1"/>
+    <w:lsdException w:name="Table Classic 4" w:semiHidden="1" w:unhideWhenUsed="1"/>
+    <w:lsdException w:name="Table Colorful 1" w:semiHidden="1" w:unhideWhenUsed="1"/>
+    <w:lsdException w:name="Table Colorful 2" w:semiHidden="1" w:unhideWhenUsed="1"/>
+    <w:lsdException w:name="Table Colorful 3" w:semiHidden="1" w:unhideWhenUsed="1"/>
+    <w:lsdException w:name="Table Columns 1" w:semiHidden="1" w:unhideWhenUsed="1"/>
+    <w:lsdException w:name="Table Columns 2" w:semiHidden="1" w:unhideWhenUsed="1"/>
+    <w:lsdException w:name="Table Columns 3" w:semiHidden="1" w:unhideWhenUsed="1"/>
+    <w:lsdException w:name="Table Columns 4" w:semiHidden="1" w:unhideWhenUsed="1"/>
+    <w:lsdException w:name="Table Columns 5" w:semiHidden="1" w:unhideWhenUsed="1"/>
+    <w:lsdException w:name="Table Grid 1" w:semiHidden="1" w:unhideWhenUsed="1"/>
+    <w:lsdException w:name="Table Grid 2" w:semiHidden="1" w:unhideWhenUsed="1"/>
+    <w:lsdException w:name="Table Grid 3" w:semiHidden="1" w:unhideWhenUsed="1"/>
+    <w:lsdException w:name="Table Grid 4" w:semiHidden="1" w:unhideWhenUsed="1"/>
+    <w:lsdException w:name="Table Grid 5" w:semiHidden="1" w:unhideWhenUsed="1"/>
+    <w:lsdException w:name="Table Grid 6" w:semiHidden="1" w:unhideWhenUsed="1"/>
+    <w:lsdException w:name="Table Grid 7" w:semiHidden="1" w:unhideWhenUsed="1"/>
+    <w:lsdException w:name="Table Grid 8" w:semiHidden="1" w:unhideWhenUsed="1"/>
+    <w:lsdException w:name="Table List 1" w:semiHidden="1" w:unhideWhenUsed="1"/>
+    <w:lsdException w:name="Table List 2" w:semiHidden="1" w:unhideWhenUsed="1"/>
+    <w:lsdException w:name="Table List 3" w:semiHidden="1" w:unhideWhenUsed="1"/>
+    <w:lsdException w:name="Table List 4" w:semiHidden="1" w:unhideWhenUsed="1"/>
+    <w:lsdException w:name="Table List 5" w:semiHidden="1" w:unhideWhenUsed="1"/>
+    <w:lsdException w:name="Table List 6" w:semiHidden="1" w:unhideWhenUsed="1"/>
+    <w:lsdException w:name="Table List 7" w:semiHidden="1" w:unhideWhenUsed="1"/>
+    <w:lsdException w:name="Table List 8" w:semiHidden="1" w:unhideWhenUsed="1"/>
+    <w:lsdException w:name="Table 3D effects 1" w:semiHidden="1" w:unhideWhenUsed="1"/>
+    <w:lsdException w:name="Table 3D effects 2" w:semiHidden="1" w:unhideWhenUsed="1"/>
+    <w:lsdException w:name="Table 3D effects 3" w:semiHidden="1" w:unhideWhenUsed="1"/>
+    <w:lsdException w:name="Table Contemporary" w:semiHidden="1" w:unhideWhenUsed="1"/>
+    <w:lsdException w:name="Table Elegant" w:semiHidden="1" w:unhideWhenUsed="1"/>
+    <w:lsdException w:name="Table Professional" w:semiHidden="1" w:unhideWhenUsed="1"/>
+    <w:lsdException w:name="Table Subtle 1" w:semiHidden="1" w:unhideWhenUsed="1"/>
+    <w:lsdException w:name="Table Subtle 2" w:semiHidden="1" w:unhideWhenUsed="1"/>
+    <w:lsdException w:name="Table Web 1" w:semiHidden="1" w:unhideWhenUsed="1"/>
+    <w:lsdException w:name="Table Web 2" w:semiHidden="1" w:unhideWhenUsed="1"/>
+    <w:lsdException w:name="Table Web 3" w:semiHidden="1" w:unhideWhenUsed="1"/>
+    <w:lsdException w:name="Balloon Text" w:semiHidden="1" w:unhideWhenUsed="1"/>
+    <w:lsdException w:name="Table Grid" w:uiPriority="39"/>
+    <w:lsdException w:name="Table Theme" w:semiHidden="1" w:unhideWhenUsed="1"/>
+    <w:lsdException w:name="Note Level 1" w:semiHidden="1" w:unhideWhenUsed="1"/>
+    <w:lsdException w:name="Note Level 2" w:semiHidden="1" w:unhideWhenUsed="1"/>
+    <w:lsdException w:name="Note Level 3" w:semiHidden="1" w:unhideWhenUsed="1"/>
+    <w:lsdException w:name="Note Level 4" w:semiHidden="1" w:unhideWhenUsed="1"/>
+    <w:lsdException w:name="Note Level 5" w:semiHidden="1" w:unhideWhenUsed="1"/>
+    <w:lsdException w:name="Note Level 6" w:semiHidden="1" w:unhideWhenUsed="1"/>
+    <w:lsdException w:name="Note Level 7" w:semiHidden="1" w:unhideWhenUsed="1"/>
+    <w:lsdException w:name="Note Level 8" w:semiHidden="1" w:unhideWhenUsed="1"/>
+    <w:lsdException w:name="Note Level 9" w:semiHidden="1" w:unhideWhenUsed="1"/>
+    <w:lsdException w:name="Placeholder Text" w:semiHidden="1"/>
+    <w:lsdException w:name="No Spacing" w:uiPriority="1" w:qFormat="1"/>
+    <w:lsdException w:name="Light Shading" w:uiPriority="60"/>
+    <w:lsdException w:name="Light List" w:uiPriority="61"/>
+    <w:lsdException w:name="Light Grid" w:uiPriority="62"/>
+    <w:lsdException w:name="Medium Shading 1" w:uiPriority="63"/>
+    <w:lsdException w:name="Medium Shading 2" w:uiPriority="64"/>
+    <w:lsdException w:name="Medium List 1" w:uiPriority="65"/>
+    <w:lsdException w:name="Medium List 2" w:uiPriority="66"/>
+    <w:lsdException w:name="Medium Grid 1" w:uiPriority="67"/>
+    <w:lsdException w:name="Medium Grid 2" w:uiPriority="68"/>
+    <w:lsdException w:name="Medium Grid 3" w:uiPriority="69"/>
+    <w:lsdException w:name="Dark List" w:uiPriority="70"/>
+    <w:lsdException w:name="Colorful Shading" w:uiPriority="71"/>
+    <w:lsdException w:name="Colorful List" w:uiPriority="72"/>
+    <w:lsdException w:name="Colorful Grid" w:uiPriority="73"/>
+    <w:lsdException w:name="Light Shading Accent 1" w:uiPriority="60"/>
+    <w:lsdException w:name="Light List Accent 1" w:uiPriority="61"/>
+    <w:lsdException w:name="Light Grid Accent 1" w:uiPriority="62"/>
+    <w:lsdException w:name="Medium Shading 1 Accent 1" w:uiPriority="63"/>
+    <w:lsdException w:name="Medium Shading 2 Accent 1" w:uiPriority="64"/>
+    <w:lsdException w:name="Medium List 1 Accent 1" w:uiPriority="65"/>
+    <w:lsdException w:name="Revision" w:semiHidden="1"/>
+    <w:lsdException w:name="List Paragraph" w:uiPriority="34" w:qFormat="1"/>
+    <w:lsdException w:name="Quote" w:uiPriority="29" w:qFormat="1"/>
+    <w:lsdException w:name="Intense Quote" w:uiPriority="30" w:qFormat="1"/>
+    <w:lsdException w:name="Medium List 2 Accent 1" w:uiPriority="66"/>
+    <w:lsdException w:name="Medium Grid 1 Accent 1" w:uiPriority="67"/>
+    <w:lsdException w:name="Medium Grid 2 Accent 1" w:uiPriority="68"/>
+    <w:lsdException w:name="Medium Grid 3 Accent 1" w:uiPriority="69"/>
+    <w:lsdException w:name="Dark List Accent 1" w:uiPriority="70"/>
+    <w:lsdException w:name="Colorful Shading Accent 1" w:uiPriority="71"/>
+    <w:lsdException w:name="Colorful List Accent 1" w:uiPriority="72"/>
+    <w:lsdException w:name="Colorful Grid Accent 1" w:uiPriority="73"/>
+    <w:lsdException w:name="Light Shading Accent 2" w:uiPriority="60"/>
+    <w:lsdException w:name="Light List Accent 2" w:uiPriority="61"/>
+    <w:lsdException w:name="Light Grid Accent 2" w:uiPriority="62"/>
+    <w:lsdException w:name="Medium Shading 1 Accent 2" w:uiPriority="63"/>
+    <w:lsdException w:name="Medium Shading 2 Accent 2" w:uiPriority="64"/>
+    <w:lsdException w:name="Medium List 1 Accent 2" w:uiPriority="65"/>
+    <w:lsdException w:name="Medium List 2 Accent 2" w:uiPriority="66"/>
+    <w:lsdException w:name="Medium Grid 1 Accent 2" w:uiPriority="67"/>
+    <w:lsdException w:name="Medium Grid 2 Accent 2" w:uiPriority="68"/>
+    <w:lsdException w:name="Medium Grid 3 Accent 2" w:uiPriority="69"/>
+    <w:lsdException w:name="Dark List Accent 2" w:uiPriority="70"/>
+    <w:lsdException w:name="Colorful Shading Accent 2" w:uiPriority="71"/>
+    <w:lsdException w:name="Colorful List Accent 2" w:uiPriority="72"/>
+    <w:lsdException w:name="Colorful Grid Accent 2" w:uiPriority="73"/>
+    <w:lsdException w:name="Light Shading Accent 3" w:uiPriority="60"/>
+    <w:lsdException w:name="Light List Accent 3" w:uiPriority="61"/>
+    <w:lsdException w:name="Light Grid Accent 3" w:uiPriority="62"/>
+    <w:lsdException w:name="Medium Shading 1 Accent 3" w:uiPriority="63"/>
+    <w:lsdException w:name="Medium Shading 2 Accent 3" w:uiPriority="64"/>
+    <w:lsdException w:name="Medium List 1 Accent 3" w:uiPriority="65"/>
+    <w:lsdException w:name="Medium List 2 Accent 3" w:uiPriority="66"/>
+    <w:lsdException w:name="Medium Grid 1 Accent 3" w:uiPriority="67"/>
+    <w:lsdException w:name="Medium Grid 2 Accent 3" w:uiPriority="68"/>
+    <w:lsdException w:name="Medium Grid 3 Accent 3" w:uiPriority="69"/>
+    <w:lsdException w:name="Dark List Accent 3" w:uiPriority="70"/>
+    <w:lsdException w:name="Colorful Shading Accent 3" w:uiPriority="71"/>
+    <w:lsdException w:name="Colorful List Accent 3" w:uiPriority="72"/>
+    <w:lsdException w:name="Colorful Grid Accent 3" w:uiPriority="73"/>
+    <w:lsdException w:name="Light Shading Accent 4" w:uiPriority="60"/>
+    <w:lsdException w:name="Light List Accent 4" w:uiPriority="61"/>
+    <w:lsdException w:name="Light Grid Accent 4" w:uiPriority="62"/>
+    <w:lsdException w:name="Medium Shading 1 Accent 4" w:uiPriority="63"/>
+    <w:lsdException w:name="Medium Shading 2 Accent 4" w:uiPriority="64"/>
+    <w:lsdException w:name="Medium List 1 Accent 4" w:uiPriority="65"/>
+    <w:lsdException w:name="Medium List 2 Accent 4" w:uiPriority="66"/>
+    <w:lsdException w:name="Medium Grid 1 Accent 4" w:uiPriority="67"/>
+    <w:lsdException w:name="Medium Grid 2 Accent 4" w:uiPriority="68"/>
+    <w:lsdException w:name="Medium Grid 3 Accent 4" w:uiPriority="69"/>
+    <w:lsdException w:name="Dark List Accent 4" w:uiPriority="70"/>
+    <w:lsdException w:name="Colorful Shading Accent 4" w:uiPriority="71"/>
+    <w:lsdException w:name="Colorful List Accent 4" w:uiPriority="72"/>
+    <w:lsdException w:name="Colorful Grid Accent 4" w:uiPriority="73"/>
+    <w:lsdException w:name="Light Shading Accent 5" w:uiPriority="60"/>
+    <w:lsdException w:name="Light List Accent 5" w:uiPriority="61"/>
+    <w:lsdException w:name="Light Grid Accent 5" w:uiPriority="62"/>
+    <w:lsdException w:name="Medium Shading 1 Accent 5" w:uiPriority="63"/>
+    <w:lsdException w:name="Medium Shading 2 Accent 5" w:uiPriority="64"/>
+    <w:lsdException w:name="Medium List 1 Accent 5" w:uiPriority="65"/>
+    <w:lsdException w:name="Medium List 2 Accent 5" w:uiPriority="66"/>
+    <w:lsdException w:name="Medium Grid 1 Accent 5" w:uiPriority="67"/>
+    <w:lsdException w:name="Medium Grid 2 Accent 5" w:uiPriority="68"/>
+    <w:lsdException w:name="Medium Grid 3 Accent 5" w:uiPriority="69"/>
+    <w:lsdException w:name="Dark List Accent 5" w:uiPriority="70"/>
+    <w:lsdException w:name="Colorful Shading Accent 5" w:uiPriority="71"/>
+    <w:lsdException w:name="Colorful List Accent 5" w:uiPriority="72"/>
+    <w:lsdException w:name="Colorful Grid Accent 5" w:uiPriority="73"/>
+    <w:lsdException w:name="Light Shading Accent 6" w:uiPriority="60"/>
+    <w:lsdException w:name="Light List Accent 6" w:uiPriority="61"/>
+    <w:lsdException w:name="Light Grid Accent 6" w:uiPriority="62"/>
+    <w:lsdException w:name="Medium Shading 1 Accent 6" w:uiPriority="63"/>
+    <w:lsdException w:name="Medium Shading 2 Accent 6" w:uiPriority="64"/>
+    <w:lsdException w:name="Medium List 1 Accent 6" w:uiPriority="65"/>
+    <w:lsdException w:name="Medium List 2 Accent 6" w:uiPriority="66"/>
+    <w:lsdException w:name="Medium Grid 1 Accent 6" w:uiPriority="67"/>
+    <w:lsdException w:name="Medium Grid 2 Accent 6" w:uiPriority="68"/>
+    <w:lsdException w:name="Medium Grid 3 Accent 6" w:uiPriority="69"/>
+    <w:lsdException w:name="Dark List Accent 6" w:uiPriority="70"/>
+    <w:lsdException w:name="Colorful Shading Accent 6" w:uiPriority="71"/>
+    <w:lsdException w:name="Colorful List Accent 6" w:uiPriority="72"/>
+    <w:lsdException w:name="Colorful Grid Accent 6" w:uiPriority="73"/>
+    <w:lsdException w:name="Subtle Emphasis" w:uiPriority="19" w:qFormat="1"/>
+    <w:lsdException w:name="Intense Emphasis" w:uiPriority="21" w:qFormat="1"/>
+    <w:lsdException w:name="Subtle Reference" w:uiPriority="31" w:qFormat="1"/>
+    <w:lsdException w:name="Intense Reference" w:uiPriority="32" w:qFormat="1"/>
+    <w:lsdException w:name="Book Title" w:uiPriority="33" w:qFormat="1"/>
+    <w:lsdException w:name="Bibliography" w:semiHidden="1" w:uiPriority="37" w:unhideWhenUsed="1"/>
+    <w:lsdException w:name="TOC Heading" w:semiHidden="1" w:uiPriority="39" w:unhideWhenUsed="1" w:qFormat="1"/>
+    <w:lsdException w:name="Plain Table 1" w:uiPriority="41"/>
+    <w:lsdException w:name="Plain Table 2" w:uiPriority="42"/>
+    <w:lsdException w:name="Plain Table 3" w:uiPriority="43"/>
+    <w:lsdException w:name="Plain Table 4" w:uiPriority="44"/>
+    <w:lsdException w:name="Plain Table 5" w:uiPriority="45"/>
+    <w:lsdException w:name="Grid Table Light" w:uiPriority="40"/>
+    <w:lsdException w:name="Grid Table 1 Light" w:uiPriority="46"/>
+    <w:lsdException w:name="Grid Table 2" w:uiPriority="47"/>
+    <w:lsdException w:name="Grid Table 3" w:uiPriority="48"/>
+    <w:lsdException w:name="Grid Table 4" w:uiPriority="49"/>
+    <w:lsdException w:name="Grid Table 5 Dark" w:uiPriority="50"/>
+    <w:lsdException w:name="Grid Table 6 Colorful" w:uiPriority="51"/>
+    <w:lsdException w:name="Grid Table 7 Colorful" w:uiPriority="52"/>
+    <w:lsdException w:name="Grid Table 1 Light Accent 1" w:uiPriority="46"/>
+    <w:lsdException w:name="Grid Table 2 Accent 1" w:uiPriority="47"/>
+    <w:lsdException w:name="Grid Table 3 Accent 1" w:uiPriority="48"/>
+    <w:lsdException w:name="Grid Table 4 Accent 1" w:uiPriority="49"/>
+    <w:lsdException w:name="Grid Table 5 Dark Accent 1" w:uiPriority="50"/>
+    <w:lsdException w:name="Grid Table 6 Colorful Accent 1" w:uiPriority="51"/>
+    <w:lsdException w:name="Grid Table 7 Colorful Accent 1" w:uiPriority="52"/>
+    <w:lsdException w:name="Grid Table 1 Light Accent 2" w:uiPriority="46"/>
+    <w:lsdException w:name="Grid Table 2 Accent 2" w:uiPriority="47"/>
+    <w:lsdException w:name="Grid Table 3 Accent 2" w:uiPriority="48"/>
+    <w:lsdException w:name="Grid Table 4 Accent 2" w:uiPriority="49"/>
+    <w:lsdException w:name="Grid Table 5 Dark Accent 2" w:uiPriority="50"/>
+    <w:lsdException w:name="Grid Table 6 Colorful Accent 2" w:uiPriority="51"/>
+    <w:lsdException w:name="Grid Table 7 Colorful Accent 2" w:uiPriority="52"/>
+    <w:lsdException w:name="Grid Table 1 Light Accent 3" w:uiPriority="46"/>
+    <w:lsdException w:name="Grid Table 2 Accent 3" w:uiPriority="47"/>
+    <w:lsdException w:name="Grid Table 3 Accent 3" w:uiPriority="48"/>
+    <w:lsdException w:name="Grid Table 4 Accent 3" w:uiPriority="49"/>
+    <w:lsdException w:name="Grid Table 5 Dark Accent 3" w:uiPriority="50"/>
+    <w:lsdException w:name="Grid Table 6 Colorful Accent 3" w:uiPriority="51"/>
+    <w:lsdException w:name="Grid Table 7 Colorful Accent 3" w:uiPriority="52"/>
+    <w:lsdException w:name="Grid Table 1 Light Accent 4" w:uiPriority="46"/>
+    <w:lsdException w:name="Grid Table 2 Accent 4" w:uiPriority="47"/>
+    <w:lsdException w:name="Grid Table 3 Accent 4" w:uiPriority="48"/>
+    <w:lsdException w:name="Grid Table 4 Accent 4" w:uiPriority="49"/>
+    <w:lsdException w:name="Grid Table 5 Dark Accent 4" w:uiPriority="50"/>
+    <w:lsdException w:name="Grid Table 6 Colorful Accent 4" w:uiPriority="51"/>
+    <w:lsdException w:name="Grid Table 7 Colorful Accent 4" w:uiPriority="52"/>
+    <w:lsdException w:name="Grid Table 1 Light Accent 5" w:uiPriority="46"/>
+    <w:lsdException w:name="Grid Table 2 Accent 5" w:uiPriority="47"/>
+    <w:lsdException w:name="Grid Table 3 Accent 5" w:uiPriority="48"/>
+    <w:lsdException w:name="Grid Table 4 Accent 5" w:uiPriority="49"/>
+    <w:lsdException w:name="Grid Table 5 Dark Accent 5" w:uiPriority="50"/>
+    <w:lsdException w:name="Grid Table 6 Colorful Accent 5" w:uiPriority="51"/>
+    <w:lsdException w:name="Grid Table 7 Colorful Accent 5" w:uiPriority="52"/>
+    <w:lsdException w:name="Grid Table 1 Light Accent 6" w:uiPriority="46"/>
+    <w:lsdException w:name="Grid Table 2 Accent 6" w:uiPriority="47"/>
+    <w:lsdException w:name="Grid Table 3 Accent 6" w:uiPriority="48"/>
+    <w:lsdException w:name="Grid Table 4 Accent 6" w:uiPriority="49"/>
+    <w:lsdException w:name="Grid Table 5 Dark Accent 6" w:uiPriority="50"/>
+    <w:lsdException w:name="Grid Table 6 Colorful Accent 6" w:uiPriority="51"/>
+    <w:lsdException w:name="Grid Table 7 Colorful Accent 6" w:uiPriority="52"/>
+    <w:lsdException w:name="List Table 1 Light" w:uiPriority="46"/>
+    <w:lsdException w:name="List Table 2" w:uiPriority="47"/>
+    <w:lsdException w:name="List Table 3" w:uiPriority="48"/>
+    <w:lsdException w:name="List Table 4" w:uiPriority="49"/>
+    <w:lsdException w:name="List Table 5 Dark" w:uiPriority="50"/>
+    <w:lsdException w:name="List Table 6 Colorful" w:uiPriority="51"/>
+    <w:lsdException w:name="List Table 7 Colorful" w:uiPriority="52"/>
+    <w:lsdException w:name="List Table 1 Light Accent 1" w:uiPriority="46"/>
+    <w:lsdException w:name="List Table 2 Accent 1" w:uiPriority="47"/>
+    <w:lsdException w:name="List Table 3 Accent 1" w:uiPriority="48"/>
+    <w:lsdException w:name="List Table 4 Accent 1" w:uiPriority="49"/>
+    <w:lsdException w:name="List Table 5 Dark Accent 1" w:uiPriority="50"/>
+    <w:lsdException w:name="List Table 6 Colorful Accent 1" w:uiPriority="51"/>
+    <w:lsdException w:name="List Table 7 Colorful Accent 1" w:uiPriority="52"/>
+    <w:lsdException w:name="List Table 1 Light Accent 2" w:uiPriority="46"/>
+    <w:lsdException w:name="List Table 2 Accent 2" w:uiPriority="47"/>
+    <w:lsdException w:name="List Table 3 Accent 2" w:uiPriority="48"/>
+    <w:lsdException w:name="List Table 4 Accent 2" w:uiPriority="49"/>
+    <w:lsdException w:name="List Table 5 Dark Accent 2" w:uiPriority="50"/>
+    <w:lsdException w:name="List Table 6 Colorful Accent 2" w:uiPriority="51"/>
+    <w:lsdException w:name="List Table 7 Colorful Accent 2" w:uiPriority="52"/>
+    <w:lsdException w:name="List Table 1 Light Accent 3" w:uiPriority="46"/>
+    <w:lsdException w:name="List Table 2 Accent 3" w:uiPriority="47"/>
+    <w:lsdException w:name="List Table 3 Accent 3" w:uiPriority="48"/>
+    <w:lsdException w:name="List Table 4 Accent 3" w:uiPriority="49"/>
+    <w:lsdException w:name="List Table 5 Dark Accent 3" w:uiPriority="50"/>
+    <w:lsdException w:name="List Table 6 Colorful Accent 3" w:uiPriority="51"/>
+    <w:lsdException w:name="List Table 7 Colorful Accent 3" w:uiPriority="52"/>
+    <w:lsdException w:name="List Table 1 Light Accent 4" w:uiPriority="46"/>
+    <w:lsdException w:name="List Table 2 Accent 4" w:uiPriority="47"/>
+    <w:lsdException w:name="List Table 3 Accent 4" w:uiPriority="48"/>
+    <w:lsdException w:name="List Table 4 Accent 4" w:uiPriority="49"/>
+    <w:lsdException w:name="List Table 5 Dark Accent 4" w:uiPriority="50"/>
+    <w:lsdException w:name="List Table 6 Colorful Accent 4" w:uiPriority="51"/>
+    <w:lsdException w:name="List Table 7 Colorful Accent 4" w:uiPriority="52"/>
+    <w:lsdException w:name="List Table 1 Light Accent 5" w:uiPriority="46"/>
+    <w:lsdException w:name="List Table 2 Accent 5" w:uiPriority="47"/>
+    <w:lsdException w:name="List Table 3 Accent 5" w:uiPriority="48"/>
+    <w:lsdException w:name="List Table 4 Accent 5" w:uiPriority="49"/>
+    <w:lsdException w:name="List Table 5 Dark Accent 5" w:uiPriority="50"/>
+    <w:lsdException w:name="List Table 6 Colorful Accent 5" w:uiPriority="51"/>
+    <w:lsdException w:name="List Table 7 Colorful Accent 5" w:uiPriority="52"/>
+    <w:lsdException w:name="List Table 1 Light Accent 6" w:uiPriority="46"/>
+    <w:lsdException w:name="List Table 2 Accent 6" w:uiPriority="47"/>
+    <w:lsdException w:name="List Table 3 Accent 6" w:uiPriority="48"/>
+    <w:lsdException w:name="List Table 4 Accent 6" w:uiPriority="49"/>
+    <w:lsdException w:name="List Table 5 Dark Accent 6" w:uiPriority="50"/>
+    <w:lsdException w:name="List Table 6 Colorful Accent 6" w:uiPriority="51"/>
+    <w:lsdException w:name="List Table 7 Colorful Accent 6" w:uiPriority="52"/>
   </w:latentStyles>
-  <w:style w:type="paragraph" w:default="1" w:styleId="Standard">
+  <w:style w:type="paragraph" w:default="1" w:styleId="Normal">
     <w:name w:val="Normal"/>
     <w:qFormat/>
   </w:style>
-  <w:style w:type="character" w:default="1" w:styleId="Absatz-Standardschriftart">
+  <w:style w:type="character" w:default="1" w:styleId="DefaultParagraphFont">
     <w:name w:val="Default Paragraph Font"/>
     <w:uiPriority w:val="1"/>
     <w:semiHidden/>
     <w:unhideWhenUsed/>
   </w:style>
-  <w:style w:type="table" w:default="1" w:styleId="NormaleTabelle">
+  <w:style w:type="table" w:default="1" w:styleId="TableNormal">
     <w:name w:val="Normal Table"/>
     <w:uiPriority w:val="99"/>
     <w:semiHidden/>
@@ -1504,16 +1709,16 @@
       </w:tblCellMar>
     </w:tblPr>
   </w:style>
-  <w:style w:type="numbering" w:default="1" w:styleId="KeineListe">
+  <w:style w:type="numbering" w:default="1" w:styleId="NoList">
     <w:name w:val="No List"/>
     <w:uiPriority w:val="99"/>
     <w:semiHidden/>
     <w:unhideWhenUsed/>
   </w:style>
-  <w:style w:type="paragraph" w:styleId="Kopfzeile">
+  <w:style w:type="paragraph" w:styleId="Header">
     <w:name w:val="header"/>
-    <w:basedOn w:val="Standard"/>
-    <w:link w:val="KopfzeileZchn"/>
+    <w:basedOn w:val="Normal"/>
+    <w:link w:val="HeaderChar"/>
     <w:uiPriority w:val="99"/>
     <w:unhideWhenUsed/>
     <w:rsid w:val="00581DDA"/>
@@ -1524,17 +1729,17 @@
       </w:tabs>
     </w:pPr>
   </w:style>
-  <w:style w:type="character" w:customStyle="1" w:styleId="KopfzeileZchn">
-    <w:name w:val="Kopfzeile Zchn"/>
-    <w:basedOn w:val="Absatz-Standardschriftart"/>
-    <w:link w:val="Kopfzeile"/>
+  <w:style w:type="character" w:customStyle="1" w:styleId="HeaderChar">
+    <w:name w:val="Header Char"/>
+    <w:basedOn w:val="DefaultParagraphFont"/>
+    <w:link w:val="Header"/>
     <w:uiPriority w:val="99"/>
     <w:rsid w:val="00581DDA"/>
   </w:style>
-  <w:style w:type="paragraph" w:styleId="Fuzeile">
+  <w:style w:type="paragraph" w:styleId="Footer">
     <w:name w:val="footer"/>
-    <w:basedOn w:val="Standard"/>
-    <w:link w:val="FuzeileZchn"/>
+    <w:basedOn w:val="Normal"/>
+    <w:link w:val="FooterChar"/>
     <w:uiPriority w:val="99"/>
     <w:unhideWhenUsed/>
     <w:rsid w:val="00581DDA"/>
@@ -1545,27 +1750,28 @@
       </w:tabs>
     </w:pPr>
   </w:style>
-  <w:style w:type="character" w:customStyle="1" w:styleId="FuzeileZchn">
-    <w:name w:val="Fußzeile Zchn"/>
-    <w:basedOn w:val="Absatz-Standardschriftart"/>
-    <w:link w:val="Fuzeile"/>
+  <w:style w:type="character" w:customStyle="1" w:styleId="FooterChar">
+    <w:name w:val="Footer Char"/>
+    <w:basedOn w:val="DefaultParagraphFont"/>
+    <w:link w:val="Footer"/>
     <w:uiPriority w:val="99"/>
     <w:rsid w:val="00581DDA"/>
   </w:style>
-  <w:style w:type="character" w:styleId="Seitenzahl">
+  <w:style w:type="character" w:styleId="PageNumber">
     <w:name w:val="page number"/>
-    <w:basedOn w:val="Absatz-Standardschriftart"/>
+    <w:basedOn w:val="DefaultParagraphFont"/>
     <w:uiPriority w:val="99"/>
     <w:semiHidden/>
     <w:unhideWhenUsed/>
     <w:rsid w:val="00581DDA"/>
   </w:style>
-  <w:style w:type="table" w:styleId="Tabellenraster">
+  <w:style w:type="table" w:styleId="TableGrid">
     <w:name w:val="Table Grid"/>
-    <w:basedOn w:val="NormaleTabelle"/>
+    <w:basedOn w:val="TableNormal"/>
     <w:uiPriority w:val="39"/>
     <w:rsid w:val="00BE3CA1"/>
     <w:tblPr>
+      <w:tblInd w:w="0" w:type="dxa"/>
       <w:tblBorders>
         <w:top w:val="single" w:sz="4" w:space="0" w:color="auto"/>
         <w:left w:val="single" w:sz="4" w:space="0" w:color="auto"/>
@@ -1574,12 +1780,18 @@
         <w:insideH w:val="single" w:sz="4" w:space="0" w:color="auto"/>
         <w:insideV w:val="single" w:sz="4" w:space="0" w:color="auto"/>
       </w:tblBorders>
+      <w:tblCellMar>
+        <w:top w:w="0" w:type="dxa"/>
+        <w:left w:w="108" w:type="dxa"/>
+        <w:bottom w:w="0" w:type="dxa"/>
+        <w:right w:w="108" w:type="dxa"/>
+      </w:tblCellMar>
     </w:tblPr>
   </w:style>
-  <w:style w:type="paragraph" w:styleId="Dokumentstruktur">
+  <w:style w:type="paragraph" w:styleId="DocumentMap">
     <w:name w:val="Document Map"/>
-    <w:basedOn w:val="Standard"/>
-    <w:link w:val="DokumentstrukturZchn"/>
+    <w:basedOn w:val="Normal"/>
+    <w:link w:val="DocumentMapChar"/>
     <w:uiPriority w:val="99"/>
     <w:semiHidden/>
     <w:unhideWhenUsed/>
@@ -1588,10 +1800,10 @@
       <w:rFonts w:ascii="Times New Roman" w:hAnsi="Times New Roman" w:cs="Times New Roman"/>
     </w:rPr>
   </w:style>
-  <w:style w:type="character" w:customStyle="1" w:styleId="DokumentstrukturZchn">
-    <w:name w:val="Dokumentstruktur Zchn"/>
-    <w:basedOn w:val="Absatz-Standardschriftart"/>
-    <w:link w:val="Dokumentstruktur"/>
+  <w:style w:type="character" w:customStyle="1" w:styleId="DocumentMapChar">
+    <w:name w:val="Document Map Char"/>
+    <w:basedOn w:val="DefaultParagraphFont"/>
+    <w:link w:val="DocumentMap"/>
     <w:uiPriority w:val="99"/>
     <w:semiHidden/>
     <w:rsid w:val="0081088A"/>
@@ -1599,9 +1811,9 @@
       <w:rFonts w:ascii="Times New Roman" w:hAnsi="Times New Roman" w:cs="Times New Roman"/>
     </w:rPr>
   </w:style>
-  <w:style w:type="paragraph" w:styleId="Listenabsatz">
+  <w:style w:type="paragraph" w:styleId="ListParagraph">
     <w:name w:val="List Paragraph"/>
-    <w:basedOn w:val="Standard"/>
+    <w:basedOn w:val="Normal"/>
     <w:uiPriority w:val="34"/>
     <w:qFormat/>
     <w:rsid w:val="00043A4C"/>
@@ -1610,10 +1822,10 @@
       <w:contextualSpacing/>
     </w:pPr>
   </w:style>
-  <w:style w:type="paragraph" w:styleId="Sprechblasentext">
+  <w:style w:type="paragraph" w:styleId="BalloonText">
     <w:name w:val="Balloon Text"/>
-    <w:basedOn w:val="Standard"/>
-    <w:link w:val="SprechblasentextZchn"/>
+    <w:basedOn w:val="Normal"/>
+    <w:link w:val="BalloonTextChar"/>
     <w:uiPriority w:val="99"/>
     <w:semiHidden/>
     <w:unhideWhenUsed/>
@@ -1624,323 +1836,10 @@
       <w:szCs w:val="16"/>
     </w:rPr>
   </w:style>
-  <w:style w:type="character" w:customStyle="1" w:styleId="SprechblasentextZchn">
-    <w:name w:val="Sprechblasentext Zchn"/>
-    <w:basedOn w:val="Absatz-Standardschriftart"/>
-    <w:link w:val="Sprechblasentext"/>
-    <w:uiPriority w:val="99"/>
-    <w:semiHidden/>
-    <w:rsid w:val="002233C4"/>
-    <w:rPr>
-      <w:rFonts w:ascii="Tahoma" w:hAnsi="Tahoma" w:cs="Tahoma"/>
-      <w:sz w:val="16"/>
-      <w:szCs w:val="16"/>
-    </w:rPr>
-  </w:style>
-</w:styles>
-</file>
-
-<file path=word/stylesWithEffects.xml><?xml version="1.0" encoding="utf-8"?>
-<w:styles xmlns:wpc="http://schemas.microsoft.com/office/word/2010/wordprocessingCanvas" xmlns:mc="http://schemas.openxmlformats.org/markup-compatibility/2006" xmlns:o="urn:schemas-microsoft-com:office:office" xmlns:r="http://schemas.openxmlformats.org/officeDocument/2006/relationships" xmlns:m="http://schemas.openxmlformats.org/officeDocument/2006/math" xmlns:v="urn:schemas-microsoft-com:vml" xmlns:wp14="http://schemas.microsoft.com/office/word/2010/wordprocessingDrawing" xmlns:wp="http://schemas.openxmlformats.org/drawingml/2006/wordprocessingDrawing" xmlns:w10="urn:schemas-microsoft-com:office:word" xmlns:w="http://schemas.openxmlformats.org/wordprocessingml/2006/main" xmlns:w14="http://schemas.microsoft.com/office/word/2010/wordml" xmlns:wpg="http://schemas.microsoft.com/office/word/2010/wordprocessingGroup" xmlns:wpi="http://schemas.microsoft.com/office/word/2010/wordprocessingInk" xmlns:wne="http://schemas.microsoft.com/office/word/2006/wordml" xmlns:wps="http://schemas.microsoft.com/office/word/2010/wordprocessingShape" mc:Ignorable="w14 wp14">
-  <w:docDefaults>
-    <w:rPrDefault>
-      <w:rPr>
-        <w:rFonts w:asciiTheme="minorHAnsi" w:eastAsiaTheme="minorEastAsia" w:hAnsiTheme="minorHAnsi" w:cstheme="minorBidi"/>
-        <w:sz w:val="24"/>
-        <w:szCs w:val="24"/>
-        <w:lang w:val="en-US" w:eastAsia="zh-TW" w:bidi="ar-SA"/>
-      </w:rPr>
-    </w:rPrDefault>
-    <w:pPrDefault/>
-  </w:docDefaults>
-  <w:latentStyles w:defLockedState="0" w:defUIPriority="99" w:defSemiHidden="1" w:defUnhideWhenUsed="1" w:defQFormat="0" w:count="267">
-    <w:lsdException w:name="Normal" w:semiHidden="0" w:uiPriority="0" w:unhideWhenUsed="0" w:qFormat="1"/>
-    <w:lsdException w:name="heading 1" w:semiHidden="0" w:uiPriority="9" w:unhideWhenUsed="0" w:qFormat="1"/>
-    <w:lsdException w:name="heading 2" w:uiPriority="9" w:qFormat="1"/>
-    <w:lsdException w:name="heading 3" w:uiPriority="9" w:qFormat="1"/>
-    <w:lsdException w:name="heading 4" w:uiPriority="9" w:qFormat="1"/>
-    <w:lsdException w:name="heading 5" w:uiPriority="9" w:qFormat="1"/>
-    <w:lsdException w:name="heading 6" w:uiPriority="9" w:qFormat="1"/>
-    <w:lsdException w:name="heading 7" w:uiPriority="9" w:qFormat="1"/>
-    <w:lsdException w:name="heading 8" w:uiPriority="9" w:qFormat="1"/>
-    <w:lsdException w:name="heading 9" w:uiPriority="9" w:qFormat="1"/>
-    <w:lsdException w:name="toc 1" w:uiPriority="39"/>
-    <w:lsdException w:name="toc 2" w:uiPriority="39"/>
-    <w:lsdException w:name="toc 3" w:uiPriority="39"/>
-    <w:lsdException w:name="toc 4" w:uiPriority="39"/>
-    <w:lsdException w:name="toc 5" w:uiPriority="39"/>
-    <w:lsdException w:name="toc 6" w:uiPriority="39"/>
-    <w:lsdException w:name="toc 7" w:uiPriority="39"/>
-    <w:lsdException w:name="toc 8" w:uiPriority="39"/>
-    <w:lsdException w:name="toc 9" w:uiPriority="39"/>
-    <w:lsdException w:name="caption" w:uiPriority="35" w:qFormat="1"/>
-    <w:lsdException w:name="Title" w:semiHidden="0" w:uiPriority="10" w:unhideWhenUsed="0" w:qFormat="1"/>
-    <w:lsdException w:name="Default Paragraph Font" w:uiPriority="1"/>
-    <w:lsdException w:name="Subtitle" w:semiHidden="0" w:uiPriority="11" w:unhideWhenUsed="0" w:qFormat="1"/>
-    <w:lsdException w:name="Strong" w:semiHidden="0" w:uiPriority="22" w:unhideWhenUsed="0" w:qFormat="1"/>
-    <w:lsdException w:name="Emphasis" w:semiHidden="0" w:uiPriority="20" w:unhideWhenUsed="0" w:qFormat="1"/>
-    <w:lsdException w:name="Table Grid" w:semiHidden="0" w:uiPriority="39" w:unhideWhenUsed="0"/>
-    <w:lsdException w:name="Placeholder Text" w:unhideWhenUsed="0"/>
-    <w:lsdException w:name="No Spacing" w:semiHidden="0" w:uiPriority="1" w:unhideWhenUsed="0" w:qFormat="1"/>
-    <w:lsdException w:name="Light Shading" w:semiHidden="0" w:uiPriority="60" w:unhideWhenUsed="0"/>
-    <w:lsdException w:name="Light List" w:semiHidden="0" w:uiPriority="61" w:unhideWhenUsed="0"/>
-    <w:lsdException w:name="Light Grid" w:semiHidden="0" w:uiPriority="62" w:unhideWhenUsed="0"/>
-    <w:lsdException w:name="Medium Shading 1" w:semiHidden="0" w:uiPriority="63" w:unhideWhenUsed="0"/>
-    <w:lsdException w:name="Medium Shading 2" w:semiHidden="0" w:uiPriority="64" w:unhideWhenUsed="0"/>
-    <w:lsdException w:name="Medium List 1" w:semiHidden="0" w:uiPriority="65" w:unhideWhenUsed="0"/>
-    <w:lsdException w:name="Medium List 2" w:semiHidden="0" w:uiPriority="66" w:unhideWhenUsed="0"/>
-    <w:lsdException w:name="Medium Grid 1" w:semiHidden="0" w:uiPriority="67" w:unhideWhenUsed="0"/>
-    <w:lsdException w:name="Medium Grid 2" w:semiHidden="0" w:uiPriority="68" w:unhideWhenUsed="0"/>
-    <w:lsdException w:name="Medium Grid 3" w:semiHidden="0" w:uiPriority="69" w:unhideWhenUsed="0"/>
-    <w:lsdException w:name="Dark List" w:semiHidden="0" w:uiPriority="70" w:unhideWhenUsed="0"/>
-    <w:lsdException w:name="Colorful Shading" w:semiHidden="0" w:uiPriority="71" w:unhideWhenUsed="0"/>
-    <w:lsdException w:name="Colorful List" w:semiHidden="0" w:uiPriority="72" w:unhideWhenUsed="0"/>
-    <w:lsdException w:name="Colorful Grid" w:semiHidden="0" w:uiPriority="73" w:unhideWhenUsed="0"/>
-    <w:lsdException w:name="Light Shading Accent 1" w:semiHidden="0" w:uiPriority="60" w:unhideWhenUsed="0"/>
-    <w:lsdException w:name="Light List Accent 1" w:semiHidden="0" w:uiPriority="61" w:unhideWhenUsed="0"/>
-    <w:lsdException w:name="Light Grid Accent 1" w:semiHidden="0" w:uiPriority="62" w:unhideWhenUsed="0"/>
-    <w:lsdException w:name="Medium Shading 1 Accent 1" w:semiHidden="0" w:uiPriority="63" w:unhideWhenUsed="0"/>
-    <w:lsdException w:name="Medium Shading 2 Accent 1" w:semiHidden="0" w:uiPriority="64" w:unhideWhenUsed="0"/>
-    <w:lsdException w:name="Medium List 1 Accent 1" w:semiHidden="0" w:uiPriority="65" w:unhideWhenUsed="0"/>
-    <w:lsdException w:name="Revision" w:unhideWhenUsed="0"/>
-    <w:lsdException w:name="List Paragraph" w:semiHidden="0" w:uiPriority="34" w:unhideWhenUsed="0" w:qFormat="1"/>
-    <w:lsdException w:name="Quote" w:semiHidden="0" w:uiPriority="29" w:unhideWhenUsed="0" w:qFormat="1"/>
-    <w:lsdException w:name="Intense Quote" w:semiHidden="0" w:uiPriority="30" w:unhideWhenUsed="0" w:qFormat="1"/>
-    <w:lsdException w:name="Medium List 2 Accent 1" w:semiHidden="0" w:uiPriority="66" w:unhideWhenUsed="0"/>
-    <w:lsdException w:name="Medium Grid 1 Accent 1" w:semiHidden="0" w:uiPriority="67" w:unhideWhenUsed="0"/>
-    <w:lsdException w:name="Medium Grid 2 Accent 1" w:semiHidden="0" w:uiPriority="68" w:unhideWhenUsed="0"/>
-    <w:lsdException w:name="Medium Grid 3 Accent 1" w:semiHidden="0" w:uiPriority="69" w:unhideWhenUsed="0"/>
-    <w:lsdException w:name="Dark List Accent 1" w:semiHidden="0" w:uiPriority="70" w:unhideWhenUsed="0"/>
-    <w:lsdException w:name="Colorful Shading Accent 1" w:semiHidden="0" w:uiPriority="71" w:unhideWhenUsed="0"/>
-    <w:lsdException w:name="Colorful List Accent 1" w:semiHidden="0" w:uiPriority="72" w:unhideWhenUsed="0"/>
-    <w:lsdException w:name="Colorful Grid Accent 1" w:semiHidden="0" w:uiPriority="73" w:unhideWhenUsed="0"/>
-    <w:lsdException w:name="Light Shading Accent 2" w:semiHidden="0" w:uiPriority="60" w:unhideWhenUsed="0"/>
-    <w:lsdException w:name="Light List Accent 2" w:semiHidden="0" w:uiPriority="61" w:unhideWhenUsed="0"/>
-    <w:lsdException w:name="Light Grid Accent 2" w:semiHidden="0" w:uiPriority="62" w:unhideWhenUsed="0"/>
-    <w:lsdException w:name="Medium Shading 1 Accent 2" w:semiHidden="0" w:uiPriority="63" w:unhideWhenUsed="0"/>
-    <w:lsdException w:name="Medium Shading 2 Accent 2" w:semiHidden="0" w:uiPriority="64" w:unhideWhenUsed="0"/>
-    <w:lsdException w:name="Medium List 1 Accent 2" w:semiHidden="0" w:uiPriority="65" w:unhideWhenUsed="0"/>
-    <w:lsdException w:name="Medium List 2 Accent 2" w:semiHidden="0" w:uiPriority="66" w:unhideWhenUsed="0"/>
-    <w:lsdException w:name="Medium Grid 1 Accent 2" w:semiHidden="0" w:uiPriority="67" w:unhideWhenUsed="0"/>
-    <w:lsdException w:name="Medium Grid 2 Accent 2" w:semiHidden="0" w:uiPriority="68" w:unhideWhenUsed="0"/>
-    <w:lsdException w:name="Medium Grid 3 Accent 2" w:semiHidden="0" w:uiPriority="69" w:unhideWhenUsed="0"/>
-    <w:lsdException w:name="Dark List Accent 2" w:semiHidden="0" w:uiPriority="70" w:unhideWhenUsed="0"/>
-    <w:lsdException w:name="Colorful Shading Accent 2" w:semiHidden="0" w:uiPriority="71" w:unhideWhenUsed="0"/>
-    <w:lsdException w:name="Colorful List Accent 2" w:semiHidden="0" w:uiPriority="72" w:unhideWhenUsed="0"/>
-    <w:lsdException w:name="Colorful Grid Accent 2" w:semiHidden="0" w:uiPriority="73" w:unhideWhenUsed="0"/>
-    <w:lsdException w:name="Light Shading Accent 3" w:semiHidden="0" w:uiPriority="60" w:unhideWhenUsed="0"/>
-    <w:lsdException w:name="Light List Accent 3" w:semiHidden="0" w:uiPriority="61" w:unhideWhenUsed="0"/>
-    <w:lsdException w:name="Light Grid Accent 3" w:semiHidden="0" w:uiPriority="62" w:unhideWhenUsed="0"/>
-    <w:lsdException w:name="Medium Shading 1 Accent 3" w:semiHidden="0" w:uiPriority="63" w:unhideWhenUsed="0"/>
-    <w:lsdException w:name="Medium Shading 2 Accent 3" w:semiHidden="0" w:uiPriority="64" w:unhideWhenUsed="0"/>
-    <w:lsdException w:name="Medium List 1 Accent 3" w:semiHidden="0" w:uiPriority="65" w:unhideWhenUsed="0"/>
-    <w:lsdException w:name="Medium List 2 Accent 3" w:semiHidden="0" w:uiPriority="66" w:unhideWhenUsed="0"/>
-    <w:lsdException w:name="Medium Grid 1 Accent 3" w:semiHidden="0" w:uiPriority="67" w:unhideWhenUsed="0"/>
-    <w:lsdException w:name="Medium Grid 2 Accent 3" w:semiHidden="0" w:uiPriority="68" w:unhideWhenUsed="0"/>
-    <w:lsdException w:name="Medium Grid 3 Accent 3" w:semiHidden="0" w:uiPriority="69" w:unhideWhenUsed="0"/>
-    <w:lsdException w:name="Dark List Accent 3" w:semiHidden="0" w:uiPriority="70" w:unhideWhenUsed="0"/>
-    <w:lsdException w:name="Colorful Shading Accent 3" w:semiHidden="0" w:uiPriority="71" w:unhideWhenUsed="0"/>
-    <w:lsdException w:name="Colorful List Accent 3" w:semiHidden="0" w:uiPriority="72" w:unhideWhenUsed="0"/>
-    <w:lsdException w:name="Colorful Grid Accent 3" w:semiHidden="0" w:uiPriority="73" w:unhideWhenUsed="0"/>
-    <w:lsdException w:name="Light Shading Accent 4" w:semiHidden="0" w:uiPriority="60" w:unhideWhenUsed="0"/>
-    <w:lsdException w:name="Light List Accent 4" w:semiHidden="0" w:uiPriority="61" w:unhideWhenUsed="0"/>
-    <w:lsdException w:name="Light Grid Accent 4" w:semiHidden="0" w:uiPriority="62" w:unhideWhenUsed="0"/>
-    <w:lsdException w:name="Medium Shading 1 Accent 4" w:semiHidden="0" w:uiPriority="63" w:unhideWhenUsed="0"/>
-    <w:lsdException w:name="Medium Shading 2 Accent 4" w:semiHidden="0" w:uiPriority="64" w:unhideWhenUsed="0"/>
-    <w:lsdException w:name="Medium List 1 Accent 4" w:semiHidden="0" w:uiPriority="65" w:unhideWhenUsed="0"/>
-    <w:lsdException w:name="Medium List 2 Accent 4" w:semiHidden="0" w:uiPriority="66" w:unhideWhenUsed="0"/>
-    <w:lsdException w:name="Medium Grid 1 Accent 4" w:semiHidden="0" w:uiPriority="67" w:unhideWhenUsed="0"/>
-    <w:lsdException w:name="Medium Grid 2 Accent 4" w:semiHidden="0" w:uiPriority="68" w:unhideWhenUsed="0"/>
-    <w:lsdException w:name="Medium Grid 3 Accent 4" w:semiHidden="0" w:uiPriority="69" w:unhideWhenUsed="0"/>
-    <w:lsdException w:name="Dark List Accent 4" w:semiHidden="0" w:uiPriority="70" w:unhideWhenUsed="0"/>
-    <w:lsdException w:name="Colorful Shading Accent 4" w:semiHidden="0" w:uiPriority="71" w:unhideWhenUsed="0"/>
-    <w:lsdException w:name="Colorful List Accent 4" w:semiHidden="0" w:uiPriority="72" w:unhideWhenUsed="0"/>
-    <w:lsdException w:name="Colorful Grid Accent 4" w:semiHidden="0" w:uiPriority="73" w:unhideWhenUsed="0"/>
-    <w:lsdException w:name="Light Shading Accent 5" w:semiHidden="0" w:uiPriority="60" w:unhideWhenUsed="0"/>
-    <w:lsdException w:name="Light List Accent 5" w:semiHidden="0" w:uiPriority="61" w:unhideWhenUsed="0"/>
-    <w:lsdException w:name="Light Grid Accent 5" w:semiHidden="0" w:uiPriority="62" w:unhideWhenUsed="0"/>
-    <w:lsdException w:name="Medium Shading 1 Accent 5" w:semiHidden="0" w:uiPriority="63" w:unhideWhenUsed="0"/>
-    <w:lsdException w:name="Medium Shading 2 Accent 5" w:semiHidden="0" w:uiPriority="64" w:unhideWhenUsed="0"/>
-    <w:lsdException w:name="Medium List 1 Accent 5" w:semiHidden="0" w:uiPriority="65" w:unhideWhenUsed="0"/>
-    <w:lsdException w:name="Medium List 2 Accent 5" w:semiHidden="0" w:uiPriority="66" w:unhideWhenUsed="0"/>
-    <w:lsdException w:name="Medium Grid 1 Accent 5" w:semiHidden="0" w:uiPriority="67" w:unhideWhenUsed="0"/>
-    <w:lsdException w:name="Medium Grid 2 Accent 5" w:semiHidden="0" w:uiPriority="68" w:unhideWhenUsed="0"/>
-    <w:lsdException w:name="Medium Grid 3 Accent 5" w:semiHidden="0" w:uiPriority="69" w:unhideWhenUsed="0"/>
-    <w:lsdException w:name="Dark List Accent 5" w:semiHidden="0" w:uiPriority="70" w:unhideWhenUsed="0"/>
-    <w:lsdException w:name="Colorful Shading Accent 5" w:semiHidden="0" w:uiPriority="71" w:unhideWhenUsed="0"/>
-    <w:lsdException w:name="Colorful List Accent 5" w:semiHidden="0" w:uiPriority="72" w:unhideWhenUsed="0"/>
-    <w:lsdException w:name="Colorful Grid Accent 5" w:semiHidden="0" w:uiPriority="73" w:unhideWhenUsed="0"/>
-    <w:lsdException w:name="Light Shading Accent 6" w:semiHidden="0" w:uiPriority="60" w:unhideWhenUsed="0"/>
-    <w:lsdException w:name="Light List Accent 6" w:semiHidden="0" w:uiPriority="61" w:unhideWhenUsed="0"/>
-    <w:lsdException w:name="Light Grid Accent 6" w:semiHidden="0" w:uiPriority="62" w:unhideWhenUsed="0"/>
-    <w:lsdException w:name="Medium Shading 1 Accent 6" w:semiHidden="0" w:uiPriority="63" w:unhideWhenUsed="0"/>
-    <w:lsdException w:name="Medium Shading 2 Accent 6" w:semiHidden="0" w:uiPriority="64" w:unhideWhenUsed="0"/>
-    <w:lsdException w:name="Medium List 1 Accent 6" w:semiHidden="0" w:uiPriority="65" w:unhideWhenUsed="0"/>
-    <w:lsdException w:name="Medium List 2 Accent 6" w:semiHidden="0" w:uiPriority="66" w:unhideWhenUsed="0"/>
-    <w:lsdException w:name="Medium Grid 1 Accent 6" w:semiHidden="0" w:uiPriority="67" w:unhideWhenUsed="0"/>
-    <w:lsdException w:name="Medium Grid 2 Accent 6" w:semiHidden="0" w:uiPriority="68" w:unhideWhenUsed="0"/>
-    <w:lsdException w:name="Medium Grid 3 Accent 6" w:semiHidden="0" w:uiPriority="69" w:unhideWhenUsed="0"/>
-    <w:lsdException w:name="Dark List Accent 6" w:semiHidden="0" w:uiPriority="70" w:unhideWhenUsed="0"/>
-    <w:lsdException w:name="Colorful Shading Accent 6" w:semiHidden="0" w:uiPriority="71" w:unhideWhenUsed="0"/>
-    <w:lsdException w:name="Colorful List Accent 6" w:semiHidden="0" w:uiPriority="72" w:unhideWhenUsed="0"/>
-    <w:lsdException w:name="Colorful Grid Accent 6" w:semiHidden="0" w:uiPriority="73" w:unhideWhenUsed="0"/>
-    <w:lsdException w:name="Subtle Emphasis" w:semiHidden="0" w:uiPriority="19" w:unhideWhenUsed="0" w:qFormat="1"/>
-    <w:lsdException w:name="Intense Emphasis" w:semiHidden="0" w:uiPriority="21" w:unhideWhenUsed="0" w:qFormat="1"/>
-    <w:lsdException w:name="Subtle Reference" w:semiHidden="0" w:uiPriority="31" w:unhideWhenUsed="0" w:qFormat="1"/>
-    <w:lsdException w:name="Intense Reference" w:semiHidden="0" w:uiPriority="32" w:unhideWhenUsed="0" w:qFormat="1"/>
-    <w:lsdException w:name="Book Title" w:semiHidden="0" w:uiPriority="33" w:unhideWhenUsed="0" w:qFormat="1"/>
-    <w:lsdException w:name="Bibliography" w:uiPriority="37"/>
-    <w:lsdException w:name="TOC Heading" w:uiPriority="39" w:qFormat="1"/>
-  </w:latentStyles>
-  <w:style w:type="paragraph" w:default="1" w:styleId="Standard">
-    <w:name w:val="Normal"/>
-    <w:qFormat/>
-  </w:style>
-  <w:style w:type="character" w:default="1" w:styleId="Absatz-Standardschriftart">
-    <w:name w:val="Default Paragraph Font"/>
-    <w:uiPriority w:val="1"/>
-    <w:semiHidden/>
-    <w:unhideWhenUsed/>
-  </w:style>
-  <w:style w:type="table" w:default="1" w:styleId="NormaleTabelle">
-    <w:name w:val="Normal Table"/>
-    <w:uiPriority w:val="99"/>
-    <w:semiHidden/>
-    <w:unhideWhenUsed/>
-    <w:tblPr>
-      <w:tblInd w:w="0" w:type="dxa"/>
-      <w:tblCellMar>
-        <w:top w:w="0" w:type="dxa"/>
-        <w:left w:w="108" w:type="dxa"/>
-        <w:bottom w:w="0" w:type="dxa"/>
-        <w:right w:w="108" w:type="dxa"/>
-      </w:tblCellMar>
-    </w:tblPr>
-  </w:style>
-  <w:style w:type="numbering" w:default="1" w:styleId="KeineListe">
-    <w:name w:val="No List"/>
-    <w:uiPriority w:val="99"/>
-    <w:semiHidden/>
-    <w:unhideWhenUsed/>
-  </w:style>
-  <w:style w:type="paragraph" w:styleId="Kopfzeile">
-    <w:name w:val="header"/>
-    <w:basedOn w:val="Standard"/>
-    <w:link w:val="KopfzeileZchn"/>
-    <w:uiPriority w:val="99"/>
-    <w:unhideWhenUsed/>
-    <w:rsid w:val="00581DDA"/>
-    <w:pPr>
-      <w:tabs>
-        <w:tab w:val="center" w:pos="4680"/>
-        <w:tab w:val="right" w:pos="9360"/>
-      </w:tabs>
-    </w:pPr>
-  </w:style>
-  <w:style w:type="character" w:customStyle="1" w:styleId="KopfzeileZchn">
-    <w:name w:val="Kopfzeile Zchn"/>
-    <w:basedOn w:val="Absatz-Standardschriftart"/>
-    <w:link w:val="Kopfzeile"/>
-    <w:uiPriority w:val="99"/>
-    <w:rsid w:val="00581DDA"/>
-  </w:style>
-  <w:style w:type="paragraph" w:styleId="Fuzeile">
-    <w:name w:val="footer"/>
-    <w:basedOn w:val="Standard"/>
-    <w:link w:val="FuzeileZchn"/>
-    <w:uiPriority w:val="99"/>
-    <w:unhideWhenUsed/>
-    <w:rsid w:val="00581DDA"/>
-    <w:pPr>
-      <w:tabs>
-        <w:tab w:val="center" w:pos="4680"/>
-        <w:tab w:val="right" w:pos="9360"/>
-      </w:tabs>
-    </w:pPr>
-  </w:style>
-  <w:style w:type="character" w:customStyle="1" w:styleId="FuzeileZchn">
-    <w:name w:val="Fußzeile Zchn"/>
-    <w:basedOn w:val="Absatz-Standardschriftart"/>
-    <w:link w:val="Fuzeile"/>
-    <w:uiPriority w:val="99"/>
-    <w:rsid w:val="00581DDA"/>
-  </w:style>
-  <w:style w:type="character" w:styleId="Seitenzahl">
-    <w:name w:val="page number"/>
-    <w:basedOn w:val="Absatz-Standardschriftart"/>
-    <w:uiPriority w:val="99"/>
-    <w:semiHidden/>
-    <w:unhideWhenUsed/>
-    <w:rsid w:val="00581DDA"/>
-  </w:style>
-  <w:style w:type="table" w:styleId="Tabellenraster">
-    <w:name w:val="Table Grid"/>
-    <w:basedOn w:val="NormaleTabelle"/>
-    <w:uiPriority w:val="39"/>
-    <w:rsid w:val="00BE3CA1"/>
-    <w:tblPr>
-      <w:tblBorders>
-        <w:top w:val="single" w:sz="4" w:space="0" w:color="auto"/>
-        <w:left w:val="single" w:sz="4" w:space="0" w:color="auto"/>
-        <w:bottom w:val="single" w:sz="4" w:space="0" w:color="auto"/>
-        <w:right w:val="single" w:sz="4" w:space="0" w:color="auto"/>
-        <w:insideH w:val="single" w:sz="4" w:space="0" w:color="auto"/>
-        <w:insideV w:val="single" w:sz="4" w:space="0" w:color="auto"/>
-      </w:tblBorders>
-    </w:tblPr>
-  </w:style>
-  <w:style w:type="paragraph" w:styleId="Dokumentstruktur">
-    <w:name w:val="Document Map"/>
-    <w:basedOn w:val="Standard"/>
-    <w:link w:val="DokumentstrukturZchn"/>
-    <w:uiPriority w:val="99"/>
-    <w:semiHidden/>
-    <w:unhideWhenUsed/>
-    <w:rsid w:val="0081088A"/>
-    <w:rPr>
-      <w:rFonts w:ascii="Times New Roman" w:hAnsi="Times New Roman" w:cs="Times New Roman"/>
-    </w:rPr>
-  </w:style>
-  <w:style w:type="character" w:customStyle="1" w:styleId="DokumentstrukturZchn">
-    <w:name w:val="Dokumentstruktur Zchn"/>
-    <w:basedOn w:val="Absatz-Standardschriftart"/>
-    <w:link w:val="Dokumentstruktur"/>
-    <w:uiPriority w:val="99"/>
-    <w:semiHidden/>
-    <w:rsid w:val="0081088A"/>
-    <w:rPr>
-      <w:rFonts w:ascii="Times New Roman" w:hAnsi="Times New Roman" w:cs="Times New Roman"/>
-    </w:rPr>
-  </w:style>
-  <w:style w:type="paragraph" w:styleId="Listenabsatz">
-    <w:name w:val="List Paragraph"/>
-    <w:basedOn w:val="Standard"/>
-    <w:uiPriority w:val="34"/>
-    <w:qFormat/>
-    <w:rsid w:val="00043A4C"/>
-    <w:pPr>
-      <w:ind w:left="720"/>
-      <w:contextualSpacing/>
-    </w:pPr>
-  </w:style>
-  <w:style w:type="paragraph" w:styleId="Sprechblasentext">
-    <w:name w:val="Balloon Text"/>
-    <w:basedOn w:val="Standard"/>
-    <w:link w:val="SprechblasentextZchn"/>
-    <w:uiPriority w:val="99"/>
-    <w:semiHidden/>
-    <w:unhideWhenUsed/>
-    <w:rsid w:val="002233C4"/>
-    <w:rPr>
-      <w:rFonts w:ascii="Tahoma" w:hAnsi="Tahoma" w:cs="Tahoma"/>
-      <w:sz w:val="16"/>
-      <w:szCs w:val="16"/>
-    </w:rPr>
-  </w:style>
-  <w:style w:type="character" w:customStyle="1" w:styleId="SprechblasentextZchn">
-    <w:name w:val="Sprechblasentext Zchn"/>
-    <w:basedOn w:val="Absatz-Standardschriftart"/>
-    <w:link w:val="Sprechblasentext"/>
+  <w:style w:type="character" w:customStyle="1" w:styleId="BalloonTextChar">
+    <w:name w:val="Balloon Text Char"/>
+    <w:basedOn w:val="DefaultParagraphFont"/>
+    <w:link w:val="BalloonText"/>
     <w:uiPriority w:val="99"/>
     <w:semiHidden/>
     <w:rsid w:val="002233C4"/>
@@ -2208,7 +2107,7 @@
   <a:extraClrSchemeLst/>
   <a:extLst>
     <a:ext uri="{05A4C25C-085E-4340-85A3-A5531E510DB2}">
-      <thm15:themeFamily xmlns="" xmlns:thm15="http://schemas.microsoft.com/office/thememl/2012/main" name="Office Theme" id="{62F939B6-93AF-4DB8-9C6B-D6C7DFDC589F}" vid="{4A3C46E8-61CC-4603-A589-7422A47A8E4A}"/>
+      <thm15:themeFamily xmlns:thm15="http://schemas.microsoft.com/office/thememl/2012/main" name="Office Theme" id="{62F939B6-93AF-4DB8-9C6B-D6C7DFDC589F}" vid="{4A3C46E8-61CC-4603-A589-7422A47A8E4A}"/>
     </a:ext>
   </a:extLst>
 </a:theme>
@@ -2219,7 +2118,7 @@
 </file>
 
 <file path=customXml/itemProps1.xml><?xml version="1.0" encoding="utf-8"?>
-<ds:datastoreItem xmlns:ds="http://schemas.openxmlformats.org/officeDocument/2006/customXml" ds:itemID="{1283410D-0C96-4F79-A532-5DB2C327A0F4}">
+<ds:datastoreItem xmlns:ds="http://schemas.openxmlformats.org/officeDocument/2006/customXml" ds:itemID="{1930960C-7DEC-BC43-A7EB-0D2F3B338C78}">
   <ds:schemaRefs>
     <ds:schemaRef ds:uri="http://schemas.openxmlformats.org/officeDocument/2006/bibliography"/>
   </ds:schemaRefs>

</xml_diff>

<commit_message>
add InChi/Smiles version into Report
</commit_message>
<xml_diff>
--- a/lib/template/Supporting_information.docx
+++ b/lib/template/Supporting_information.docx
@@ -9,21 +9,12 @@
           <w:lang w:val="fr-FR"/>
         </w:rPr>
       </w:pPr>
-      <w:proofErr w:type="spellStart"/>
       <w:r>
         <w:rPr>
           <w:rFonts w:ascii="Times New Roman" w:hAnsi="Times New Roman" w:cs="Times New Roman"/>
           <w:lang w:val="fr-FR"/>
         </w:rPr>
-        <w:t>Experimental</w:t>
-      </w:r>
-      <w:proofErr w:type="spellEnd"/>
-      <w:r>
-        <w:rPr>
-          <w:rFonts w:ascii="Times New Roman" w:hAnsi="Times New Roman" w:cs="Times New Roman"/>
-          <w:lang w:val="fr-FR"/>
-        </w:rPr>
-        <w:t xml:space="preserve"> Part: </w:t>
+        <w:t xml:space="preserve">Experimental Part: </w:t>
       </w:r>
     </w:p>
     <w:p>
@@ -67,23 +58,37 @@
           <w:rFonts w:ascii="Times New Roman" w:hAnsi="Times New Roman" w:cs="Times New Roman"/>
           <w:lang w:val="fr-FR"/>
         </w:rPr>
-        <w:t xml:space="preserve">Version </w:t>
-      </w:r>
-      <w:proofErr w:type="spellStart"/>
+        <w:t>Version InCHI (</w:t>
+      </w:r>
       <w:r>
         <w:rPr>
           <w:rFonts w:ascii="Times New Roman" w:hAnsi="Times New Roman" w:cs="Times New Roman"/>
           <w:lang w:val="fr-FR"/>
         </w:rPr>
-        <w:t>InCHI</w:t>
-      </w:r>
-      <w:proofErr w:type="spellEnd"/>
+        <w:t>1.04</w:t>
+      </w:r>
       <w:r>
         <w:rPr>
           <w:rFonts w:ascii="Times New Roman" w:hAnsi="Times New Roman" w:cs="Times New Roman"/>
           <w:lang w:val="fr-FR"/>
         </w:rPr>
-        <w:t xml:space="preserve"> (), Version SMILES ()</w:t>
+        <w:t>), Version SMILES (</w:t>
+      </w:r>
+      <w:r>
+        <w:rPr>
+          <w:rFonts w:ascii="Times New Roman" w:hAnsi="Times New Roman" w:cs="Times New Roman"/>
+          <w:lang w:val="fr-FR"/>
+        </w:rPr>
+        <w:t>Daylight</w:t>
+      </w:r>
+      <w:bookmarkStart w:id="0" w:name="_GoBack"/>
+      <w:bookmarkEnd w:id="0"/>
+      <w:r>
+        <w:rPr>
+          <w:rFonts w:ascii="Times New Roman" w:hAnsi="Times New Roman" w:cs="Times New Roman"/>
+          <w:lang w:val="fr-FR"/>
+        </w:rPr>
+        <w:t>)</w:t>
       </w:r>
     </w:p>
     <w:p>
@@ -292,10 +297,10 @@
             <v:path o:extrusionok="f" gradientshapeok="t" o:connecttype="rect"/>
             <o:lock v:ext="edit" aspectratio="t"/>
           </v:shapetype>
-          <v:shape id="_x0000_i1025" type="#_x0000_t75" style="width:448pt;height:100.25pt" o:ole="">
+          <v:shape id="_x0000_i1025" type="#_x0000_t75" style="width:448.2pt;height:100.2pt" o:ole="">
             <v:imagedata r:id="rId8" o:title=""/>
           </v:shape>
-          <o:OLEObject Type="Embed" ProgID="ChemDraw.Document.6.0" ShapeID="_x0000_i1025" DrawAspect="Content" ObjectID="_1569681228" r:id="rId9"/>
+          <o:OLEObject Type="Embed" ProgID="ChemDraw.Document.6.0" ShapeID="_x0000_i1025" DrawAspect="Content" ObjectID="_1570602578" r:id="rId9"/>
         </w:object>
       </w:r>
       <w:r>
@@ -599,10 +604,10 @@
           <w:rFonts w:ascii="Times New Roman" w:hAnsi="Times New Roman" w:cs="Times New Roman"/>
         </w:rPr>
         <w:object w:dxaOrig="18787" w:dyaOrig="5510" w14:anchorId="40B4FE74">
-          <v:shape id="_x0000_i1026" type="#_x0000_t75" style="width:451.75pt;height:100.25pt" o:ole="">
+          <v:shape id="_x0000_i1026" type="#_x0000_t75" style="width:451.8pt;height:100.2pt" o:ole="">
             <v:imagedata r:id="rId8" o:title=""/>
           </v:shape>
-          <o:OLEObject Type="Embed" ProgID="ChemDraw.Document.6.0" ShapeID="_x0000_i1026" DrawAspect="Content" ObjectID="_1569681229" r:id="rId10"/>
+          <o:OLEObject Type="Embed" ProgID="ChemDraw.Document.6.0" ShapeID="_x0000_i1026" DrawAspect="Content" ObjectID="_1570602579" r:id="rId10"/>
         </w:object>
       </w:r>
       <w:r>
@@ -766,10 +771,10 @@
           <w:rFonts w:ascii="Times New Roman" w:hAnsi="Times New Roman" w:cs="Times New Roman"/>
         </w:rPr>
         <w:object w:dxaOrig="18787" w:dyaOrig="5510" w14:anchorId="4964B097">
-          <v:shape id="_x0000_i1027" type="#_x0000_t75" style="width:451.75pt;height:100.25pt" o:ole="">
+          <v:shape id="_x0000_i1027" type="#_x0000_t75" style="width:451.8pt;height:100.2pt" o:ole="">
             <v:imagedata r:id="rId8" o:title=""/>
           </v:shape>
-          <o:OLEObject Type="Embed" ProgID="ChemDraw.Document.6.0" ShapeID="_x0000_i1027" DrawAspect="Content" ObjectID="_1569681230" r:id="rId11"/>
+          <o:OLEObject Type="Embed" ProgID="ChemDraw.Document.6.0" ShapeID="_x0000_i1027" DrawAspect="Content" ObjectID="_1570602580" r:id="rId11"/>
         </w:object>
       </w:r>
       <w:r>
@@ -904,8 +909,6 @@
         </w:rPr>
         <w:fldChar w:fldCharType="end"/>
       </w:r>
-      <w:bookmarkStart w:id="0" w:name="_GoBack"/>
-      <w:bookmarkEnd w:id="0"/>
     </w:p>
     <w:p>
       <w:pPr>
@@ -2118,7 +2121,7 @@
 </file>
 
 <file path=customXml/itemProps1.xml><?xml version="1.0" encoding="utf-8"?>
-<ds:datastoreItem xmlns:ds="http://schemas.openxmlformats.org/officeDocument/2006/customXml" ds:itemID="{1930960C-7DEC-BC43-A7EB-0D2F3B338C78}">
+<ds:datastoreItem xmlns:ds="http://schemas.openxmlformats.org/officeDocument/2006/customXml" ds:itemID="{1C13E908-ADAB-5248-9892-54B274A75269}">
   <ds:schemaRefs>
     <ds:schemaRef ds:uri="http://schemas.openxmlformats.org/officeDocument/2006/bibliography"/>
   </ds:schemaRefs>

</xml_diff>

<commit_message>
report BE - update inchikey/smiles format
</commit_message>
<xml_diff>
--- a/lib/template/Supporting_information.docx
+++ b/lib/template/Supporting_information.docx
@@ -58,31 +58,38 @@
           <w:rFonts w:ascii="Times New Roman" w:hAnsi="Times New Roman" w:cs="Times New Roman"/>
           <w:lang w:val="fr-FR"/>
         </w:rPr>
-        <w:t>Version InCHI (</w:t>
-      </w:r>
-      <w:r>
-        <w:rPr>
-          <w:rFonts w:ascii="Times New Roman" w:hAnsi="Times New Roman" w:cs="Times New Roman"/>
-          <w:lang w:val="fr-FR"/>
-        </w:rPr>
-        <w:t>1.04</w:t>
-      </w:r>
-      <w:r>
-        <w:rPr>
-          <w:rFonts w:ascii="Times New Roman" w:hAnsi="Times New Roman" w:cs="Times New Roman"/>
-          <w:lang w:val="fr-FR"/>
-        </w:rPr>
-        <w:t>), Version SMILES (</w:t>
-      </w:r>
-      <w:r>
-        <w:rPr>
-          <w:rFonts w:ascii="Times New Roman" w:hAnsi="Times New Roman" w:cs="Times New Roman"/>
-          <w:lang w:val="fr-FR"/>
-        </w:rPr>
-        <w:t>Daylight</w:t>
+        <w:t>Version InCh</w:t>
       </w:r>
       <w:bookmarkStart w:id="0" w:name="_GoBack"/>
       <w:bookmarkEnd w:id="0"/>
+      <w:r>
+        <w:rPr>
+          <w:rFonts w:ascii="Times New Roman" w:hAnsi="Times New Roman" w:cs="Times New Roman"/>
+          <w:lang w:val="fr-FR"/>
+        </w:rPr>
+        <w:t>I (</w:t>
+      </w:r>
+      <w:r>
+        <w:rPr>
+          <w:rFonts w:ascii="Times New Roman" w:hAnsi="Times New Roman" w:cs="Times New Roman"/>
+          <w:lang w:val="fr-FR"/>
+        </w:rPr>
+        <w:t>1.04</w:t>
+      </w:r>
+      <w:r>
+        <w:rPr>
+          <w:rFonts w:ascii="Times New Roman" w:hAnsi="Times New Roman" w:cs="Times New Roman"/>
+          <w:lang w:val="fr-FR"/>
+        </w:rPr>
+        <w:t>), Version SMILES (</w:t>
+      </w:r>
+      <w:r>
+        <w:rPr>
+          <w:rFonts w:ascii="Times New Roman" w:hAnsi="Times New Roman" w:cs="Times New Roman"/>
+          <w:lang w:val="fr-FR"/>
+        </w:rPr>
+        <w:t>Daylight</w:t>
+      </w:r>
       <w:r>
         <w:rPr>
           <w:rFonts w:ascii="Times New Roman" w:hAnsi="Times New Roman" w:cs="Times New Roman"/>
@@ -297,10 +304,10 @@
             <v:path o:extrusionok="f" gradientshapeok="t" o:connecttype="rect"/>
             <o:lock v:ext="edit" aspectratio="t"/>
           </v:shapetype>
-          <v:shape id="_x0000_i1025" type="#_x0000_t75" style="width:448.2pt;height:100.2pt" o:ole="">
+          <v:shape id="_x0000_i1025" type="#_x0000_t75" style="width:448pt;height:100pt" o:ole="">
             <v:imagedata r:id="rId8" o:title=""/>
           </v:shape>
-          <o:OLEObject Type="Embed" ProgID="ChemDraw.Document.6.0" ShapeID="_x0000_i1025" DrawAspect="Content" ObjectID="_1570602578" r:id="rId9"/>
+          <o:OLEObject Type="Embed" ProgID="ChemDraw.Document.6.0" ShapeID="_x0000_i1025" DrawAspect="Content" ObjectID="_1586590306" r:id="rId9"/>
         </w:object>
       </w:r>
       <w:r>
@@ -604,10 +611,10 @@
           <w:rFonts w:ascii="Times New Roman" w:hAnsi="Times New Roman" w:cs="Times New Roman"/>
         </w:rPr>
         <w:object w:dxaOrig="18787" w:dyaOrig="5510" w14:anchorId="40B4FE74">
-          <v:shape id="_x0000_i1026" type="#_x0000_t75" style="width:448.15pt;height:100.2pt" o:ole="">
+          <v:shape id="_x0000_i1026" type="#_x0000_t75" style="width:448pt;height:100pt" o:ole="">
             <v:imagedata r:id="rId8" o:title=""/>
           </v:shape>
-          <o:OLEObject Type="Embed" ProgID="ChemDraw.Document.6.0" ShapeID="_x0000_i1026" DrawAspect="Content" ObjectID="_1570602579" r:id="rId10"/>
+          <o:OLEObject Type="Embed" ProgID="ChemDraw.Document.6.0" ShapeID="_x0000_i1026" DrawAspect="Content" ObjectID="_1586590307" r:id="rId10"/>
         </w:object>
       </w:r>
       <w:r>
@@ -771,10 +778,10 @@
           <w:rFonts w:ascii="Times New Roman" w:hAnsi="Times New Roman" w:cs="Times New Roman"/>
         </w:rPr>
         <w:object w:dxaOrig="18787" w:dyaOrig="5510" w14:anchorId="4964B097">
-          <v:shape id="_x0000_i1027" type="#_x0000_t75" style="width:448.15pt;height:100.2pt" o:ole="">
+          <v:shape id="_x0000_i1027" type="#_x0000_t75" style="width:448pt;height:100pt" o:ole="">
             <v:imagedata r:id="rId8" o:title=""/>
           </v:shape>
-          <o:OLEObject Type="Embed" ProgID="ChemDraw.Document.6.0" ShapeID="_x0000_i1027" DrawAspect="Content" ObjectID="_1570602580" r:id="rId11"/>
+          <o:OLEObject Type="Embed" ProgID="ChemDraw.Document.6.0" ShapeID="_x0000_i1027" DrawAspect="Content" ObjectID="_1586590308" r:id="rId11"/>
         </w:object>
       </w:r>
       <w:r>
@@ -2121,7 +2128,7 @@
 </file>
 
 <file path=customXml/itemProps1.xml><?xml version="1.0" encoding="utf-8"?>
-<ds:datastoreItem xmlns:ds="http://schemas.openxmlformats.org/officeDocument/2006/customXml" ds:itemID="{1C13E908-ADAB-5248-9892-54B274A75269}">
+<ds:datastoreItem xmlns:ds="http://schemas.openxmlformats.org/officeDocument/2006/customXml" ds:itemID="{0074BC09-2E83-D94D-9984-58ABBE932517}">
   <ds:schemaRefs>
     <ds:schemaRef ds:uri="http://schemas.openxmlformats.org/officeDocument/2006/bibliography"/>
   </ds:schemaRefs>

</xml_diff>

<commit_message>
Resolve "fix report standard rxn"
</commit_message>
<xml_diff>
--- a/lib/template/Supporting_information.docx
+++ b/lib/template/Supporting_information.docx
@@ -1,6 +1,6 @@
 
 <file path=word/document.xml><?xml version="1.0" encoding="utf-8"?>
-<w:document xmlns:wpc="http://schemas.microsoft.com/office/word/2010/wordprocessingCanvas" xmlns:mo="http://schemas.microsoft.com/office/mac/office/2008/main" xmlns:mc="http://schemas.openxmlformats.org/markup-compatibility/2006" xmlns:mv="urn:schemas-microsoft-com:mac:vml" xmlns:o="urn:schemas-microsoft-com:office:office" xmlns:r="http://schemas.openxmlformats.org/officeDocument/2006/relationships" xmlns:m="http://schemas.openxmlformats.org/officeDocument/2006/math" xmlns:v="urn:schemas-microsoft-com:vml" xmlns:wp14="http://schemas.microsoft.com/office/word/2010/wordprocessingDrawing" xmlns:wp="http://schemas.openxmlformats.org/drawingml/2006/wordprocessingDrawing" xmlns:w10="urn:schemas-microsoft-com:office:word" xmlns:w="http://schemas.openxmlformats.org/wordprocessingml/2006/main" xmlns:w14="http://schemas.microsoft.com/office/word/2010/wordml" xmlns:w15="http://schemas.microsoft.com/office/word/2012/wordml" xmlns:wpg="http://schemas.microsoft.com/office/word/2010/wordprocessingGroup" xmlns:wpi="http://schemas.microsoft.com/office/word/2010/wordprocessingInk" xmlns:wne="http://schemas.microsoft.com/office/word/2006/wordml" xmlns:wps="http://schemas.microsoft.com/office/word/2010/wordprocessingShape" mc:Ignorable="w14 w15 wp14">
+<w:document xmlns:wpc="http://schemas.microsoft.com/office/word/2010/wordprocessingCanvas" xmlns:cx="http://schemas.microsoft.com/office/drawing/2014/chartex" xmlns:cx1="http://schemas.microsoft.com/office/drawing/2015/9/8/chartex" xmlns:cx2="http://schemas.microsoft.com/office/drawing/2015/10/21/chartex" xmlns:cx3="http://schemas.microsoft.com/office/drawing/2016/5/9/chartex" xmlns:cx4="http://schemas.microsoft.com/office/drawing/2016/5/10/chartex" xmlns:cx5="http://schemas.microsoft.com/office/drawing/2016/5/11/chartex" xmlns:cx6="http://schemas.microsoft.com/office/drawing/2016/5/12/chartex" xmlns:cx7="http://schemas.microsoft.com/office/drawing/2016/5/13/chartex" xmlns:cx8="http://schemas.microsoft.com/office/drawing/2016/5/14/chartex" xmlns:mc="http://schemas.openxmlformats.org/markup-compatibility/2006" xmlns:aink="http://schemas.microsoft.com/office/drawing/2016/ink" xmlns:am3d="http://schemas.microsoft.com/office/drawing/2017/model3d" xmlns:o="urn:schemas-microsoft-com:office:office" xmlns:r="http://schemas.openxmlformats.org/officeDocument/2006/relationships" xmlns:m="http://schemas.openxmlformats.org/officeDocument/2006/math" xmlns:v="urn:schemas-microsoft-com:vml" xmlns:wp14="http://schemas.microsoft.com/office/word/2010/wordprocessingDrawing" xmlns:wp="http://schemas.openxmlformats.org/drawingml/2006/wordprocessingDrawing" xmlns:w10="urn:schemas-microsoft-com:office:word" xmlns:w="http://schemas.openxmlformats.org/wordprocessingml/2006/main" xmlns:w14="http://schemas.microsoft.com/office/word/2010/wordml" xmlns:w15="http://schemas.microsoft.com/office/word/2012/wordml" xmlns:w16cid="http://schemas.microsoft.com/office/word/2016/wordml/cid" xmlns:w16se="http://schemas.microsoft.com/office/word/2015/wordml/symex" xmlns:wpg="http://schemas.microsoft.com/office/word/2010/wordprocessingGroup" xmlns:wpi="http://schemas.microsoft.com/office/word/2010/wordprocessingInk" xmlns:wne="http://schemas.microsoft.com/office/word/2006/wordml" xmlns:wps="http://schemas.microsoft.com/office/word/2010/wordprocessingShape" mc:Ignorable="w14 w15 w16se w16cid wp14">
   <w:body>
     <w:p>
       <w:pPr>
@@ -9,12 +9,37 @@
           <w:lang w:val="fr-FR"/>
         </w:rPr>
       </w:pPr>
+      <w:proofErr w:type="spellStart"/>
       <w:r>
         <w:rPr>
           <w:rFonts w:ascii="Times New Roman" w:hAnsi="Times New Roman" w:cs="Times New Roman"/>
           <w:lang w:val="fr-FR"/>
         </w:rPr>
-        <w:t xml:space="preserve">Experimental Part: </w:t>
+        <w:t>Experimental</w:t>
+      </w:r>
+      <w:proofErr w:type="spellEnd"/>
+      <w:r>
+        <w:rPr>
+          <w:rFonts w:ascii="Times New Roman" w:hAnsi="Times New Roman" w:cs="Times New Roman"/>
+          <w:lang w:val="fr-FR"/>
+        </w:rPr>
+        <w:t xml:space="preserve"> </w:t>
+      </w:r>
+      <w:proofErr w:type="gramStart"/>
+      <w:r>
+        <w:rPr>
+          <w:rFonts w:ascii="Times New Roman" w:hAnsi="Times New Roman" w:cs="Times New Roman"/>
+          <w:lang w:val="fr-FR"/>
+        </w:rPr>
+        <w:t>Part:</w:t>
+      </w:r>
+      <w:proofErr w:type="gramEnd"/>
+      <w:r>
+        <w:rPr>
+          <w:rFonts w:ascii="Times New Roman" w:hAnsi="Times New Roman" w:cs="Times New Roman"/>
+          <w:lang w:val="fr-FR"/>
+        </w:rPr>
+        <w:t xml:space="preserve"> </w:t>
       </w:r>
     </w:p>
     <w:p>
@@ -58,22 +83,36 @@
           <w:rFonts w:ascii="Times New Roman" w:hAnsi="Times New Roman" w:cs="Times New Roman"/>
           <w:lang w:val="fr-FR"/>
         </w:rPr>
-        <w:t>Version InCh</w:t>
-      </w:r>
-      <w:bookmarkStart w:id="0" w:name="_GoBack"/>
-      <w:bookmarkEnd w:id="0"/>
+        <w:t xml:space="preserve">Version </w:t>
+      </w:r>
+      <w:proofErr w:type="spellStart"/>
       <w:r>
         <w:rPr>
           <w:rFonts w:ascii="Times New Roman" w:hAnsi="Times New Roman" w:cs="Times New Roman"/>
           <w:lang w:val="fr-FR"/>
         </w:rPr>
-        <w:t>I (</w:t>
+        <w:t>InCh</w:t>
       </w:r>
       <w:r>
         <w:rPr>
           <w:rFonts w:ascii="Times New Roman" w:hAnsi="Times New Roman" w:cs="Times New Roman"/>
           <w:lang w:val="fr-FR"/>
         </w:rPr>
+        <w:t>I</w:t>
+      </w:r>
+      <w:proofErr w:type="spellEnd"/>
+      <w:r>
+        <w:rPr>
+          <w:rFonts w:ascii="Times New Roman" w:hAnsi="Times New Roman" w:cs="Times New Roman"/>
+          <w:lang w:val="fr-FR"/>
+        </w:rPr>
+        <w:t xml:space="preserve"> (</w:t>
+      </w:r>
+      <w:r>
+        <w:rPr>
+          <w:rFonts w:ascii="Times New Roman" w:hAnsi="Times New Roman" w:cs="Times New Roman"/>
+          <w:lang w:val="fr-FR"/>
+        </w:rPr>
         <w:t>1.04</w:t>
       </w:r>
       <w:r>
@@ -83,6 +122,7 @@
         </w:rPr>
         <w:t>), Version SMILES (</w:t>
       </w:r>
+      <w:proofErr w:type="spellStart"/>
       <w:r>
         <w:rPr>
           <w:rFonts w:ascii="Times New Roman" w:hAnsi="Times New Roman" w:cs="Times New Roman"/>
@@ -90,6 +130,7 @@
         </w:rPr>
         <w:t>Daylight</w:t>
       </w:r>
+      <w:proofErr w:type="spellEnd"/>
       <w:r>
         <w:rPr>
           <w:rFonts w:ascii="Times New Roman" w:hAnsi="Times New Roman" w:cs="Times New Roman"/>
@@ -283,6 +324,7 @@
       <w:r>
         <w:rPr>
           <w:rFonts w:ascii="Times New Roman" w:hAnsi="Times New Roman" w:cs="Times New Roman"/>
+          <w:noProof/>
         </w:rPr>
         <w:object w:dxaOrig="18787" w:dyaOrig="5510" w14:anchorId="29E4D87D">
           <v:shapetype id="_x0000_t75" coordsize="21600,21600" o:spt="75" o:preferrelative="t" path="m@4@5l@4@11@9@11@9@5xe" filled="f" stroked="f">
@@ -304,10 +346,10 @@
             <v:path o:extrusionok="f" gradientshapeok="t" o:connecttype="rect"/>
             <o:lock v:ext="edit" aspectratio="t"/>
           </v:shapetype>
-          <v:shape id="_x0000_i1025" type="#_x0000_t75" style="width:448pt;height:100pt" o:ole="">
+          <v:shape id="_x0000_i1027" type="#_x0000_t75" alt="" style="width:448.3pt;height:100.15pt;mso-width-percent:0;mso-height-percent:0;mso-width-percent:0;mso-height-percent:0" o:ole="">
             <v:imagedata r:id="rId8" o:title=""/>
           </v:shape>
-          <o:OLEObject Type="Embed" ProgID="ChemDraw.Document.6.0" ShapeID="_x0000_i1025" DrawAspect="Content" ObjectID="_1586590306" r:id="rId9"/>
+          <o:OLEObject Type="Embed" ProgID="ChemDraw.Document.6.0" ShapeID="_x0000_i1027" DrawAspect="Content" ObjectID="_1658499165" r:id="rId9"/>
         </w:object>
       </w:r>
       <w:r>
@@ -486,9 +528,62 @@
       <w:pPr>
         <w:rPr>
           <w:rFonts w:ascii="Times New Roman" w:hAnsi="Times New Roman" w:cs="Times New Roman"/>
+          <w:noProof/>
+        </w:rPr>
+      </w:pPr>
+      <w:r>
+        <w:rPr>
+          <w:rFonts w:ascii="Times New Roman" w:hAnsi="Times New Roman" w:cs="Times New Roman"/>
+          <w:noProof/>
+        </w:rPr>
+        <w:fldChar w:fldCharType="begin"/>
+      </w:r>
+      <w:r>
+        <w:rPr>
+          <w:rFonts w:ascii="Times New Roman" w:hAnsi="Times New Roman" w:cs="Times New Roman"/>
+          <w:noProof/>
+        </w:rPr>
+        <w:instrText xml:space="preserve"> MERGEFIELD  =rxn.synthesis_title_html  \* MERGEFORMAT </w:instrText>
+      </w:r>
+      <w:r>
+        <w:rPr>
+          <w:rFonts w:ascii="Times New Roman" w:hAnsi="Times New Roman" w:cs="Times New Roman"/>
+          <w:noProof/>
+        </w:rPr>
+        <w:fldChar w:fldCharType="separate"/>
+      </w:r>
+      <w:r>
+        <w:rPr>
+          <w:rFonts w:ascii="Times New Roman" w:hAnsi="Times New Roman" w:cs="Times New Roman"/>
+          <w:noProof/>
+        </w:rPr>
+        <w:t>«=rxn.synthesis_title_html»</w:t>
+      </w:r>
+      <w:r>
+        <w:rPr>
+          <w:rFonts w:ascii="Times New Roman" w:hAnsi="Times New Roman" w:cs="Times New Roman"/>
+          <w:noProof/>
+        </w:rPr>
+        <w:fldChar w:fldCharType="end"/>
+      </w:r>
+    </w:p>
+    <w:p>
+      <w:pPr>
+        <w:rPr>
+          <w:rFonts w:ascii="Times New Roman" w:hAnsi="Times New Roman" w:cs="Times New Roman"/>
           <w:b/>
         </w:rPr>
       </w:pPr>
+      <w:bookmarkStart w:id="0" w:name="_GoBack"/>
+      <w:bookmarkEnd w:id="0"/>
+    </w:p>
+    <w:p>
+      <w:pPr>
+        <w:rPr>
+          <w:rFonts w:ascii="Times New Roman" w:hAnsi="Times New Roman" w:cs="Times New Roman"/>
+          <w:noProof/>
+        </w:rPr>
+      </w:pPr>
       <w:r>
         <w:rPr>
           <w:rFonts w:ascii="Times New Roman" w:hAnsi="Times New Roman" w:cs="Times New Roman"/>
@@ -501,7 +596,7 @@
           <w:rFonts w:ascii="Times New Roman" w:hAnsi="Times New Roman" w:cs="Times New Roman"/>
           <w:noProof/>
         </w:rPr>
-        <w:instrText xml:space="preserve"> MERGEFIELD  =rxn.synthesis_title_html  \* MERGEFORMAT </w:instrText>
+        <w:instrText xml:space="preserve"> MERGEFIELD  configs.whole_diagram:if  \* MERGEFORMAT </w:instrText>
       </w:r>
       <w:r>
         <w:rPr>
@@ -515,7 +610,7 @@
           <w:rFonts w:ascii="Times New Roman" w:hAnsi="Times New Roman" w:cs="Times New Roman"/>
           <w:noProof/>
         </w:rPr>
-        <w:t>«=rxn.synthesis_title_html»</w:t>
+        <w:t>«configs.whole_diagram:if»</w:t>
       </w:r>
       <w:r>
         <w:rPr>
@@ -527,29 +622,26 @@
     </w:p>
     <w:p>
       <w:pPr>
-        <w:rPr>
-          <w:rFonts w:ascii="Times New Roman" w:hAnsi="Times New Roman" w:cs="Times New Roman"/>
-          <w:noProof/>
-        </w:rPr>
-      </w:pPr>
-      <w:r>
-        <w:rPr>
-          <w:rFonts w:ascii="Times New Roman" w:hAnsi="Times New Roman" w:cs="Times New Roman"/>
-          <w:noProof/>
+        <w:jc w:val="center"/>
+        <w:rPr>
+          <w:rFonts w:ascii="Times New Roman" w:hAnsi="Times New Roman" w:cs="Times New Roman"/>
+        </w:rPr>
+      </w:pPr>
+      <w:r>
+        <w:rPr>
+          <w:rFonts w:ascii="Times New Roman" w:hAnsi="Times New Roman" w:cs="Times New Roman"/>
         </w:rPr>
         <w:fldChar w:fldCharType="begin"/>
       </w:r>
       <w:r>
         <w:rPr>
           <w:rFonts w:ascii="Times New Roman" w:hAnsi="Times New Roman" w:cs="Times New Roman"/>
-          <w:noProof/>
-        </w:rPr>
-        <w:instrText xml:space="preserve"> MERGEFIELD  configs.whole_diagram:if  \* MERGEFORMAT </w:instrText>
-      </w:r>
-      <w:r>
-        <w:rPr>
-          <w:rFonts w:ascii="Times New Roman" w:hAnsi="Times New Roman" w:cs="Times New Roman"/>
-          <w:noProof/>
+        </w:rPr>
+        <w:instrText xml:space="preserve"> MERGEFIELD  $$rxn.equation_reaction:start  \* MERGEFORMAT </w:instrText>
+      </w:r>
+      <w:r>
+        <w:rPr>
+          <w:rFonts w:ascii="Times New Roman" w:hAnsi="Times New Roman" w:cs="Times New Roman"/>
         </w:rPr>
         <w:fldChar w:fldCharType="separate"/>
       </w:r>
@@ -558,63 +650,24 @@
           <w:rFonts w:ascii="Times New Roman" w:hAnsi="Times New Roman" w:cs="Times New Roman"/>
           <w:noProof/>
         </w:rPr>
-        <w:t>«configs.whole_diagram:if»</w:t>
-      </w:r>
-      <w:r>
-        <w:rPr>
-          <w:rFonts w:ascii="Times New Roman" w:hAnsi="Times New Roman" w:cs="Times New Roman"/>
-          <w:noProof/>
+        <w:t>«$$rxn.equation_reaction:start»</w:t>
+      </w:r>
+      <w:r>
+        <w:rPr>
+          <w:rFonts w:ascii="Times New Roman" w:hAnsi="Times New Roman" w:cs="Times New Roman"/>
         </w:rPr>
         <w:fldChar w:fldCharType="end"/>
       </w:r>
-    </w:p>
-    <w:p>
-      <w:pPr>
-        <w:jc w:val="center"/>
-        <w:rPr>
-          <w:rFonts w:ascii="Times New Roman" w:hAnsi="Times New Roman" w:cs="Times New Roman"/>
-        </w:rPr>
-      </w:pPr>
-      <w:r>
-        <w:rPr>
-          <w:rFonts w:ascii="Times New Roman" w:hAnsi="Times New Roman" w:cs="Times New Roman"/>
-        </w:rPr>
-        <w:fldChar w:fldCharType="begin"/>
-      </w:r>
-      <w:r>
-        <w:rPr>
-          <w:rFonts w:ascii="Times New Roman" w:hAnsi="Times New Roman" w:cs="Times New Roman"/>
-        </w:rPr>
-        <w:instrText xml:space="preserve"> MERGEFIELD  $$rxn.equation_reaction:start  \* MERGEFORMAT </w:instrText>
-      </w:r>
-      <w:r>
-        <w:rPr>
-          <w:rFonts w:ascii="Times New Roman" w:hAnsi="Times New Roman" w:cs="Times New Roman"/>
-        </w:rPr>
-        <w:fldChar w:fldCharType="separate"/>
-      </w:r>
-      <w:r>
-        <w:rPr>
-          <w:rFonts w:ascii="Times New Roman" w:hAnsi="Times New Roman" w:cs="Times New Roman"/>
-          <w:noProof/>
-        </w:rPr>
-        <w:t>«$$rxn.equation_reaction:start»</w:t>
-      </w:r>
-      <w:r>
-        <w:rPr>
-          <w:rFonts w:ascii="Times New Roman" w:hAnsi="Times New Roman" w:cs="Times New Roman"/>
-        </w:rPr>
-        <w:fldChar w:fldCharType="end"/>
-      </w:r>
-      <w:r>
-        <w:rPr>
-          <w:rFonts w:ascii="Times New Roman" w:hAnsi="Times New Roman" w:cs="Times New Roman"/>
+      <w:r>
+        <w:rPr>
+          <w:rFonts w:ascii="Times New Roman" w:hAnsi="Times New Roman" w:cs="Times New Roman"/>
+          <w:noProof/>
         </w:rPr>
         <w:object w:dxaOrig="18787" w:dyaOrig="5510" w14:anchorId="40B4FE74">
-          <v:shape id="_x0000_i1026" type="#_x0000_t75" style="width:448pt;height:100pt" o:ole="">
+          <v:shape id="_x0000_i1026" type="#_x0000_t75" alt="" style="width:448.3pt;height:100.15pt;mso-width-percent:0;mso-height-percent:0;mso-width-percent:0;mso-height-percent:0" o:ole="">
             <v:imagedata r:id="rId8" o:title=""/>
           </v:shape>
-          <o:OLEObject Type="Embed" ProgID="ChemDraw.Document.6.0" ShapeID="_x0000_i1026" DrawAspect="Content" ObjectID="_1586590307" r:id="rId10"/>
+          <o:OLEObject Type="Embed" ProgID="ChemDraw.Document.6.0" ShapeID="_x0000_i1026" DrawAspect="Content" ObjectID="_1658499166" r:id="rId10"/>
         </w:object>
       </w:r>
       <w:r>
@@ -776,12 +829,13 @@
       <w:r>
         <w:rPr>
           <w:rFonts w:ascii="Times New Roman" w:hAnsi="Times New Roman" w:cs="Times New Roman"/>
+          <w:noProof/>
         </w:rPr>
         <w:object w:dxaOrig="18787" w:dyaOrig="5510" w14:anchorId="4964B097">
-          <v:shape id="_x0000_i1027" type="#_x0000_t75" style="width:448pt;height:100pt" o:ole="">
+          <v:shape id="_x0000_i1025" type="#_x0000_t75" alt="" style="width:448.3pt;height:100.15pt;mso-width-percent:0;mso-height-percent:0;mso-width-percent:0;mso-height-percent:0" o:ole="">
             <v:imagedata r:id="rId8" o:title=""/>
           </v:shape>
-          <o:OLEObject Type="Embed" ProgID="ChemDraw.Document.6.0" ShapeID="_x0000_i1027" DrawAspect="Content" ObjectID="_1586590308" r:id="rId11"/>
+          <o:OLEObject Type="Embed" ProgID="ChemDraw.Document.6.0" ShapeID="_x0000_i1025" DrawAspect="Content" ObjectID="_1658499167" r:id="rId11"/>
         </w:object>
       </w:r>
       <w:r>
@@ -930,6 +984,7 @@
           <w:rFonts w:ascii="Times New Roman" w:hAnsi="Times New Roman" w:cs="Times New Roman"/>
           <w:noProof/>
         </w:rPr>
+        <w:lastRenderedPageBreak/>
         <w:fldChar w:fldCharType="begin"/>
       </w:r>
       <w:r>
@@ -972,7 +1027,6 @@
         <w:rPr>
           <w:rFonts w:ascii="Times New Roman" w:hAnsi="Times New Roman" w:cs="Times New Roman"/>
         </w:rPr>
-        <w:lastRenderedPageBreak/>
         <w:fldChar w:fldCharType="begin"/>
       </w:r>
       <w:r>
@@ -1014,7 +1068,7 @@
 </file>
 
 <file path=word/endnotes.xml><?xml version="1.0" encoding="utf-8"?>
-<w:endnotes xmlns:wpc="http://schemas.microsoft.com/office/word/2010/wordprocessingCanvas" xmlns:mo="http://schemas.microsoft.com/office/mac/office/2008/main" xmlns:mc="http://schemas.openxmlformats.org/markup-compatibility/2006" xmlns:mv="urn:schemas-microsoft-com:mac:vml" xmlns:o="urn:schemas-microsoft-com:office:office" xmlns:r="http://schemas.openxmlformats.org/officeDocument/2006/relationships" xmlns:m="http://schemas.openxmlformats.org/officeDocument/2006/math" xmlns:v="urn:schemas-microsoft-com:vml" xmlns:wp14="http://schemas.microsoft.com/office/word/2010/wordprocessingDrawing" xmlns:wp="http://schemas.openxmlformats.org/drawingml/2006/wordprocessingDrawing" xmlns:w10="urn:schemas-microsoft-com:office:word" xmlns:w="http://schemas.openxmlformats.org/wordprocessingml/2006/main" xmlns:w14="http://schemas.microsoft.com/office/word/2010/wordml" xmlns:w15="http://schemas.microsoft.com/office/word/2012/wordml" xmlns:wpg="http://schemas.microsoft.com/office/word/2010/wordprocessingGroup" xmlns:wpi="http://schemas.microsoft.com/office/word/2010/wordprocessingInk" xmlns:wne="http://schemas.microsoft.com/office/word/2006/wordml" xmlns:wps="http://schemas.microsoft.com/office/word/2010/wordprocessingShape" mc:Ignorable="w14 w15 wp14">
+<w:endnotes xmlns:wpc="http://schemas.microsoft.com/office/word/2010/wordprocessingCanvas" xmlns:cx="http://schemas.microsoft.com/office/drawing/2014/chartex" xmlns:cx1="http://schemas.microsoft.com/office/drawing/2015/9/8/chartex" xmlns:cx2="http://schemas.microsoft.com/office/drawing/2015/10/21/chartex" xmlns:cx3="http://schemas.microsoft.com/office/drawing/2016/5/9/chartex" xmlns:cx4="http://schemas.microsoft.com/office/drawing/2016/5/10/chartex" xmlns:cx5="http://schemas.microsoft.com/office/drawing/2016/5/11/chartex" xmlns:cx6="http://schemas.microsoft.com/office/drawing/2016/5/12/chartex" xmlns:cx7="http://schemas.microsoft.com/office/drawing/2016/5/13/chartex" xmlns:cx8="http://schemas.microsoft.com/office/drawing/2016/5/14/chartex" xmlns:mc="http://schemas.openxmlformats.org/markup-compatibility/2006" xmlns:aink="http://schemas.microsoft.com/office/drawing/2016/ink" xmlns:am3d="http://schemas.microsoft.com/office/drawing/2017/model3d" xmlns:o="urn:schemas-microsoft-com:office:office" xmlns:r="http://schemas.openxmlformats.org/officeDocument/2006/relationships" xmlns:m="http://schemas.openxmlformats.org/officeDocument/2006/math" xmlns:v="urn:schemas-microsoft-com:vml" xmlns:wp14="http://schemas.microsoft.com/office/word/2010/wordprocessingDrawing" xmlns:wp="http://schemas.openxmlformats.org/drawingml/2006/wordprocessingDrawing" xmlns:w10="urn:schemas-microsoft-com:office:word" xmlns:w="http://schemas.openxmlformats.org/wordprocessingml/2006/main" xmlns:w14="http://schemas.microsoft.com/office/word/2010/wordml" xmlns:w15="http://schemas.microsoft.com/office/word/2012/wordml" xmlns:w16cid="http://schemas.microsoft.com/office/word/2016/wordml/cid" xmlns:w16se="http://schemas.microsoft.com/office/word/2015/wordml/symex" xmlns:wpg="http://schemas.microsoft.com/office/word/2010/wordprocessingGroup" xmlns:wpi="http://schemas.microsoft.com/office/word/2010/wordprocessingInk" xmlns:wne="http://schemas.microsoft.com/office/word/2006/wordml" xmlns:wps="http://schemas.microsoft.com/office/word/2010/wordprocessingShape" mc:Ignorable="w14 w15 w16se w16cid wp14">
   <w:endnote w:type="separator" w:id="-1">
     <w:p>
       <w:r>
@@ -1033,7 +1087,7 @@
 </file>
 
 <file path=word/footer1.xml><?xml version="1.0" encoding="utf-8"?>
-<w:ftr xmlns:wpc="http://schemas.microsoft.com/office/word/2010/wordprocessingCanvas" xmlns:mo="http://schemas.microsoft.com/office/mac/office/2008/main" xmlns:mc="http://schemas.openxmlformats.org/markup-compatibility/2006" xmlns:mv="urn:schemas-microsoft-com:mac:vml" xmlns:o="urn:schemas-microsoft-com:office:office" xmlns:r="http://schemas.openxmlformats.org/officeDocument/2006/relationships" xmlns:m="http://schemas.openxmlformats.org/officeDocument/2006/math" xmlns:v="urn:schemas-microsoft-com:vml" xmlns:wp14="http://schemas.microsoft.com/office/word/2010/wordprocessingDrawing" xmlns:wp="http://schemas.openxmlformats.org/drawingml/2006/wordprocessingDrawing" xmlns:w10="urn:schemas-microsoft-com:office:word" xmlns:w="http://schemas.openxmlformats.org/wordprocessingml/2006/main" xmlns:w14="http://schemas.microsoft.com/office/word/2010/wordml" xmlns:w15="http://schemas.microsoft.com/office/word/2012/wordml" xmlns:wpg="http://schemas.microsoft.com/office/word/2010/wordprocessingGroup" xmlns:wpi="http://schemas.microsoft.com/office/word/2010/wordprocessingInk" xmlns:wne="http://schemas.microsoft.com/office/word/2006/wordml" xmlns:wps="http://schemas.microsoft.com/office/word/2010/wordprocessingShape" mc:Ignorable="w14 w15 wp14">
+<w:ftr xmlns:wpc="http://schemas.microsoft.com/office/word/2010/wordprocessingCanvas" xmlns:cx="http://schemas.microsoft.com/office/drawing/2014/chartex" xmlns:cx1="http://schemas.microsoft.com/office/drawing/2015/9/8/chartex" xmlns:cx2="http://schemas.microsoft.com/office/drawing/2015/10/21/chartex" xmlns:cx3="http://schemas.microsoft.com/office/drawing/2016/5/9/chartex" xmlns:cx4="http://schemas.microsoft.com/office/drawing/2016/5/10/chartex" xmlns:cx5="http://schemas.microsoft.com/office/drawing/2016/5/11/chartex" xmlns:cx6="http://schemas.microsoft.com/office/drawing/2016/5/12/chartex" xmlns:cx7="http://schemas.microsoft.com/office/drawing/2016/5/13/chartex" xmlns:cx8="http://schemas.microsoft.com/office/drawing/2016/5/14/chartex" xmlns:mc="http://schemas.openxmlformats.org/markup-compatibility/2006" xmlns:aink="http://schemas.microsoft.com/office/drawing/2016/ink" xmlns:am3d="http://schemas.microsoft.com/office/drawing/2017/model3d" xmlns:o="urn:schemas-microsoft-com:office:office" xmlns:r="http://schemas.openxmlformats.org/officeDocument/2006/relationships" xmlns:m="http://schemas.openxmlformats.org/officeDocument/2006/math" xmlns:v="urn:schemas-microsoft-com:vml" xmlns:wp14="http://schemas.microsoft.com/office/word/2010/wordprocessingDrawing" xmlns:wp="http://schemas.openxmlformats.org/drawingml/2006/wordprocessingDrawing" xmlns:w10="urn:schemas-microsoft-com:office:word" xmlns:w="http://schemas.openxmlformats.org/wordprocessingml/2006/main" xmlns:w14="http://schemas.microsoft.com/office/word/2010/wordml" xmlns:w15="http://schemas.microsoft.com/office/word/2012/wordml" xmlns:w16cid="http://schemas.microsoft.com/office/word/2016/wordml/cid" xmlns:w16se="http://schemas.microsoft.com/office/word/2015/wordml/symex" xmlns:wpg="http://schemas.microsoft.com/office/word/2010/wordprocessingGroup" xmlns:wpi="http://schemas.microsoft.com/office/word/2010/wordprocessingInk" xmlns:wne="http://schemas.microsoft.com/office/word/2006/wordml" xmlns:wps="http://schemas.microsoft.com/office/word/2010/wordprocessingShape" mc:Ignorable="w14 w15 w16se w16cid wp14">
   <w:p>
     <w:pPr>
       <w:pStyle w:val="Footer"/>
@@ -1071,7 +1125,7 @@
 </file>
 
 <file path=word/footnotes.xml><?xml version="1.0" encoding="utf-8"?>
-<w:footnotes xmlns:wpc="http://schemas.microsoft.com/office/word/2010/wordprocessingCanvas" xmlns:mo="http://schemas.microsoft.com/office/mac/office/2008/main" xmlns:mc="http://schemas.openxmlformats.org/markup-compatibility/2006" xmlns:mv="urn:schemas-microsoft-com:mac:vml" xmlns:o="urn:schemas-microsoft-com:office:office" xmlns:r="http://schemas.openxmlformats.org/officeDocument/2006/relationships" xmlns:m="http://schemas.openxmlformats.org/officeDocument/2006/math" xmlns:v="urn:schemas-microsoft-com:vml" xmlns:wp14="http://schemas.microsoft.com/office/word/2010/wordprocessingDrawing" xmlns:wp="http://schemas.openxmlformats.org/drawingml/2006/wordprocessingDrawing" xmlns:w10="urn:schemas-microsoft-com:office:word" xmlns:w="http://schemas.openxmlformats.org/wordprocessingml/2006/main" xmlns:w14="http://schemas.microsoft.com/office/word/2010/wordml" xmlns:w15="http://schemas.microsoft.com/office/word/2012/wordml" xmlns:wpg="http://schemas.microsoft.com/office/word/2010/wordprocessingGroup" xmlns:wpi="http://schemas.microsoft.com/office/word/2010/wordprocessingInk" xmlns:wne="http://schemas.microsoft.com/office/word/2006/wordml" xmlns:wps="http://schemas.microsoft.com/office/word/2010/wordprocessingShape" mc:Ignorable="w14 w15 wp14">
+<w:footnotes xmlns:wpc="http://schemas.microsoft.com/office/word/2010/wordprocessingCanvas" xmlns:cx="http://schemas.microsoft.com/office/drawing/2014/chartex" xmlns:cx1="http://schemas.microsoft.com/office/drawing/2015/9/8/chartex" xmlns:cx2="http://schemas.microsoft.com/office/drawing/2015/10/21/chartex" xmlns:cx3="http://schemas.microsoft.com/office/drawing/2016/5/9/chartex" xmlns:cx4="http://schemas.microsoft.com/office/drawing/2016/5/10/chartex" xmlns:cx5="http://schemas.microsoft.com/office/drawing/2016/5/11/chartex" xmlns:cx6="http://schemas.microsoft.com/office/drawing/2016/5/12/chartex" xmlns:cx7="http://schemas.microsoft.com/office/drawing/2016/5/13/chartex" xmlns:cx8="http://schemas.microsoft.com/office/drawing/2016/5/14/chartex" xmlns:mc="http://schemas.openxmlformats.org/markup-compatibility/2006" xmlns:aink="http://schemas.microsoft.com/office/drawing/2016/ink" xmlns:am3d="http://schemas.microsoft.com/office/drawing/2017/model3d" xmlns:o="urn:schemas-microsoft-com:office:office" xmlns:r="http://schemas.openxmlformats.org/officeDocument/2006/relationships" xmlns:m="http://schemas.openxmlformats.org/officeDocument/2006/math" xmlns:v="urn:schemas-microsoft-com:vml" xmlns:wp14="http://schemas.microsoft.com/office/word/2010/wordprocessingDrawing" xmlns:wp="http://schemas.openxmlformats.org/drawingml/2006/wordprocessingDrawing" xmlns:w10="urn:schemas-microsoft-com:office:word" xmlns:w="http://schemas.openxmlformats.org/wordprocessingml/2006/main" xmlns:w14="http://schemas.microsoft.com/office/word/2010/wordml" xmlns:w15="http://schemas.microsoft.com/office/word/2012/wordml" xmlns:w16cid="http://schemas.microsoft.com/office/word/2016/wordml/cid" xmlns:w16se="http://schemas.microsoft.com/office/word/2015/wordml/symex" xmlns:wpg="http://schemas.microsoft.com/office/word/2010/wordprocessingGroup" xmlns:wpi="http://schemas.microsoft.com/office/word/2010/wordprocessingInk" xmlns:wne="http://schemas.microsoft.com/office/word/2006/wordml" xmlns:wps="http://schemas.microsoft.com/office/word/2010/wordprocessingShape" mc:Ignorable="w14 w15 w16se w16cid wp14">
   <w:footnote w:type="separator" w:id="-1">
     <w:p>
       <w:r>
@@ -1090,8 +1144,8 @@
 </file>
 
 <file path=word/numbering.xml><?xml version="1.0" encoding="utf-8"?>
-<w:numbering xmlns:wpc="http://schemas.microsoft.com/office/word/2010/wordprocessingCanvas" xmlns:mo="http://schemas.microsoft.com/office/mac/office/2008/main" xmlns:mc="http://schemas.openxmlformats.org/markup-compatibility/2006" xmlns:mv="urn:schemas-microsoft-com:mac:vml" xmlns:o="urn:schemas-microsoft-com:office:office" xmlns:r="http://schemas.openxmlformats.org/officeDocument/2006/relationships" xmlns:m="http://schemas.openxmlformats.org/officeDocument/2006/math" xmlns:v="urn:schemas-microsoft-com:vml" xmlns:wp14="http://schemas.microsoft.com/office/word/2010/wordprocessingDrawing" xmlns:wp="http://schemas.openxmlformats.org/drawingml/2006/wordprocessingDrawing" xmlns:w10="urn:schemas-microsoft-com:office:word" xmlns:w="http://schemas.openxmlformats.org/wordprocessingml/2006/main" xmlns:w14="http://schemas.microsoft.com/office/word/2010/wordml" xmlns:w15="http://schemas.microsoft.com/office/word/2012/wordml" xmlns:wpg="http://schemas.microsoft.com/office/word/2010/wordprocessingGroup" xmlns:wpi="http://schemas.microsoft.com/office/word/2010/wordprocessingInk" xmlns:wne="http://schemas.microsoft.com/office/word/2006/wordml" xmlns:wps="http://schemas.microsoft.com/office/word/2010/wordprocessingShape" mc:Ignorable="w14 w15 wp14">
-  <w:abstractNum w:abstractNumId="0">
+<w:numbering xmlns:wpc="http://schemas.microsoft.com/office/word/2010/wordprocessingCanvas" xmlns:cx="http://schemas.microsoft.com/office/drawing/2014/chartex" xmlns:cx1="http://schemas.microsoft.com/office/drawing/2015/9/8/chartex" xmlns:cx2="http://schemas.microsoft.com/office/drawing/2015/10/21/chartex" xmlns:cx3="http://schemas.microsoft.com/office/drawing/2016/5/9/chartex" xmlns:cx4="http://schemas.microsoft.com/office/drawing/2016/5/10/chartex" xmlns:cx5="http://schemas.microsoft.com/office/drawing/2016/5/11/chartex" xmlns:cx6="http://schemas.microsoft.com/office/drawing/2016/5/12/chartex" xmlns:cx7="http://schemas.microsoft.com/office/drawing/2016/5/13/chartex" xmlns:cx8="http://schemas.microsoft.com/office/drawing/2016/5/14/chartex" xmlns:mc="http://schemas.openxmlformats.org/markup-compatibility/2006" xmlns:aink="http://schemas.microsoft.com/office/drawing/2016/ink" xmlns:am3d="http://schemas.microsoft.com/office/drawing/2017/model3d" xmlns:o="urn:schemas-microsoft-com:office:office" xmlns:r="http://schemas.openxmlformats.org/officeDocument/2006/relationships" xmlns:m="http://schemas.openxmlformats.org/officeDocument/2006/math" xmlns:v="urn:schemas-microsoft-com:vml" xmlns:wp14="http://schemas.microsoft.com/office/word/2010/wordprocessingDrawing" xmlns:wp="http://schemas.openxmlformats.org/drawingml/2006/wordprocessingDrawing" xmlns:w10="urn:schemas-microsoft-com:office:word" xmlns:w="http://schemas.openxmlformats.org/wordprocessingml/2006/main" xmlns:w14="http://schemas.microsoft.com/office/word/2010/wordml" xmlns:w15="http://schemas.microsoft.com/office/word/2012/wordml" xmlns:w16cid="http://schemas.microsoft.com/office/word/2016/wordml/cid" xmlns:w16se="http://schemas.microsoft.com/office/word/2015/wordml/symex" xmlns:wpg="http://schemas.microsoft.com/office/word/2010/wordprocessingGroup" xmlns:wpi="http://schemas.microsoft.com/office/word/2010/wordprocessingInk" xmlns:wne="http://schemas.microsoft.com/office/word/2006/wordml" xmlns:wps="http://schemas.microsoft.com/office/word/2010/wordprocessingShape" mc:Ignorable="w14 w15 w16se w16cid wp14">
+  <w:abstractNum w:abstractNumId="0" w15:restartNumberingAfterBreak="0">
     <w:nsid w:val="1B1649E7"/>
     <w:multiLevelType w:val="hybridMultilevel"/>
     <w:tmpl w:val="E62E2672"/>
@@ -1177,7 +1231,7 @@
       </w:pPr>
     </w:lvl>
   </w:abstractNum>
-  <w:abstractNum w:abstractNumId="1">
+  <w:abstractNum w:abstractNumId="1" w15:restartNumberingAfterBreak="0">
     <w:nsid w:val="78761CA4"/>
     <w:multiLevelType w:val="hybridMultilevel"/>
     <w:tmpl w:val="EC54DDEA"/>
@@ -1300,7 +1354,7 @@
 </file>
 
 <file path=word/styles.xml><?xml version="1.0" encoding="utf-8"?>
-<w:styles xmlns:mc="http://schemas.openxmlformats.org/markup-compatibility/2006" xmlns:r="http://schemas.openxmlformats.org/officeDocument/2006/relationships" xmlns:w="http://schemas.openxmlformats.org/wordprocessingml/2006/main" xmlns:w14="http://schemas.microsoft.com/office/word/2010/wordml" xmlns:w15="http://schemas.microsoft.com/office/word/2012/wordml" mc:Ignorable="w14 w15">
+<w:styles xmlns:mc="http://schemas.openxmlformats.org/markup-compatibility/2006" xmlns:r="http://schemas.openxmlformats.org/officeDocument/2006/relationships" xmlns:w="http://schemas.openxmlformats.org/wordprocessingml/2006/main" xmlns:w14="http://schemas.microsoft.com/office/word/2010/wordml" xmlns:w15="http://schemas.microsoft.com/office/word/2012/wordml" xmlns:w16cid="http://schemas.microsoft.com/office/word/2016/wordml/cid" xmlns:w16se="http://schemas.microsoft.com/office/word/2015/wordml/symex" mc:Ignorable="w14 w15 w16se w16cid">
   <w:docDefaults>
     <w:rPrDefault>
       <w:rPr>
@@ -1312,7 +1366,7 @@
     </w:rPrDefault>
     <w:pPrDefault/>
   </w:docDefaults>
-  <w:latentStyles w:defLockedState="0" w:defUIPriority="99" w:defSemiHidden="0" w:defUnhideWhenUsed="0" w:defQFormat="0" w:count="380">
+  <w:latentStyles w:defLockedState="0" w:defUIPriority="99" w:defSemiHidden="0" w:defUnhideWhenUsed="0" w:defQFormat="0" w:count="375">
     <w:lsdException w:name="Normal" w:uiPriority="0" w:qFormat="1"/>
     <w:lsdException w:name="heading 1" w:uiPriority="9" w:qFormat="1"/>
     <w:lsdException w:name="heading 2" w:semiHidden="1" w:uiPriority="9" w:unhideWhenUsed="1" w:qFormat="1"/>
@@ -1469,15 +1523,6 @@
     <w:lsdException w:name="Balloon Text" w:semiHidden="1" w:unhideWhenUsed="1"/>
     <w:lsdException w:name="Table Grid" w:uiPriority="39"/>
     <w:lsdException w:name="Table Theme" w:semiHidden="1" w:unhideWhenUsed="1"/>
-    <w:lsdException w:name="Note Level 1" w:semiHidden="1" w:unhideWhenUsed="1"/>
-    <w:lsdException w:name="Note Level 2" w:semiHidden="1" w:unhideWhenUsed="1"/>
-    <w:lsdException w:name="Note Level 3" w:semiHidden="1" w:unhideWhenUsed="1"/>
-    <w:lsdException w:name="Note Level 4" w:semiHidden="1" w:unhideWhenUsed="1"/>
-    <w:lsdException w:name="Note Level 5" w:semiHidden="1" w:unhideWhenUsed="1"/>
-    <w:lsdException w:name="Note Level 6" w:semiHidden="1" w:unhideWhenUsed="1"/>
-    <w:lsdException w:name="Note Level 7" w:semiHidden="1" w:unhideWhenUsed="1"/>
-    <w:lsdException w:name="Note Level 8" w:semiHidden="1" w:unhideWhenUsed="1"/>
-    <w:lsdException w:name="Note Level 9" w:semiHidden="1" w:unhideWhenUsed="1"/>
     <w:lsdException w:name="Placeholder Text" w:semiHidden="1"/>
     <w:lsdException w:name="No Spacing" w:uiPriority="1" w:qFormat="1"/>
     <w:lsdException w:name="Light Shading" w:uiPriority="60"/>
@@ -1781,7 +1826,6 @@
     <w:uiPriority w:val="39"/>
     <w:rsid w:val="00BE3CA1"/>
     <w:tblPr>
-      <w:tblInd w:w="0" w:type="dxa"/>
       <w:tblBorders>
         <w:top w:val="single" w:sz="4" w:space="0" w:color="auto"/>
         <w:left w:val="single" w:sz="4" w:space="0" w:color="auto"/>
@@ -1790,12 +1834,6 @@
         <w:insideH w:val="single" w:sz="4" w:space="0" w:color="auto"/>
         <w:insideV w:val="single" w:sz="4" w:space="0" w:color="auto"/>
       </w:tblBorders>
-      <w:tblCellMar>
-        <w:top w:w="0" w:type="dxa"/>
-        <w:left w:w="108" w:type="dxa"/>
-        <w:bottom w:w="0" w:type="dxa"/>
-        <w:right w:w="108" w:type="dxa"/>
-      </w:tblCellMar>
     </w:tblPr>
   </w:style>
   <w:style w:type="paragraph" w:styleId="DocumentMap">
@@ -2128,7 +2166,7 @@
 </file>
 
 <file path=customXml/itemProps1.xml><?xml version="1.0" encoding="utf-8"?>
-<ds:datastoreItem xmlns:ds="http://schemas.openxmlformats.org/officeDocument/2006/customXml" ds:itemID="{0074BC09-2E83-D94D-9984-58ABBE932517}">
+<ds:datastoreItem xmlns:ds="http://schemas.openxmlformats.org/officeDocument/2006/customXml" ds:itemID="{6709703F-33EF-754D-A711-836262C764CA}">
   <ds:schemaRefs>
     <ds:schemaRef ds:uri="http://schemas.openxmlformats.org/officeDocument/2006/bibliography"/>
   </ds:schemaRefs>

</xml_diff>

<commit_message>
Resolve "report adjust space"
</commit_message>
<xml_diff>
--- a/lib/template/Supporting_information.docx
+++ b/lib/template/Supporting_information.docx
@@ -349,7 +349,7 @@
           <v:shape id="_x0000_i1027" type="#_x0000_t75" alt="" style="width:448.3pt;height:100.15pt;mso-width-percent:0;mso-height-percent:0;mso-width-percent:0;mso-height-percent:0" o:ole="">
             <v:imagedata r:id="rId8" o:title=""/>
           </v:shape>
-          <o:OLEObject Type="Embed" ProgID="ChemDraw.Document.6.0" ShapeID="_x0000_i1027" DrawAspect="Content" ObjectID="_1658499165" r:id="rId9"/>
+          <o:OLEObject Type="Embed" ProgID="ChemDraw.Document.6.0" ShapeID="_x0000_i1027" DrawAspect="Content" ObjectID="_1659196983" r:id="rId9"/>
         </w:object>
       </w:r>
       <w:r>
@@ -574,8 +574,6 @@
           <w:b/>
         </w:rPr>
       </w:pPr>
-      <w:bookmarkStart w:id="0" w:name="_GoBack"/>
-      <w:bookmarkEnd w:id="0"/>
     </w:p>
     <w:p>
       <w:pPr>
@@ -667,7 +665,7 @@
           <v:shape id="_x0000_i1026" type="#_x0000_t75" alt="" style="width:448.3pt;height:100.15pt;mso-width-percent:0;mso-height-percent:0;mso-width-percent:0;mso-height-percent:0" o:ole="">
             <v:imagedata r:id="rId8" o:title=""/>
           </v:shape>
-          <o:OLEObject Type="Embed" ProgID="ChemDraw.Document.6.0" ShapeID="_x0000_i1026" DrawAspect="Content" ObjectID="_1658499166" r:id="rId10"/>
+          <o:OLEObject Type="Embed" ProgID="ChemDraw.Document.6.0" ShapeID="_x0000_i1026" DrawAspect="Content" ObjectID="_1659196984" r:id="rId10"/>
         </w:object>
       </w:r>
       <w:r>
@@ -835,7 +833,7 @@
           <v:shape id="_x0000_i1025" type="#_x0000_t75" alt="" style="width:448.3pt;height:100.15pt;mso-width-percent:0;mso-height-percent:0;mso-width-percent:0;mso-height-percent:0" o:ole="">
             <v:imagedata r:id="rId8" o:title=""/>
           </v:shape>
-          <o:OLEObject Type="Embed" ProgID="ChemDraw.Document.6.0" ShapeID="_x0000_i1025" DrawAspect="Content" ObjectID="_1658499167" r:id="rId11"/>
+          <o:OLEObject Type="Embed" ProgID="ChemDraw.Document.6.0" ShapeID="_x0000_i1025" DrawAspect="Content" ObjectID="_1659196985" r:id="rId11"/>
         </w:object>
       </w:r>
       <w:r>
@@ -913,6 +911,8 @@
         <w:fldChar w:fldCharType="end"/>
       </w:r>
     </w:p>
+    <w:bookmarkStart w:id="0" w:name="_GoBack"/>
+    <w:bookmarkEnd w:id="0"/>
     <w:p>
       <w:pPr>
         <w:jc w:val="both"/>
@@ -933,21 +933,7 @@
           <w:rFonts w:ascii="Times New Roman" w:hAnsi="Times New Roman" w:cs="Times New Roman"/>
           <w:noProof/>
         </w:rPr>
-        <w:instrText xml:space="preserve"> MERGEFIELD  =</w:instrText>
-      </w:r>
-      <w:r>
-        <w:rPr>
-          <w:rFonts w:ascii="Times New Roman" w:hAnsi="Times New Roman" w:cs="Times New Roman"/>
-          <w:noProof/>
-        </w:rPr>
-        <w:instrText>rxn.products_</w:instrText>
-      </w:r>
-      <w:r>
-        <w:rPr>
-          <w:rFonts w:ascii="Times New Roman" w:hAnsi="Times New Roman" w:cs="Times New Roman"/>
-          <w:noProof/>
-        </w:rPr>
-        <w:instrText xml:space="preserve">html  \* MERGEFORMAT </w:instrText>
+        <w:instrText xml:space="preserve"> MERGEFIELD  =rxn.synthesis_html  \* MERGEFORMAT </w:instrText>
       </w:r>
       <w:r>
         <w:rPr>
@@ -961,7 +947,7 @@
           <w:rFonts w:ascii="Times New Roman" w:hAnsi="Times New Roman" w:cs="Times New Roman"/>
           <w:noProof/>
         </w:rPr>
-        <w:t>«=rxn.products_html»</w:t>
+        <w:t>«=rxn.synthesis_html»</w:t>
       </w:r>
       <w:r>
         <w:rPr>
@@ -973,60 +959,16 @@
     </w:p>
     <w:p>
       <w:pPr>
-        <w:jc w:val="both"/>
-        <w:rPr>
-          <w:rFonts w:ascii="Times New Roman" w:hAnsi="Times New Roman" w:cs="Times New Roman"/>
-          <w:noProof/>
-        </w:rPr>
-      </w:pPr>
-      <w:r>
-        <w:rPr>
-          <w:rFonts w:ascii="Times New Roman" w:hAnsi="Times New Roman" w:cs="Times New Roman"/>
-          <w:noProof/>
+        <w:rPr>
+          <w:rFonts w:ascii="Times New Roman" w:hAnsi="Times New Roman" w:cs="Times New Roman"/>
+          <w:noProof/>
+        </w:rPr>
+      </w:pPr>
+      <w:r>
+        <w:rPr>
+          <w:rFonts w:ascii="Times New Roman" w:hAnsi="Times New Roman" w:cs="Times New Roman"/>
         </w:rPr>
         <w:lastRenderedPageBreak/>
-        <w:fldChar w:fldCharType="begin"/>
-      </w:r>
-      <w:r>
-        <w:rPr>
-          <w:rFonts w:ascii="Times New Roman" w:hAnsi="Times New Roman" w:cs="Times New Roman"/>
-          <w:noProof/>
-        </w:rPr>
-        <w:instrText xml:space="preserve"> MERGEFIELD  =rxn.synthesis_html  \* MERGEFORMAT </w:instrText>
-      </w:r>
-      <w:r>
-        <w:rPr>
-          <w:rFonts w:ascii="Times New Roman" w:hAnsi="Times New Roman" w:cs="Times New Roman"/>
-          <w:noProof/>
-        </w:rPr>
-        <w:fldChar w:fldCharType="separate"/>
-      </w:r>
-      <w:r>
-        <w:rPr>
-          <w:rFonts w:ascii="Times New Roman" w:hAnsi="Times New Roman" w:cs="Times New Roman"/>
-          <w:noProof/>
-        </w:rPr>
-        <w:t>«=rxn.synthesis_html»</w:t>
-      </w:r>
-      <w:r>
-        <w:rPr>
-          <w:rFonts w:ascii="Times New Roman" w:hAnsi="Times New Roman" w:cs="Times New Roman"/>
-          <w:noProof/>
-        </w:rPr>
-        <w:fldChar w:fldCharType="end"/>
-      </w:r>
-    </w:p>
-    <w:p>
-      <w:pPr>
-        <w:rPr>
-          <w:rFonts w:ascii="Times New Roman" w:hAnsi="Times New Roman" w:cs="Times New Roman"/>
-          <w:noProof/>
-        </w:rPr>
-      </w:pPr>
-      <w:r>
-        <w:rPr>
-          <w:rFonts w:ascii="Times New Roman" w:hAnsi="Times New Roman" w:cs="Times New Roman"/>
-        </w:rPr>
         <w:fldChar w:fldCharType="begin"/>
       </w:r>
       <w:r>
@@ -2166,7 +2108,7 @@
 </file>
 
 <file path=customXml/itemProps1.xml><?xml version="1.0" encoding="utf-8"?>
-<ds:datastoreItem xmlns:ds="http://schemas.openxmlformats.org/officeDocument/2006/customXml" ds:itemID="{6709703F-33EF-754D-A711-836262C764CA}">
+<ds:datastoreItem xmlns:ds="http://schemas.openxmlformats.org/officeDocument/2006/customXml" ds:itemID="{F830A168-E2C1-474F-AB88-3F1365B65C10}">
   <ds:schemaRefs>
     <ds:schemaRef ds:uri="http://schemas.openxmlformats.org/officeDocument/2006/bibliography"/>
   </ds:schemaRefs>

</xml_diff>